<commit_message>
implementati i diagrammi e scritte alcune descrizioni
</commit_message>
<xml_diff>
--- a/UsatoBeatoDocumentation/UsatoBeatoDocumentation.docx
+++ b/UsatoBeatoDocumentation/UsatoBeatoDocumentation.docx
@@ -622,6 +622,36 @@
           </wp:inline>
         </w:drawing>
       </w:r>
+    </w:p>
+    <w:p>
+      <w:pPr>
+        <w:jc w:val="center"/>
+      </w:pPr>
+      <w:r>
+        <w:t xml:space="preserve">Figura </w:t>
+      </w:r>
+      <w:r>
+        <w:t>NUMERO</w:t>
+      </w:r>
+      <w:r>
+        <w:t xml:space="preserve">: </w:t>
+      </w:r>
+      <w:r>
+        <w:t>Distribuzione dei package dei requisiti</w:t>
+      </w:r>
+    </w:p>
+    <w:p>
+      <w:pPr>
+        <w:pStyle w:val="NormaleWeb"/>
+        <w:rPr>
+          <w:b/>
+          <w:bCs/>
+          <w:color w:val="FF0000"/>
+          <w:sz w:val="36"/>
+          <w:szCs w:val="36"/>
+          <w:u w:val="single"/>
+        </w:rPr>
+      </w:pPr>
     </w:p>
     <w:p>
       <w:pPr>
@@ -696,6 +726,29 @@
     </w:p>
     <w:p>
       <w:pPr>
+        <w:jc w:val="center"/>
+      </w:pPr>
+      <w:r>
+        <w:t xml:space="preserve">Figura </w:t>
+      </w:r>
+      <w:r>
+        <w:t>NUMERO</w:t>
+      </w:r>
+      <w:r>
+        <w:t xml:space="preserve">: </w:t>
+      </w:r>
+      <w:r>
+        <w:t xml:space="preserve">Diagramma dei </w:t>
+      </w:r>
+      <w:r>
+        <w:t>requisiti</w:t>
+      </w:r>
+      <w:r>
+        <w:t xml:space="preserve"> funzionali</w:t>
+      </w:r>
+    </w:p>
+    <w:p>
+      <w:pPr>
         <w:spacing w:after="0"/>
         <w:rPr>
           <w:color w:val="C45911" w:themeColor="accent2" w:themeShade="BF"/>
@@ -1578,6 +1631,7 @@
           <w:sz w:val="24"/>
           <w:szCs w:val="24"/>
         </w:rPr>
+        <w:lastRenderedPageBreak/>
         <w:t>Package:</w:t>
       </w:r>
       <w:r>
@@ -3288,6 +3342,7 @@
           <w:sz w:val="24"/>
           <w:szCs w:val="24"/>
         </w:rPr>
+        <w:lastRenderedPageBreak/>
         <w:t>RF</w:t>
       </w:r>
       <w:r>
@@ -3402,7 +3457,6 @@
           <w:sz w:val="24"/>
           <w:szCs w:val="24"/>
         </w:rPr>
-        <w:lastRenderedPageBreak/>
         <w:t>Status:</w:t>
       </w:r>
       <w:r>
@@ -5163,6 +5217,7 @@
           <w:sz w:val="24"/>
           <w:szCs w:val="24"/>
         </w:rPr>
+        <w:lastRenderedPageBreak/>
         <w:t>Package:</w:t>
       </w:r>
       <w:r>
@@ -6021,6 +6076,7 @@
         <w:rPr>
           <w:sz w:val="24"/>
           <w:szCs w:val="24"/>
+          <w:u w:val="single"/>
         </w:rPr>
       </w:pPr>
     </w:p>
@@ -6049,6 +6105,7 @@
     <w:p>
       <w:pPr>
         <w:pStyle w:val="NormaleWeb"/>
+        <w:jc w:val="center"/>
         <w:rPr>
           <w:b/>
           <w:bCs/>
@@ -6100,9 +6157,38 @@
     </w:p>
     <w:p>
       <w:pPr>
+        <w:jc w:val="center"/>
+        <w:rPr>
+          <w:u w:val="single"/>
+        </w:rPr>
+      </w:pPr>
+      <w:r>
+        <w:t xml:space="preserve">Figura </w:t>
+      </w:r>
+      <w:r>
+        <w:t>NUMERO</w:t>
+      </w:r>
+      <w:r>
+        <w:t xml:space="preserve">: </w:t>
+      </w:r>
+      <w:r>
+        <w:t>Diagramma dei requisiti non funzionali</w:t>
+      </w:r>
+    </w:p>
+    <w:p>
+      <w:pPr>
         <w:spacing w:after="0"/>
         <w:rPr>
           <w:color w:val="C45911" w:themeColor="accent2" w:themeShade="BF"/>
+        </w:rPr>
+      </w:pPr>
+    </w:p>
+    <w:p>
+      <w:pPr>
+        <w:spacing w:after="0"/>
+        <w:rPr>
+          <w:color w:val="C45911" w:themeColor="accent2" w:themeShade="BF"/>
+          <w:u w:val="single"/>
         </w:rPr>
       </w:pPr>
     </w:p>
@@ -6311,7 +6397,6 @@
           <w:sz w:val="24"/>
           <w:szCs w:val="24"/>
         </w:rPr>
-        <w:lastRenderedPageBreak/>
         <w:t>Il sistema dovrà essere implementato in Python 3</w:t>
       </w:r>
     </w:p>
@@ -6799,44 +6884,9 @@
           <w:sz w:val="36"/>
           <w:szCs w:val="36"/>
         </w:rPr>
-        <w:t>2.2 DIAGRAMMA DEI CASI D’USO</w:t>
-      </w:r>
-    </w:p>
-    <w:bookmarkEnd w:id="0"/>
-    <w:p>
-      <w:r>
-        <w:t>Casi</w:t>
-      </w:r>
-      <w:r>
-        <w:t xml:space="preserve"> d’</w:t>
-      </w:r>
-      <w:r>
-        <w:t xml:space="preserve">uso del sistema, scenari </w:t>
-      </w:r>
-      <w:r>
-        <w:t xml:space="preserve">possibili </w:t>
-      </w:r>
-      <w:r>
-        <w:t>che si possono verificare durante l’esecuzione del sistema.</w:t>
-      </w:r>
-    </w:p>
-    <w:p>
-      <w:r>
-        <w:t xml:space="preserve">I seguenti diagrammi sono stati suddivisi in base alle varie aree di interazione da parte degli attori con il sistema in uso, in modo da rendere </w:t>
-      </w:r>
-      <w:r>
-        <w:t xml:space="preserve">indipendenti dove è possibile </w:t>
-      </w:r>
-      <w:r>
-        <w:t xml:space="preserve">le interazioni </w:t>
-      </w:r>
-      <w:r>
-        <w:t>dei vari attori con il sistema.</w:t>
-      </w:r>
-    </w:p>
-    <w:p>
-      <w:pPr>
-        <w:pStyle w:val="NormaleWeb"/>
+        <w:t>2.2 DIAGRAMM</w:t>
+      </w:r>
+      <w:r>
         <w:rPr>
           <w:b/>
           <w:bCs/>
@@ -6844,7 +6894,8 @@
           <w:sz w:val="36"/>
           <w:szCs w:val="36"/>
         </w:rPr>
-      </w:pPr>
+        <w:t>I</w:t>
+      </w:r>
       <w:r>
         <w:rPr>
           <w:b/>
@@ -6853,9 +6904,44 @@
           <w:sz w:val="36"/>
           <w:szCs w:val="36"/>
         </w:rPr>
-        <w:t>2.2</w:t>
-      </w:r>
-      <w:r>
+        <w:t xml:space="preserve"> DEI CASI D’USO</w:t>
+      </w:r>
+    </w:p>
+    <w:bookmarkEnd w:id="0"/>
+    <w:p>
+      <w:r>
+        <w:t>Casi</w:t>
+      </w:r>
+      <w:r>
+        <w:t xml:space="preserve"> d’</w:t>
+      </w:r>
+      <w:r>
+        <w:t>uso del sistema, scenari</w:t>
+      </w:r>
+      <w:r>
+        <w:t xml:space="preserve"> </w:t>
+      </w:r>
+      <w:r>
+        <w:t>che si possono verificare durante l’esecuzione del sistema.</w:t>
+      </w:r>
+    </w:p>
+    <w:p>
+      <w:r>
+        <w:t xml:space="preserve">I seguenti diagrammi sono stati suddivisi in base alle varie aree di interazione da parte degli attori con il sistema in uso, in modo da rendere </w:t>
+      </w:r>
+      <w:r>
+        <w:t xml:space="preserve">indipendenti dove è possibile </w:t>
+      </w:r>
+      <w:r>
+        <w:t xml:space="preserve">le interazioni </w:t>
+      </w:r>
+      <w:r>
+        <w:t>dei vari attori con il sistema.</w:t>
+      </w:r>
+    </w:p>
+    <w:p>
+      <w:pPr>
+        <w:pStyle w:val="NormaleWeb"/>
         <w:rPr>
           <w:b/>
           <w:bCs/>
@@ -6863,6 +6949,25 @@
           <w:sz w:val="36"/>
           <w:szCs w:val="36"/>
         </w:rPr>
+      </w:pPr>
+      <w:r>
+        <w:rPr>
+          <w:b/>
+          <w:bCs/>
+          <w:color w:val="FF0000"/>
+          <w:sz w:val="36"/>
+          <w:szCs w:val="36"/>
+        </w:rPr>
+        <w:t>2.2</w:t>
+      </w:r>
+      <w:r>
+        <w:rPr>
+          <w:b/>
+          <w:bCs/>
+          <w:color w:val="FF0000"/>
+          <w:sz w:val="36"/>
+          <w:szCs w:val="36"/>
+        </w:rPr>
         <w:t>.1 ATTORI</w:t>
       </w:r>
     </w:p>
@@ -6887,6 +6992,7 @@
         <w:rPr>
           <w:noProof/>
         </w:rPr>
+        <w:lastRenderedPageBreak/>
         <w:drawing>
           <wp:inline distT="0" distB="0" distL="0" distR="0" wp14:anchorId="1ED1528E" wp14:editId="5F58E188">
             <wp:extent cx="3105150" cy="3049257"/>
@@ -6961,7 +7067,6 @@
           <w:sz w:val="36"/>
           <w:szCs w:val="36"/>
         </w:rPr>
-        <w:lastRenderedPageBreak/>
         <w:t>2.2</w:t>
       </w:r>
       <w:r>
@@ -6981,7 +7086,6 @@
           <w:color w:val="FF0000"/>
           <w:sz w:val="36"/>
           <w:szCs w:val="36"/>
-          <w:u w:val="single"/>
         </w:rPr>
         <w:t>AMMINISTRATORE</w:t>
       </w:r>
@@ -7016,6 +7120,7 @@
         <w:rPr>
           <w:noProof/>
         </w:rPr>
+        <w:lastRenderedPageBreak/>
         <w:drawing>
           <wp:inline distT="0" distB="0" distL="0" distR="0" wp14:anchorId="0643CB3B" wp14:editId="2A2A4218">
             <wp:extent cx="6120130" cy="5553075"/>
@@ -7308,7 +7413,6 @@
                 <w:sz w:val="24"/>
                 <w:szCs w:val="24"/>
               </w:rPr>
-              <w:lastRenderedPageBreak/>
               <w:t>Precondizioni:</w:t>
             </w:r>
             <w:r>
@@ -7383,6 +7487,7 @@
               <w:pStyle w:val="Nessunaspaziatura"/>
             </w:pPr>
             <w:r>
+              <w:lastRenderedPageBreak/>
               <w:t>3. il sistema aggiunge i prodotti nella ricevuta</w:t>
             </w:r>
           </w:p>
@@ -7431,6 +7536,7 @@
                 <w:sz w:val="24"/>
                 <w:szCs w:val="24"/>
               </w:rPr>
+              <w:lastRenderedPageBreak/>
               <w:t>Postcondizioni</w:t>
             </w:r>
             <w:proofErr w:type="spellEnd"/>
@@ -7955,18 +8061,13 @@
               <w:t>include</w:t>
             </w:r>
             <w:r>
-              <w:t xml:space="preserve"> </w:t>
-            </w:r>
-            <w:proofErr w:type="gramStart"/>
-            <w:r>
-              <w:t>(:</w:t>
+              <w:t xml:space="preserve"> (:</w:t>
             </w:r>
             <w:proofErr w:type="spellStart"/>
             <w:r>
               <w:t>RicercaCliente</w:t>
             </w:r>
             <w:proofErr w:type="spellEnd"/>
-            <w:proofErr w:type="gramEnd"/>
             <w:r>
               <w:t>)</w:t>
             </w:r>
@@ -8117,7 +8218,6 @@
               </w:rPr>
               <w:t xml:space="preserve"> </w:t>
             </w:r>
-            <w:proofErr w:type="gramStart"/>
             <w:r>
               <w:t>(:</w:t>
             </w:r>
@@ -8126,7 +8226,6 @@
               <w:t>RicercaCliente</w:t>
             </w:r>
             <w:proofErr w:type="spellEnd"/>
-            <w:proofErr w:type="gramEnd"/>
             <w:r>
               <w:t>)</w:t>
             </w:r>
@@ -8232,18 +8331,13 @@
               <w:t>include</w:t>
             </w:r>
             <w:r>
-              <w:t xml:space="preserve"> </w:t>
-            </w:r>
-            <w:proofErr w:type="gramStart"/>
-            <w:r>
-              <w:t>(:</w:t>
+              <w:t xml:space="preserve"> (:</w:t>
             </w:r>
             <w:proofErr w:type="spellStart"/>
             <w:r>
               <w:t>RicercaCliente</w:t>
             </w:r>
             <w:proofErr w:type="spellEnd"/>
-            <w:proofErr w:type="gramEnd"/>
             <w:r>
               <w:t>);</w:t>
             </w:r>
@@ -8373,7 +8467,6 @@
               </w:rPr>
               <w:t xml:space="preserve"> </w:t>
             </w:r>
-            <w:proofErr w:type="gramStart"/>
             <w:r>
               <w:t>(:</w:t>
             </w:r>
@@ -8382,7 +8475,6 @@
               <w:t>RicercaCliente</w:t>
             </w:r>
             <w:proofErr w:type="spellEnd"/>
-            <w:proofErr w:type="gramEnd"/>
             <w:r>
               <w:t>)</w:t>
             </w:r>
@@ -8422,18 +8514,13 @@
               <w:t>include</w:t>
             </w:r>
             <w:r>
-              <w:t xml:space="preserve"> </w:t>
-            </w:r>
-            <w:proofErr w:type="gramStart"/>
-            <w:r>
-              <w:t>(:</w:t>
+              <w:t xml:space="preserve"> (:</w:t>
             </w:r>
             <w:proofErr w:type="spellStart"/>
             <w:r>
               <w:t>RicercaProdotto</w:t>
             </w:r>
             <w:proofErr w:type="spellEnd"/>
-            <w:proofErr w:type="gramEnd"/>
             <w:r>
               <w:t>)</w:t>
             </w:r>
@@ -9042,7 +9129,6 @@
               </w:rPr>
               <w:t xml:space="preserve"> </w:t>
             </w:r>
-            <w:proofErr w:type="gramStart"/>
             <w:r>
               <w:t>(:</w:t>
             </w:r>
@@ -9051,7 +9137,6 @@
               <w:t>RicercaProdotto</w:t>
             </w:r>
             <w:proofErr w:type="spellEnd"/>
-            <w:proofErr w:type="gramEnd"/>
             <w:r>
               <w:t>)</w:t>
             </w:r>
@@ -9164,18 +9249,13 @@
               <w:t>include</w:t>
             </w:r>
             <w:r>
-              <w:t xml:space="preserve"> </w:t>
-            </w:r>
-            <w:proofErr w:type="gramStart"/>
-            <w:r>
-              <w:t>(:</w:t>
+              <w:t xml:space="preserve"> (:</w:t>
             </w:r>
             <w:proofErr w:type="spellStart"/>
             <w:r>
               <w:t>RicercaProdotto</w:t>
             </w:r>
             <w:proofErr w:type="spellEnd"/>
-            <w:proofErr w:type="gramEnd"/>
             <w:r>
               <w:t>);</w:t>
             </w:r>
@@ -9294,7 +9374,6 @@
               </w:rPr>
               <w:t xml:space="preserve"> </w:t>
             </w:r>
-            <w:proofErr w:type="gramStart"/>
             <w:r>
               <w:t>(:</w:t>
             </w:r>
@@ -9303,7 +9382,6 @@
               <w:t>RicercaProdotto</w:t>
             </w:r>
             <w:proofErr w:type="spellEnd"/>
-            <w:proofErr w:type="gramEnd"/>
             <w:r>
               <w:t>)</w:t>
             </w:r>
@@ -9960,23 +10038,7 @@
                 <w:sz w:val="24"/>
                 <w:szCs w:val="24"/>
               </w:rPr>
-              <w:t xml:space="preserve">2. il sistema invia una </w:t>
-            </w:r>
-            <w:proofErr w:type="gramStart"/>
-            <w:r>
-              <w:rPr>
-                <w:sz w:val="24"/>
-                <w:szCs w:val="24"/>
-              </w:rPr>
-              <w:t>email</w:t>
-            </w:r>
-            <w:proofErr w:type="gramEnd"/>
-            <w:r>
-              <w:rPr>
-                <w:sz w:val="24"/>
-                <w:szCs w:val="24"/>
-              </w:rPr>
-              <w:t xml:space="preserve"> al </w:t>
+              <w:t xml:space="preserve">2. il sistema invia una email al </w:t>
             </w:r>
             <w:r>
               <w:rPr>
@@ -10146,23 +10208,7 @@
                 <w:sz w:val="24"/>
                 <w:szCs w:val="24"/>
               </w:rPr>
-              <w:t xml:space="preserve">2.1 il sistema invia una </w:t>
-            </w:r>
-            <w:proofErr w:type="gramStart"/>
-            <w:r>
-              <w:rPr>
-                <w:sz w:val="24"/>
-                <w:szCs w:val="24"/>
-              </w:rPr>
-              <w:t>email</w:t>
-            </w:r>
-            <w:proofErr w:type="gramEnd"/>
-            <w:r>
-              <w:rPr>
-                <w:sz w:val="24"/>
-                <w:szCs w:val="24"/>
-              </w:rPr>
-              <w:t xml:space="preserve"> al cliente proprietario con l’esito                                 della vendita</w:t>
+              <w:t>2.1 il sistema invia una email al cliente proprietario con l’esito                                 della vendita</w:t>
             </w:r>
           </w:p>
           <w:p>
@@ -10222,23 +10268,7 @@
                 <w:szCs w:val="24"/>
               </w:rPr>
               <w:lastRenderedPageBreak/>
-              <w:t xml:space="preserve">3.1 il sistema invia una </w:t>
-            </w:r>
-            <w:proofErr w:type="gramStart"/>
-            <w:r>
-              <w:rPr>
-                <w:sz w:val="24"/>
-                <w:szCs w:val="24"/>
-              </w:rPr>
-              <w:t>email</w:t>
-            </w:r>
-            <w:proofErr w:type="gramEnd"/>
-            <w:r>
-              <w:rPr>
-                <w:sz w:val="24"/>
-                <w:szCs w:val="24"/>
-              </w:rPr>
-              <w:t xml:space="preserve"> al cliente proprietario indicando la scadenza del prodotto registrato</w:t>
+              <w:t>3.1 il sistema invia una email al cliente proprietario indicando la scadenza del prodotto registrato</w:t>
             </w:r>
           </w:p>
           <w:p>
@@ -10304,23 +10334,7 @@
                 <w:sz w:val="24"/>
                 <w:szCs w:val="24"/>
               </w:rPr>
-              <w:t xml:space="preserve">2. il sistema invia </w:t>
-            </w:r>
-            <w:proofErr w:type="gramStart"/>
-            <w:r>
-              <w:rPr>
-                <w:sz w:val="24"/>
-                <w:szCs w:val="24"/>
-              </w:rPr>
-              <w:t>un’email</w:t>
-            </w:r>
-            <w:proofErr w:type="gramEnd"/>
-            <w:r>
-              <w:rPr>
-                <w:sz w:val="24"/>
-                <w:szCs w:val="24"/>
-              </w:rPr>
-              <w:t xml:space="preserve"> al </w:t>
+              <w:t xml:space="preserve">2. il sistema invia un’email al </w:t>
             </w:r>
             <w:proofErr w:type="spellStart"/>
             <w:r>
@@ -12692,7 +12706,6 @@
               </w:rPr>
               <w:t xml:space="preserve"> </w:t>
             </w:r>
-            <w:proofErr w:type="gramStart"/>
             <w:r>
               <w:t>(:</w:t>
             </w:r>
@@ -12701,7 +12714,6 @@
               <w:t>RicercaProdotto</w:t>
             </w:r>
             <w:proofErr w:type="spellEnd"/>
-            <w:proofErr w:type="gramEnd"/>
             <w:r>
               <w:t>)</w:t>
             </w:r>
@@ -12727,7 +12739,6 @@
               </w:rPr>
               <w:t xml:space="preserve"> </w:t>
             </w:r>
-            <w:proofErr w:type="gramStart"/>
             <w:r>
               <w:t>(</w:t>
             </w:r>
@@ -12739,7 +12750,6 @@
               <w:t>CRicevuta</w:t>
             </w:r>
             <w:proofErr w:type="spellEnd"/>
-            <w:proofErr w:type="gramEnd"/>
             <w:r>
               <w:t>)</w:t>
             </w:r>
@@ -12765,7 +12775,6 @@
               </w:rPr>
               <w:t xml:space="preserve"> </w:t>
             </w:r>
-            <w:proofErr w:type="gramStart"/>
             <w:r>
               <w:t>(:</w:t>
             </w:r>
@@ -12774,7 +12783,6 @@
               <w:t>DProdotto</w:t>
             </w:r>
             <w:proofErr w:type="spellEnd"/>
-            <w:proofErr w:type="gramEnd"/>
             <w:r>
               <w:t>)</w:t>
             </w:r>
@@ -12794,15 +12802,7 @@
               <w:t>include</w:t>
             </w:r>
             <w:r>
-              <w:t xml:space="preserve"> </w:t>
-            </w:r>
-            <w:proofErr w:type="gramStart"/>
-            <w:r>
-              <w:t>(:Notifica</w:t>
-            </w:r>
-            <w:proofErr w:type="gramEnd"/>
-            <w:r>
-              <w:t>)</w:t>
+              <w:t xml:space="preserve"> (:Notifica)</w:t>
             </w:r>
           </w:p>
         </w:tc>
@@ -16872,6 +16872,7 @@
       <w:pPr>
         <w:jc w:val="center"/>
       </w:pPr>
+      <w:bookmarkStart w:id="2" w:name="_Hlk123064137"/>
       <w:r>
         <w:t xml:space="preserve">Figura </w:t>
       </w:r>
@@ -16916,7 +16917,8 @@
                 <w:szCs w:val="24"/>
               </w:rPr>
             </w:pPr>
-            <w:bookmarkStart w:id="2" w:name="_Hlk122965373"/>
+            <w:bookmarkStart w:id="3" w:name="_Hlk122965373"/>
+            <w:bookmarkEnd w:id="2"/>
             <w:r>
               <w:rPr>
                 <w:color w:val="767171" w:themeColor="background2" w:themeShade="80"/>
@@ -17372,7 +17374,7 @@
           </w:p>
         </w:tc>
       </w:tr>
-      <w:bookmarkEnd w:id="2"/>
+      <w:bookmarkEnd w:id="3"/>
     </w:tbl>
     <w:p/>
     <w:p/>
@@ -17427,7 +17429,7 @@
                 <w:szCs w:val="24"/>
               </w:rPr>
             </w:pPr>
-            <w:bookmarkStart w:id="3" w:name="_Hlk122965271"/>
+            <w:bookmarkStart w:id="4" w:name="_Hlk122965271"/>
             <w:r>
               <w:rPr>
                 <w:color w:val="767171" w:themeColor="background2" w:themeShade="80"/>
@@ -17958,7 +17960,7 @@
           </w:p>
         </w:tc>
       </w:tr>
-      <w:bookmarkEnd w:id="3"/>
+      <w:bookmarkEnd w:id="4"/>
     </w:tbl>
     <w:p/>
     <w:p>
@@ -17972,7 +17974,7 @@
           <w:szCs w:val="36"/>
         </w:rPr>
       </w:pPr>
-      <w:bookmarkStart w:id="4" w:name="_Hlk123043743"/>
+      <w:bookmarkStart w:id="5" w:name="_Hlk123043743"/>
       <w:r>
         <w:rPr>
           <w:b/>
@@ -17981,7 +17983,7 @@
           <w:sz w:val="36"/>
           <w:szCs w:val="36"/>
         </w:rPr>
-        <w:t>3</w:t>
+        <w:t xml:space="preserve">3 </w:t>
       </w:r>
       <w:r>
         <w:rPr>
@@ -17991,9 +17993,12 @@
           <w:sz w:val="36"/>
           <w:szCs w:val="36"/>
         </w:rPr>
-        <w:t xml:space="preserve"> </w:t>
-      </w:r>
-      <w:r>
+        <w:t>DIAGRAMMI DI ANALISI</w:t>
+      </w:r>
+    </w:p>
+    <w:p>
+      <w:pPr>
+        <w:pStyle w:val="NormaleWeb"/>
         <w:rPr>
           <w:b/>
           <w:bCs/>
@@ -18001,12 +18006,8 @@
           <w:sz w:val="36"/>
           <w:szCs w:val="36"/>
         </w:rPr>
-        <w:t>DIAGRAMMI DI ANALISI</w:t>
-      </w:r>
-    </w:p>
-    <w:p>
-      <w:pPr>
-        <w:pStyle w:val="NormaleWeb"/>
+      </w:pPr>
+      <w:r>
         <w:rPr>
           <w:b/>
           <w:bCs/>
@@ -18014,57 +18015,8 @@
           <w:sz w:val="36"/>
           <w:szCs w:val="36"/>
         </w:rPr>
-      </w:pPr>
-      <w:r>
-        <w:rPr>
-          <w:b/>
-          <w:bCs/>
-          <w:color w:val="FF0000"/>
-          <w:sz w:val="36"/>
-          <w:szCs w:val="36"/>
-        </w:rPr>
         <w:lastRenderedPageBreak/>
-        <w:t>3</w:t>
-      </w:r>
-      <w:r>
-        <w:rPr>
-          <w:b/>
-          <w:bCs/>
-          <w:color w:val="FF0000"/>
-          <w:sz w:val="36"/>
-          <w:szCs w:val="36"/>
-        </w:rPr>
-        <w:t>.1</w:t>
-      </w:r>
-      <w:r>
-        <w:rPr>
-          <w:b/>
-          <w:bCs/>
-          <w:color w:val="FF0000"/>
-          <w:sz w:val="36"/>
-          <w:szCs w:val="36"/>
-        </w:rPr>
-        <w:t xml:space="preserve"> </w:t>
-      </w:r>
-      <w:r>
-        <w:rPr>
-          <w:b/>
-          <w:bCs/>
-          <w:color w:val="FF0000"/>
-          <w:sz w:val="36"/>
-          <w:szCs w:val="36"/>
-        </w:rPr>
-        <w:t>p</w:t>
-      </w:r>
-      <w:r>
-        <w:rPr>
-          <w:b/>
-          <w:bCs/>
-          <w:color w:val="FF0000"/>
-          <w:sz w:val="36"/>
-          <w:szCs w:val="36"/>
-        </w:rPr>
-        <w:t xml:space="preserve"> DI ANALISI</w:t>
+        <w:t>3.1 p DI ANALISI</w:t>
       </w:r>
     </w:p>
     <w:p>
@@ -18141,7 +18093,27 @@
         </w:drawing>
       </w:r>
     </w:p>
-    <w:bookmarkEnd w:id="4"/>
+    <w:bookmarkEnd w:id="5"/>
+    <w:p>
+      <w:pPr>
+        <w:jc w:val="center"/>
+      </w:pPr>
+      <w:r>
+        <w:t xml:space="preserve">Figura </w:t>
+      </w:r>
+      <w:r>
+        <w:t>NUMERO</w:t>
+      </w:r>
+      <w:r>
+        <w:t xml:space="preserve">: </w:t>
+      </w:r>
+      <w:r>
+        <w:t xml:space="preserve">Diagramma </w:t>
+      </w:r>
+      <w:r>
+        <w:t>del package di analisi</w:t>
+      </w:r>
+    </w:p>
     <w:p>
       <w:pPr>
         <w:jc w:val="center"/>
@@ -18166,47 +18138,7 @@
           <w:sz w:val="36"/>
           <w:szCs w:val="36"/>
         </w:rPr>
-        <w:t>3.</w:t>
-      </w:r>
-      <w:r>
-        <w:rPr>
-          <w:b/>
-          <w:bCs/>
-          <w:color w:val="FF0000"/>
-          <w:sz w:val="36"/>
-          <w:szCs w:val="36"/>
-        </w:rPr>
-        <w:t>2</w:t>
-      </w:r>
-      <w:r>
-        <w:rPr>
-          <w:b/>
-          <w:bCs/>
-          <w:color w:val="FF0000"/>
-          <w:sz w:val="36"/>
-          <w:szCs w:val="36"/>
-        </w:rPr>
-        <w:t xml:space="preserve"> </w:t>
-      </w:r>
-      <w:r>
-        <w:rPr>
-          <w:b/>
-          <w:bCs/>
-          <w:color w:val="FF0000"/>
-          <w:sz w:val="36"/>
-          <w:szCs w:val="36"/>
-        </w:rPr>
-        <w:t>DIAGRAMMI DELLE CLASSI DI</w:t>
-      </w:r>
-      <w:r>
-        <w:rPr>
-          <w:b/>
-          <w:bCs/>
-          <w:color w:val="FF0000"/>
-          <w:sz w:val="36"/>
-          <w:szCs w:val="36"/>
-        </w:rPr>
-        <w:t xml:space="preserve"> ANALIS</w:t>
+        <w:t>3.2 DIAGRAMMI DELLE CLASSI DI ANALIS</w:t>
       </w:r>
       <w:r>
         <w:rPr>
@@ -18277,6 +18209,26 @@
       <w:pPr>
         <w:jc w:val="center"/>
       </w:pPr>
+      <w:r>
+        <w:t xml:space="preserve">Figura </w:t>
+      </w:r>
+      <w:r>
+        <w:t>NUMERO</w:t>
+      </w:r>
+      <w:r>
+        <w:t xml:space="preserve">: </w:t>
+      </w:r>
+      <w:r>
+        <w:t xml:space="preserve">Diagramma </w:t>
+      </w:r>
+      <w:r>
+        <w:t>di analisi delle classi di Attività</w:t>
+      </w:r>
+    </w:p>
+    <w:p>
+      <w:pPr>
+        <w:jc w:val="center"/>
+      </w:pPr>
     </w:p>
     <w:p>
       <w:pPr>
@@ -18347,7 +18299,31 @@
         </w:drawing>
       </w:r>
     </w:p>
-    <w:p/>
+    <w:p>
+      <w:pPr>
+        <w:jc w:val="center"/>
+      </w:pPr>
+      <w:r>
+        <w:t xml:space="preserve">Figura </w:t>
+      </w:r>
+      <w:r>
+        <w:t>NUMERO</w:t>
+      </w:r>
+      <w:r>
+        <w:t xml:space="preserve">: </w:t>
+      </w:r>
+      <w:r>
+        <w:t xml:space="preserve">Diagramma di analisi delle classi di </w:t>
+      </w:r>
+      <w:r>
+        <w:t>Servizio</w:t>
+      </w:r>
+    </w:p>
+    <w:p>
+      <w:pPr>
+        <w:jc w:val="center"/>
+      </w:pPr>
+    </w:p>
     <w:p>
       <w:pPr>
         <w:pStyle w:val="NormaleWeb"/>
@@ -18367,9 +18343,12 @@
           <w:sz w:val="36"/>
           <w:szCs w:val="36"/>
         </w:rPr>
-        <w:t>3.</w:t>
-      </w:r>
-      <w:r>
+        <w:t>3.3 DIAGRAMMI DI SEQUENZA</w:t>
+      </w:r>
+    </w:p>
+    <w:p>
+      <w:pPr>
+        <w:pStyle w:val="NormaleWeb"/>
         <w:rPr>
           <w:b/>
           <w:bCs/>
@@ -18377,8 +18356,7 @@
           <w:sz w:val="36"/>
           <w:szCs w:val="36"/>
         </w:rPr>
-        <w:t>3</w:t>
-      </w:r>
+      </w:pPr>
       <w:r>
         <w:rPr>
           <w:b/>
@@ -18387,69 +18365,7 @@
           <w:sz w:val="36"/>
           <w:szCs w:val="36"/>
         </w:rPr>
-        <w:t xml:space="preserve"> </w:t>
-      </w:r>
-      <w:r>
-        <w:rPr>
-          <w:b/>
-          <w:bCs/>
-          <w:color w:val="FF0000"/>
-          <w:sz w:val="36"/>
-          <w:szCs w:val="36"/>
-        </w:rPr>
-        <w:t>DIAGRAMMI DI SEQUENZA</w:t>
-      </w:r>
-    </w:p>
-    <w:p>
-      <w:pPr>
-        <w:pStyle w:val="NormaleWeb"/>
-        <w:rPr>
-          <w:b/>
-          <w:bCs/>
-          <w:color w:val="FF0000"/>
-          <w:sz w:val="36"/>
-          <w:szCs w:val="36"/>
-        </w:rPr>
-      </w:pPr>
-      <w:r>
-        <w:rPr>
-          <w:b/>
-          <w:bCs/>
-          <w:color w:val="FF0000"/>
-          <w:sz w:val="36"/>
-          <w:szCs w:val="36"/>
-        </w:rPr>
-        <w:t>3.3</w:t>
-      </w:r>
-      <w:r>
-        <w:rPr>
-          <w:b/>
-          <w:bCs/>
-          <w:color w:val="FF0000"/>
-          <w:sz w:val="36"/>
-          <w:szCs w:val="36"/>
-        </w:rPr>
-        <w:t>.1</w:t>
-      </w:r>
-      <w:r>
-        <w:rPr>
-          <w:b/>
-          <w:bCs/>
-          <w:color w:val="FF0000"/>
-          <w:sz w:val="36"/>
-          <w:szCs w:val="36"/>
-        </w:rPr>
-        <w:t xml:space="preserve"> </w:t>
-      </w:r>
-      <w:r>
-        <w:rPr>
-          <w:b/>
-          <w:bCs/>
-          <w:color w:val="FF0000"/>
-          <w:sz w:val="36"/>
-          <w:szCs w:val="36"/>
-        </w:rPr>
-        <w:t>BACKUP</w:t>
+        <w:t>3.3.1 BACKUP</w:t>
       </w:r>
     </w:p>
     <w:p>
@@ -18508,16 +18424,41 @@
     </w:p>
     <w:p>
       <w:pPr>
+        <w:jc w:val="center"/>
+      </w:pPr>
+      <w:r>
+        <w:t xml:space="preserve">Figura </w:t>
+      </w:r>
+      <w:r>
+        <w:t>NUMERO</w:t>
+      </w:r>
+      <w:r>
+        <w:t xml:space="preserve">: </w:t>
+      </w:r>
+      <w:r>
+        <w:t xml:space="preserve">Diagramma di </w:t>
+      </w:r>
+      <w:r>
+        <w:t>sequenza: Backup</w:t>
+      </w:r>
+    </w:p>
+    <w:p>
+      <w:pPr>
         <w:pStyle w:val="NormaleWeb"/>
+        <w:jc w:val="center"/>
         <w:rPr>
           <w:b/>
           <w:bCs/>
           <w:color w:val="FF0000"/>
           <w:sz w:val="36"/>
           <w:szCs w:val="36"/>
-        </w:rPr>
-      </w:pPr>
-      <w:r>
+          <w:u w:val="single"/>
+        </w:rPr>
+      </w:pPr>
+    </w:p>
+    <w:p>
+      <w:pPr>
+        <w:pStyle w:val="NormaleWeb"/>
         <w:rPr>
           <w:b/>
           <w:bCs/>
@@ -18525,8 +18466,7 @@
           <w:sz w:val="36"/>
           <w:szCs w:val="36"/>
         </w:rPr>
-        <w:t>3.3.</w:t>
-      </w:r>
+      </w:pPr>
       <w:r>
         <w:rPr>
           <w:b/>
@@ -18535,27 +18475,7 @@
           <w:sz w:val="36"/>
           <w:szCs w:val="36"/>
         </w:rPr>
-        <w:t>2</w:t>
-      </w:r>
-      <w:r>
-        <w:rPr>
-          <w:b/>
-          <w:bCs/>
-          <w:color w:val="FF0000"/>
-          <w:sz w:val="36"/>
-          <w:szCs w:val="36"/>
-        </w:rPr>
-        <w:t xml:space="preserve"> </w:t>
-      </w:r>
-      <w:r>
-        <w:rPr>
-          <w:b/>
-          <w:bCs/>
-          <w:color w:val="FF0000"/>
-          <w:sz w:val="36"/>
-          <w:szCs w:val="36"/>
-        </w:rPr>
-        <w:t>CONTROLLASTATOPRODOTTO</w:t>
+        <w:t>3.3.2 CONTROLLASTATOPRODOTTO</w:t>
       </w:r>
     </w:p>
     <w:p>
@@ -18614,16 +18534,46 @@
     </w:p>
     <w:p>
       <w:pPr>
+        <w:jc w:val="center"/>
+      </w:pPr>
+      <w:r>
+        <w:t xml:space="preserve">Figura </w:t>
+      </w:r>
+      <w:r>
+        <w:t>NUMERO</w:t>
+      </w:r>
+      <w:r>
+        <w:t xml:space="preserve">: </w:t>
+      </w:r>
+      <w:r>
+        <w:t>Diagramma di sequenza:</w:t>
+      </w:r>
+      <w:r>
+        <w:t xml:space="preserve"> </w:t>
+      </w:r>
+      <w:proofErr w:type="spellStart"/>
+      <w:r>
+        <w:t>ControllaStatoProdotto</w:t>
+      </w:r>
+      <w:proofErr w:type="spellEnd"/>
+    </w:p>
+    <w:p>
+      <w:pPr>
         <w:pStyle w:val="NormaleWeb"/>
+        <w:jc w:val="center"/>
         <w:rPr>
           <w:b/>
           <w:bCs/>
           <w:color w:val="FF0000"/>
           <w:sz w:val="36"/>
           <w:szCs w:val="36"/>
-        </w:rPr>
-      </w:pPr>
-      <w:r>
+          <w:u w:val="single"/>
+        </w:rPr>
+      </w:pPr>
+    </w:p>
+    <w:p>
+      <w:pPr>
+        <w:pStyle w:val="NormaleWeb"/>
         <w:rPr>
           <w:b/>
           <w:bCs/>
@@ -18631,8 +18581,7 @@
           <w:sz w:val="36"/>
           <w:szCs w:val="36"/>
         </w:rPr>
-        <w:t>3.3.</w:t>
-      </w:r>
+      </w:pPr>
       <w:r>
         <w:rPr>
           <w:b/>
@@ -18641,27 +18590,7 @@
           <w:sz w:val="36"/>
           <w:szCs w:val="36"/>
         </w:rPr>
-        <w:t>3</w:t>
-      </w:r>
-      <w:r>
-        <w:rPr>
-          <w:b/>
-          <w:bCs/>
-          <w:color w:val="FF0000"/>
-          <w:sz w:val="36"/>
-          <w:szCs w:val="36"/>
-        </w:rPr>
-        <w:t xml:space="preserve"> </w:t>
-      </w:r>
-      <w:r>
-        <w:rPr>
-          <w:b/>
-          <w:bCs/>
-          <w:color w:val="FF0000"/>
-          <w:sz w:val="36"/>
-          <w:szCs w:val="36"/>
-        </w:rPr>
-        <w:t>CRUD PRODOTTO</w:t>
+        <w:t>3.3.3 CRUD PRODOTTO</w:t>
       </w:r>
     </w:p>
     <w:p>
@@ -18721,6 +18650,40 @@
     </w:p>
     <w:p>
       <w:pPr>
+        <w:jc w:val="center"/>
+      </w:pPr>
+      <w:r>
+        <w:t xml:space="preserve">Figura </w:t>
+      </w:r>
+      <w:r>
+        <w:t>NUMERO</w:t>
+      </w:r>
+      <w:r>
+        <w:t xml:space="preserve">: </w:t>
+      </w:r>
+      <w:r>
+        <w:t>Diagramma di sequenza:</w:t>
+      </w:r>
+      <w:r>
+        <w:t xml:space="preserve"> Aggiorna Prodotto</w:t>
+      </w:r>
+    </w:p>
+    <w:p>
+      <w:pPr>
+        <w:pStyle w:val="NormaleWeb"/>
+        <w:jc w:val="center"/>
+        <w:rPr>
+          <w:b/>
+          <w:bCs/>
+          <w:color w:val="FF0000"/>
+          <w:sz w:val="36"/>
+          <w:szCs w:val="36"/>
+          <w:u w:val="single"/>
+        </w:rPr>
+      </w:pPr>
+    </w:p>
+    <w:p>
+      <w:pPr>
         <w:pStyle w:val="NormaleWeb"/>
         <w:jc w:val="center"/>
         <w:rPr>
@@ -18776,6 +18739,40 @@
     </w:p>
     <w:p>
       <w:pPr>
+        <w:jc w:val="center"/>
+      </w:pPr>
+      <w:r>
+        <w:t xml:space="preserve">Figura </w:t>
+      </w:r>
+      <w:r>
+        <w:t>NUMERO</w:t>
+      </w:r>
+      <w:r>
+        <w:t xml:space="preserve">: </w:t>
+      </w:r>
+      <w:r>
+        <w:t>Diagramma di sequenza:</w:t>
+      </w:r>
+      <w:r>
+        <w:t xml:space="preserve"> Crea Prodotto</w:t>
+      </w:r>
+    </w:p>
+    <w:p>
+      <w:pPr>
+        <w:pStyle w:val="NormaleWeb"/>
+        <w:jc w:val="center"/>
+        <w:rPr>
+          <w:b/>
+          <w:bCs/>
+          <w:color w:val="FF0000"/>
+          <w:sz w:val="36"/>
+          <w:szCs w:val="36"/>
+          <w:u w:val="single"/>
+        </w:rPr>
+      </w:pPr>
+    </w:p>
+    <w:p>
+      <w:pPr>
         <w:pStyle w:val="NormaleWeb"/>
         <w:jc w:val="center"/>
         <w:rPr>
@@ -18830,6 +18827,39 @@
     </w:p>
     <w:p>
       <w:pPr>
+        <w:jc w:val="center"/>
+      </w:pPr>
+      <w:r>
+        <w:t xml:space="preserve">Figura </w:t>
+      </w:r>
+      <w:r>
+        <w:t>NUMERO</w:t>
+      </w:r>
+      <w:r>
+        <w:t xml:space="preserve">: </w:t>
+      </w:r>
+      <w:r>
+        <w:t>Diagramma di sequenza:</w:t>
+      </w:r>
+      <w:r>
+        <w:t xml:space="preserve"> Cancella Prodotto</w:t>
+      </w:r>
+    </w:p>
+    <w:p>
+      <w:pPr>
+        <w:pStyle w:val="NormaleWeb"/>
+        <w:jc w:val="center"/>
+        <w:rPr>
+          <w:b/>
+          <w:bCs/>
+          <w:color w:val="FF0000"/>
+          <w:sz w:val="36"/>
+          <w:szCs w:val="36"/>
+        </w:rPr>
+      </w:pPr>
+    </w:p>
+    <w:p>
+      <w:pPr>
         <w:pStyle w:val="NormaleWeb"/>
         <w:jc w:val="center"/>
         <w:rPr>
@@ -18884,6 +18914,39 @@
     </w:p>
     <w:p>
       <w:pPr>
+        <w:jc w:val="center"/>
+      </w:pPr>
+      <w:r>
+        <w:t xml:space="preserve">Figura </w:t>
+      </w:r>
+      <w:r>
+        <w:t>NUMERO</w:t>
+      </w:r>
+      <w:r>
+        <w:t xml:space="preserve">: </w:t>
+      </w:r>
+      <w:r>
+        <w:t>Diagramma di sequenza:</w:t>
+      </w:r>
+      <w:r>
+        <w:t xml:space="preserve"> Visualizza Prodotto</w:t>
+      </w:r>
+    </w:p>
+    <w:p>
+      <w:pPr>
+        <w:pStyle w:val="NormaleWeb"/>
+        <w:jc w:val="center"/>
+        <w:rPr>
+          <w:b/>
+          <w:bCs/>
+          <w:color w:val="FF0000"/>
+          <w:sz w:val="36"/>
+          <w:szCs w:val="36"/>
+        </w:rPr>
+      </w:pPr>
+    </w:p>
+    <w:p>
+      <w:pPr>
         <w:pStyle w:val="NormaleWeb"/>
         <w:jc w:val="center"/>
         <w:rPr>
@@ -18938,6 +19001,39 @@
     </w:p>
     <w:p>
       <w:pPr>
+        <w:jc w:val="center"/>
+      </w:pPr>
+      <w:r>
+        <w:t xml:space="preserve">Figura </w:t>
+      </w:r>
+      <w:r>
+        <w:t>NUMERO</w:t>
+      </w:r>
+      <w:r>
+        <w:t xml:space="preserve">: </w:t>
+      </w:r>
+      <w:r>
+        <w:t>Diagramma di sequenza:</w:t>
+      </w:r>
+      <w:r>
+        <w:t xml:space="preserve"> Visualizza Prodotto</w:t>
+      </w:r>
+    </w:p>
+    <w:p>
+      <w:pPr>
+        <w:pStyle w:val="NormaleWeb"/>
+        <w:jc w:val="center"/>
+        <w:rPr>
+          <w:b/>
+          <w:bCs/>
+          <w:color w:val="FF0000"/>
+          <w:sz w:val="36"/>
+          <w:szCs w:val="36"/>
+        </w:rPr>
+      </w:pPr>
+    </w:p>
+    <w:p>
+      <w:pPr>
         <w:pStyle w:val="NormaleWeb"/>
         <w:rPr>
           <w:b/>
@@ -19014,7 +19110,28 @@
     </w:p>
     <w:p>
       <w:pPr>
+        <w:jc w:val="center"/>
+      </w:pPr>
+      <w:r>
+        <w:t xml:space="preserve">Figura </w:t>
+      </w:r>
+      <w:r>
+        <w:t>NUMERO</w:t>
+      </w:r>
+      <w:r>
+        <w:t xml:space="preserve">: </w:t>
+      </w:r>
+      <w:r>
+        <w:t>Diagramma di sequenza:</w:t>
+      </w:r>
+      <w:r>
+        <w:t xml:space="preserve"> Login</w:t>
+      </w:r>
+    </w:p>
+    <w:p>
+      <w:pPr>
         <w:pStyle w:val="NormaleWeb"/>
+        <w:jc w:val="center"/>
         <w:rPr>
           <w:b/>
           <w:bCs/>
@@ -19023,7 +19140,10 @@
           <w:szCs w:val="36"/>
         </w:rPr>
       </w:pPr>
-      <w:r>
+    </w:p>
+    <w:p>
+      <w:pPr>
+        <w:pStyle w:val="NormaleWeb"/>
         <w:rPr>
           <w:b/>
           <w:bCs/>
@@ -19031,8 +19151,7 @@
           <w:sz w:val="36"/>
           <w:szCs w:val="36"/>
         </w:rPr>
-        <w:t>3.3.</w:t>
-      </w:r>
+      </w:pPr>
       <w:r>
         <w:rPr>
           <w:b/>
@@ -19041,27 +19160,7 @@
           <w:sz w:val="36"/>
           <w:szCs w:val="36"/>
         </w:rPr>
-        <w:t>5</w:t>
-      </w:r>
-      <w:r>
-        <w:rPr>
-          <w:b/>
-          <w:bCs/>
-          <w:color w:val="FF0000"/>
-          <w:sz w:val="36"/>
-          <w:szCs w:val="36"/>
-        </w:rPr>
-        <w:t xml:space="preserve"> </w:t>
-      </w:r>
-      <w:r>
-        <w:rPr>
-          <w:b/>
-          <w:bCs/>
-          <w:color w:val="FF0000"/>
-          <w:sz w:val="36"/>
-          <w:szCs w:val="36"/>
-        </w:rPr>
-        <w:t>NOTIFICA</w:t>
+        <w:t>3.3.5 NOTIFICA</w:t>
       </w:r>
     </w:p>
     <w:p>
@@ -19121,16 +19220,41 @@
     </w:p>
     <w:p>
       <w:pPr>
+        <w:jc w:val="center"/>
+      </w:pPr>
+      <w:r>
+        <w:t xml:space="preserve">Figura </w:t>
+      </w:r>
+      <w:r>
+        <w:t>NUMERO</w:t>
+      </w:r>
+      <w:r>
+        <w:t xml:space="preserve">: </w:t>
+      </w:r>
+      <w:r>
+        <w:t>Diagramma di sequenza:</w:t>
+      </w:r>
+      <w:r>
+        <w:t xml:space="preserve"> Notifica</w:t>
+      </w:r>
+    </w:p>
+    <w:p>
+      <w:pPr>
         <w:pStyle w:val="NormaleWeb"/>
+        <w:jc w:val="center"/>
         <w:rPr>
           <w:b/>
           <w:bCs/>
           <w:color w:val="FF0000"/>
           <w:sz w:val="36"/>
           <w:szCs w:val="36"/>
-        </w:rPr>
-      </w:pPr>
-      <w:r>
+          <w:u w:val="single"/>
+        </w:rPr>
+      </w:pPr>
+    </w:p>
+    <w:p>
+      <w:pPr>
+        <w:pStyle w:val="NormaleWeb"/>
         <w:rPr>
           <w:b/>
           <w:bCs/>
@@ -19138,8 +19262,7 @@
           <w:sz w:val="36"/>
           <w:szCs w:val="36"/>
         </w:rPr>
-        <w:t>3.3.</w:t>
-      </w:r>
+      </w:pPr>
       <w:r>
         <w:rPr>
           <w:b/>
@@ -19148,27 +19271,7 @@
           <w:sz w:val="36"/>
           <w:szCs w:val="36"/>
         </w:rPr>
-        <w:t>6</w:t>
-      </w:r>
-      <w:r>
-        <w:rPr>
-          <w:b/>
-          <w:bCs/>
-          <w:color w:val="FF0000"/>
-          <w:sz w:val="36"/>
-          <w:szCs w:val="36"/>
-        </w:rPr>
-        <w:t xml:space="preserve"> </w:t>
-      </w:r>
-      <w:r>
-        <w:rPr>
-          <w:b/>
-          <w:bCs/>
-          <w:color w:val="FF0000"/>
-          <w:sz w:val="36"/>
-          <w:szCs w:val="36"/>
-        </w:rPr>
-        <w:t>RICERCACLIENTE</w:t>
+        <w:t>3.3.6 RICERCACLIENTE</w:t>
       </w:r>
     </w:p>
     <w:p>
@@ -19227,6 +19330,29 @@
     </w:p>
     <w:p>
       <w:pPr>
+        <w:jc w:val="center"/>
+        <w:rPr>
+          <w:u w:val="single"/>
+        </w:rPr>
+      </w:pPr>
+      <w:r>
+        <w:t xml:space="preserve">Figura </w:t>
+      </w:r>
+      <w:r>
+        <w:t>NUMERO</w:t>
+      </w:r>
+      <w:r>
+        <w:t xml:space="preserve">: </w:t>
+      </w:r>
+      <w:r>
+        <w:t>Diagramma di sequenza:</w:t>
+      </w:r>
+      <w:r>
+        <w:t xml:space="preserve"> Ricerca Cliente</w:t>
+      </w:r>
+    </w:p>
+    <w:p>
+      <w:pPr>
         <w:pStyle w:val="NormaleWeb"/>
         <w:jc w:val="center"/>
         <w:rPr>
@@ -19237,7 +19363,11 @@
           <w:szCs w:val="36"/>
         </w:rPr>
       </w:pPr>
-      <w:r>
+    </w:p>
+    <w:p>
+      <w:pPr>
+        <w:pStyle w:val="NormaleWeb"/>
+        <w:jc w:val="center"/>
         <w:rPr>
           <w:b/>
           <w:bCs/>
@@ -19245,8 +19375,7 @@
           <w:sz w:val="36"/>
           <w:szCs w:val="36"/>
         </w:rPr>
-        <w:t>3.3.</w:t>
-      </w:r>
+      </w:pPr>
       <w:r>
         <w:rPr>
           <w:b/>
@@ -19255,27 +19384,7 @@
           <w:sz w:val="36"/>
           <w:szCs w:val="36"/>
         </w:rPr>
-        <w:t>7</w:t>
-      </w:r>
-      <w:r>
-        <w:rPr>
-          <w:b/>
-          <w:bCs/>
-          <w:color w:val="FF0000"/>
-          <w:sz w:val="36"/>
-          <w:szCs w:val="36"/>
-        </w:rPr>
-        <w:t xml:space="preserve"> </w:t>
-      </w:r>
-      <w:r>
-        <w:rPr>
-          <w:b/>
-          <w:bCs/>
-          <w:color w:val="FF0000"/>
-          <w:sz w:val="36"/>
-          <w:szCs w:val="36"/>
-        </w:rPr>
-        <w:t>RICERCAPRODOTTO</w:t>
+        <w:t>3.3.7 RICERCAPRODOTTO</w:t>
       </w:r>
     </w:p>
     <w:p>
@@ -19334,7 +19443,33 @@
     </w:p>
     <w:p>
       <w:pPr>
+        <w:jc w:val="center"/>
+      </w:pPr>
+      <w:r>
+        <w:t xml:space="preserve">Figura </w:t>
+      </w:r>
+      <w:r>
+        <w:t>NUMERO</w:t>
+      </w:r>
+      <w:r>
+        <w:t xml:space="preserve">: </w:t>
+      </w:r>
+      <w:r>
+        <w:t>Diagramma di sequenza:</w:t>
+      </w:r>
+      <w:r>
+        <w:t xml:space="preserve"> </w:t>
+      </w:r>
+      <w:proofErr w:type="spellStart"/>
+      <w:r>
+        <w:t>RicercaProdotto</w:t>
+      </w:r>
+      <w:proofErr w:type="spellEnd"/>
+    </w:p>
+    <w:p>
+      <w:pPr>
         <w:pStyle w:val="NormaleWeb"/>
+        <w:jc w:val="center"/>
         <w:rPr>
           <w:b/>
           <w:bCs/>
@@ -19343,7 +19478,10 @@
           <w:szCs w:val="36"/>
         </w:rPr>
       </w:pPr>
-      <w:r>
+    </w:p>
+    <w:p>
+      <w:pPr>
+        <w:pStyle w:val="NormaleWeb"/>
         <w:rPr>
           <w:b/>
           <w:bCs/>
@@ -19351,8 +19489,7 @@
           <w:sz w:val="36"/>
           <w:szCs w:val="36"/>
         </w:rPr>
-        <w:t>3.3.</w:t>
-      </w:r>
+      </w:pPr>
       <w:r>
         <w:rPr>
           <w:b/>
@@ -19361,7 +19498,7 @@
           <w:sz w:val="36"/>
           <w:szCs w:val="36"/>
         </w:rPr>
-        <w:t>8</w:t>
+        <w:t>3.3.</w:t>
       </w:r>
       <w:r>
         <w:rPr>
@@ -19371,7 +19508,7 @@
           <w:sz w:val="36"/>
           <w:szCs w:val="36"/>
         </w:rPr>
-        <w:t xml:space="preserve"> </w:t>
+        <w:t>8</w:t>
       </w:r>
       <w:r>
         <w:rPr>
@@ -19381,7 +19518,7 @@
           <w:sz w:val="36"/>
           <w:szCs w:val="36"/>
         </w:rPr>
-        <w:t>VENDIPRODOTTO</w:t>
+        <w:t xml:space="preserve"> VENDIPRODOTTO</w:t>
       </w:r>
     </w:p>
     <w:p>
@@ -19440,6 +19577,44 @@
     </w:p>
     <w:p>
       <w:pPr>
+        <w:jc w:val="center"/>
+      </w:pPr>
+      <w:r>
+        <w:t xml:space="preserve">Figura </w:t>
+      </w:r>
+      <w:r>
+        <w:t>NUMERO</w:t>
+      </w:r>
+      <w:r>
+        <w:t xml:space="preserve">: </w:t>
+      </w:r>
+      <w:r>
+        <w:t>Diagramma di sequenza:</w:t>
+      </w:r>
+      <w:r>
+        <w:t xml:space="preserve"> </w:t>
+      </w:r>
+      <w:proofErr w:type="spellStart"/>
+      <w:r>
+        <w:t>VendiProdotto</w:t>
+      </w:r>
+      <w:proofErr w:type="spellEnd"/>
+    </w:p>
+    <w:p>
+      <w:pPr>
+        <w:pStyle w:val="NormaleWeb"/>
+        <w:jc w:val="center"/>
+        <w:rPr>
+          <w:b/>
+          <w:bCs/>
+          <w:color w:val="FF0000"/>
+          <w:sz w:val="36"/>
+          <w:szCs w:val="36"/>
+        </w:rPr>
+      </w:pPr>
+    </w:p>
+    <w:p>
+      <w:pPr>
         <w:pStyle w:val="NormaleWeb"/>
         <w:rPr>
           <w:b/>
@@ -19546,6 +19721,50 @@
     </w:p>
     <w:p>
       <w:pPr>
+        <w:jc w:val="center"/>
+      </w:pPr>
+      <w:r>
+        <w:t xml:space="preserve">Figura </w:t>
+      </w:r>
+      <w:r>
+        <w:t>NUMERO</w:t>
+      </w:r>
+      <w:r>
+        <w:t xml:space="preserve">: </w:t>
+      </w:r>
+      <w:r>
+        <w:t>Diagramma di sequenza:</w:t>
+      </w:r>
+      <w:r>
+        <w:t xml:space="preserve"> Visualizza Statistiche</w:t>
+      </w:r>
+    </w:p>
+    <w:p>
+      <w:pPr>
+        <w:pStyle w:val="NormaleWeb"/>
+        <w:rPr>
+          <w:b/>
+          <w:bCs/>
+          <w:color w:val="FF0000"/>
+          <w:sz w:val="36"/>
+          <w:szCs w:val="36"/>
+        </w:rPr>
+      </w:pPr>
+    </w:p>
+    <w:p>
+      <w:pPr>
+        <w:pStyle w:val="NormaleWeb"/>
+        <w:rPr>
+          <w:b/>
+          <w:bCs/>
+          <w:color w:val="FF0000"/>
+          <w:sz w:val="36"/>
+          <w:szCs w:val="36"/>
+        </w:rPr>
+      </w:pPr>
+    </w:p>
+    <w:p>
+      <w:pPr>
         <w:pStyle w:val="NormaleWeb"/>
         <w:rPr>
           <w:b/>
@@ -19556,11 +19775,7 @@
           <w:u w:val="single"/>
         </w:rPr>
       </w:pPr>
-    </w:p>
-    <w:p/>
-    <w:p>
-      <w:pPr>
-        <w:pStyle w:val="NormaleWeb"/>
+      <w:r>
         <w:rPr>
           <w:b/>
           <w:bCs/>
@@ -19568,7 +19783,8 @@
           <w:sz w:val="36"/>
           <w:szCs w:val="36"/>
         </w:rPr>
-      </w:pPr>
+        <w:t>4 DIAGRAMMI DI PROGETTAZIONE</w:t>
+      </w:r>
     </w:p>
     <w:p>
       <w:pPr>
@@ -19581,16 +19797,22 @@
           <w:szCs w:val="36"/>
         </w:rPr>
       </w:pPr>
-    </w:p>
-    <w:p>
-      <w:pPr>
-        <w:pStyle w:val="NormaleWeb"/>
+      <w:r>
         <w:rPr>
           <w:b/>
           <w:bCs/>
           <w:color w:val="FF0000"/>
           <w:sz w:val="36"/>
           <w:szCs w:val="36"/>
+        </w:rPr>
+        <w:t>4.1 DIAGRAMMI DELLE CLASSI DI PROGETTAZIONE</w:t>
+      </w:r>
+    </w:p>
+    <w:p>
+      <w:pPr>
+        <w:pStyle w:val="NormaleWeb"/>
+        <w:rPr>
+          <w:noProof/>
         </w:rPr>
       </w:pPr>
     </w:p>
@@ -19608,115 +19830,8 @@
       </w:pPr>
       <w:r>
         <w:rPr>
-          <w:b/>
-          <w:bCs/>
-          <w:color w:val="FF0000"/>
-          <w:sz w:val="36"/>
-          <w:szCs w:val="36"/>
-        </w:rPr>
-        <w:lastRenderedPageBreak/>
-        <w:t>4</w:t>
-      </w:r>
-      <w:r>
-        <w:rPr>
-          <w:b/>
-          <w:bCs/>
-          <w:color w:val="FF0000"/>
-          <w:sz w:val="36"/>
-          <w:szCs w:val="36"/>
-        </w:rPr>
-        <w:t xml:space="preserve"> DIAGRAMMI DI </w:t>
-      </w:r>
-      <w:r>
-        <w:rPr>
-          <w:b/>
-          <w:bCs/>
-          <w:color w:val="FF0000"/>
-          <w:sz w:val="36"/>
-          <w:szCs w:val="36"/>
-        </w:rPr>
-        <w:t>PROGETTAZIONE</w:t>
-      </w:r>
-    </w:p>
-    <w:p>
-      <w:pPr>
-        <w:pStyle w:val="NormaleWeb"/>
-        <w:rPr>
-          <w:b/>
-          <w:bCs/>
-          <w:color w:val="FF0000"/>
-          <w:sz w:val="36"/>
-          <w:szCs w:val="36"/>
-        </w:rPr>
-      </w:pPr>
-      <w:r>
-        <w:rPr>
-          <w:b/>
-          <w:bCs/>
-          <w:color w:val="FF0000"/>
-          <w:sz w:val="36"/>
-          <w:szCs w:val="36"/>
-        </w:rPr>
-        <w:t>4</w:t>
-      </w:r>
-      <w:r>
-        <w:rPr>
-          <w:b/>
-          <w:bCs/>
-          <w:color w:val="FF0000"/>
-          <w:sz w:val="36"/>
-          <w:szCs w:val="36"/>
-        </w:rPr>
-        <w:t>.1</w:t>
-      </w:r>
-      <w:r>
-        <w:rPr>
-          <w:b/>
-          <w:bCs/>
-          <w:color w:val="FF0000"/>
-          <w:sz w:val="36"/>
-          <w:szCs w:val="36"/>
-        </w:rPr>
-        <w:t xml:space="preserve"> DIAGRAMMI </w:t>
-      </w:r>
-      <w:r>
-        <w:rPr>
-          <w:b/>
-          <w:bCs/>
-          <w:color w:val="FF0000"/>
-          <w:sz w:val="36"/>
-          <w:szCs w:val="36"/>
-        </w:rPr>
-        <w:t xml:space="preserve">DELLE CLASSI </w:t>
-      </w:r>
-      <w:r>
-        <w:rPr>
-          <w:b/>
-          <w:bCs/>
-          <w:color w:val="FF0000"/>
-          <w:sz w:val="36"/>
-          <w:szCs w:val="36"/>
-        </w:rPr>
-        <w:t>DI PROGETTAZIONE</w:t>
-      </w:r>
-    </w:p>
-    <w:p>
-      <w:pPr>
-        <w:pStyle w:val="NormaleWeb"/>
-        <w:rPr>
-          <w:b/>
-          <w:bCs/>
-          <w:color w:val="FF0000"/>
-          <w:sz w:val="36"/>
-          <w:szCs w:val="36"/>
-          <w:u w:val="single"/>
-        </w:rPr>
-      </w:pPr>
-      <w:r>
-        <w:rPr>
           <w:noProof/>
         </w:rPr>
-        <w:lastRenderedPageBreak/>
         <w:drawing>
           <wp:inline distT="0" distB="0" distL="0" distR="0" wp14:anchorId="6795E8C4" wp14:editId="686C1E4B">
             <wp:extent cx="6120130" cy="5765165"/>
@@ -19753,6 +19868,39 @@
           </wp:inline>
         </w:drawing>
       </w:r>
+    </w:p>
+    <w:p>
+      <w:pPr>
+        <w:jc w:val="center"/>
+      </w:pPr>
+      <w:r>
+        <w:t xml:space="preserve">Figura </w:t>
+      </w:r>
+      <w:r>
+        <w:t>NUMERO</w:t>
+      </w:r>
+      <w:r>
+        <w:t xml:space="preserve">: </w:t>
+      </w:r>
+      <w:r>
+        <w:t xml:space="preserve">Diagramma </w:t>
+      </w:r>
+      <w:r>
+        <w:t xml:space="preserve">del package di Progettazione </w:t>
+      </w:r>
+    </w:p>
+    <w:p>
+      <w:pPr>
+        <w:pStyle w:val="NormaleWeb"/>
+        <w:rPr>
+          <w:b/>
+          <w:bCs/>
+          <w:color w:val="FF0000"/>
+          <w:sz w:val="36"/>
+          <w:szCs w:val="36"/>
+          <w:u w:val="single"/>
+        </w:rPr>
+      </w:pPr>
       <w:r>
         <w:rPr>
           <w:noProof/>
@@ -19798,6 +19946,37 @@
     <w:p>
       <w:pPr>
         <w:pStyle w:val="NormaleWeb"/>
+        <w:jc w:val="center"/>
+        <w:rPr>
+          <w:rFonts w:asciiTheme="minorHAnsi" w:hAnsiTheme="minorHAnsi" w:cstheme="minorHAnsi"/>
+          <w:b/>
+          <w:bCs/>
+          <w:color w:val="FF0000"/>
+          <w:sz w:val="22"/>
+          <w:szCs w:val="22"/>
+          <w:u w:val="single"/>
+        </w:rPr>
+      </w:pPr>
+      <w:r>
+        <w:rPr>
+          <w:rFonts w:asciiTheme="minorHAnsi" w:hAnsiTheme="minorHAnsi" w:cstheme="minorHAnsi"/>
+          <w:sz w:val="22"/>
+          <w:szCs w:val="22"/>
+        </w:rPr>
+        <w:t>Figura NUMERO: Diagramma del</w:t>
+      </w:r>
+      <w:r>
+        <w:rPr>
+          <w:rFonts w:asciiTheme="minorHAnsi" w:hAnsiTheme="minorHAnsi" w:cstheme="minorHAnsi"/>
+          <w:sz w:val="22"/>
+          <w:szCs w:val="22"/>
+        </w:rPr>
+        <w:t xml:space="preserve">le classi di Attività </w:t>
+      </w:r>
+    </w:p>
+    <w:p>
+      <w:pPr>
+        <w:pStyle w:val="NormaleWeb"/>
         <w:rPr>
           <w:b/>
           <w:bCs/>
@@ -19851,6 +20030,43 @@
     <w:p>
       <w:pPr>
         <w:pStyle w:val="NormaleWeb"/>
+        <w:jc w:val="center"/>
+        <w:rPr>
+          <w:b/>
+          <w:bCs/>
+          <w:color w:val="FF0000"/>
+          <w:sz w:val="36"/>
+          <w:szCs w:val="36"/>
+        </w:rPr>
+      </w:pPr>
+      <w:r>
+        <w:rPr>
+          <w:rFonts w:asciiTheme="minorHAnsi" w:hAnsiTheme="minorHAnsi" w:cstheme="minorHAnsi"/>
+          <w:sz w:val="22"/>
+          <w:szCs w:val="22"/>
+        </w:rPr>
+        <w:t>Figura NUMERO: Diagramma del</w:t>
+      </w:r>
+      <w:r>
+        <w:rPr>
+          <w:rFonts w:asciiTheme="minorHAnsi" w:hAnsiTheme="minorHAnsi" w:cstheme="minorHAnsi"/>
+          <w:sz w:val="22"/>
+          <w:szCs w:val="22"/>
+        </w:rPr>
+        <w:t xml:space="preserve">le classi di </w:t>
+      </w:r>
+      <w:r>
+        <w:rPr>
+          <w:rFonts w:asciiTheme="minorHAnsi" w:hAnsiTheme="minorHAnsi" w:cstheme="minorHAnsi"/>
+          <w:sz w:val="22"/>
+          <w:szCs w:val="22"/>
+        </w:rPr>
+        <w:t>Servizio</w:t>
+      </w:r>
+    </w:p>
+    <w:p>
+      <w:pPr>
+        <w:pStyle w:val="NormaleWeb"/>
         <w:rPr>
           <w:b/>
           <w:bCs/>
@@ -19916,6 +20132,7 @@
     <w:p>
       <w:pPr>
         <w:pStyle w:val="NormaleWeb"/>
+        <w:jc w:val="center"/>
         <w:rPr>
           <w:b/>
           <w:bCs/>
@@ -19926,14 +20143,42 @@
       </w:pPr>
       <w:r>
         <w:rPr>
+          <w:rFonts w:asciiTheme="minorHAnsi" w:hAnsiTheme="minorHAnsi" w:cstheme="minorHAnsi"/>
+          <w:sz w:val="22"/>
+          <w:szCs w:val="22"/>
+        </w:rPr>
+        <w:t>Figura NUMERO: Diagramma del</w:t>
+      </w:r>
+      <w:r>
+        <w:rPr>
+          <w:rFonts w:asciiTheme="minorHAnsi" w:hAnsiTheme="minorHAnsi" w:cstheme="minorHAnsi"/>
+          <w:sz w:val="22"/>
+          <w:szCs w:val="22"/>
+        </w:rPr>
+        <w:t xml:space="preserve">le classi di </w:t>
+      </w:r>
+      <w:proofErr w:type="spellStart"/>
+      <w:r>
+        <w:rPr>
+          <w:rFonts w:asciiTheme="minorHAnsi" w:hAnsiTheme="minorHAnsi" w:cstheme="minorHAnsi"/>
+          <w:sz w:val="22"/>
+          <w:szCs w:val="22"/>
+        </w:rPr>
+        <w:t>SistemService</w:t>
+      </w:r>
+      <w:proofErr w:type="spellEnd"/>
+    </w:p>
+    <w:p>
+      <w:pPr>
+        <w:pStyle w:val="NormaleWeb"/>
+        <w:rPr>
           <w:b/>
           <w:bCs/>
           <w:color w:val="FF0000"/>
           <w:sz w:val="36"/>
           <w:szCs w:val="36"/>
         </w:rPr>
-        <w:t>4.</w:t>
-      </w:r>
+      </w:pPr>
       <w:r>
         <w:rPr>
           <w:b/>
@@ -19942,38 +20187,19 @@
           <w:sz w:val="36"/>
           <w:szCs w:val="36"/>
         </w:rPr>
-        <w:t>2</w:t>
-      </w:r>
-      <w:r>
+        <w:t>4.2 DIAGRAMMI DEI COMPONENTI</w:t>
+      </w:r>
+    </w:p>
+    <w:p>
+      <w:pPr>
+        <w:pStyle w:val="NormaleWeb"/>
         <w:rPr>
           <w:b/>
           <w:bCs/>
           <w:color w:val="FF0000"/>
           <w:sz w:val="36"/>
           <w:szCs w:val="36"/>
-        </w:rPr>
-        <w:t xml:space="preserve"> DIAGRAMMI </w:t>
-      </w:r>
-      <w:r>
-        <w:rPr>
-          <w:b/>
-          <w:bCs/>
-          <w:color w:val="FF0000"/>
-          <w:sz w:val="36"/>
-          <w:szCs w:val="36"/>
-        </w:rPr>
-        <w:t>DEI COMPONENTI</w:t>
-      </w:r>
-    </w:p>
-    <w:p>
-      <w:pPr>
-        <w:pStyle w:val="NormaleWeb"/>
-        <w:rPr>
-          <w:b/>
-          <w:bCs/>
-          <w:color w:val="FF0000"/>
-          <w:sz w:val="36"/>
-          <w:szCs w:val="36"/>
+          <w:u w:val="single"/>
         </w:rPr>
       </w:pPr>
       <w:r>
@@ -19981,10 +20207,10 @@
           <w:noProof/>
         </w:rPr>
         <w:drawing>
-          <wp:inline distT="0" distB="0" distL="0" distR="0" wp14:anchorId="58D9328E" wp14:editId="6AB9121D">
+          <wp:inline distT="0" distB="0" distL="0" distR="0" wp14:anchorId="144C659F" wp14:editId="1D3CA2BE">
             <wp:extent cx="6120130" cy="4490720"/>
             <wp:effectExtent l="0" t="0" r="0" b="5080"/>
-            <wp:docPr id="31" name="Immagine 31"/>
+            <wp:docPr id="29" name="Immagine 29"/>
             <wp:cNvGraphicFramePr>
               <a:graphicFrameLocks xmlns:a="http://schemas.openxmlformats.org/drawingml/2006/main" noChangeAspect="1"/>
             </wp:cNvGraphicFramePr>
@@ -20020,6 +20246,7 @@
     <w:p>
       <w:pPr>
         <w:pStyle w:val="NormaleWeb"/>
+        <w:jc w:val="center"/>
         <w:rPr>
           <w:b/>
           <w:bCs/>
@@ -20030,14 +20257,43 @@
       </w:pPr>
       <w:r>
         <w:rPr>
+          <w:rFonts w:asciiTheme="minorHAnsi" w:hAnsiTheme="minorHAnsi" w:cstheme="minorHAnsi"/>
+          <w:sz w:val="22"/>
+          <w:szCs w:val="22"/>
+        </w:rPr>
+        <w:lastRenderedPageBreak/>
+        <w:t xml:space="preserve">Figura NUMERO: Diagramma </w:t>
+      </w:r>
+      <w:r>
+        <w:rPr>
+          <w:rFonts w:asciiTheme="minorHAnsi" w:hAnsiTheme="minorHAnsi" w:cstheme="minorHAnsi"/>
+          <w:sz w:val="22"/>
+          <w:szCs w:val="22"/>
+        </w:rPr>
+        <w:t>dei componenti: Model</w:t>
+      </w:r>
+    </w:p>
+    <w:p>
+      <w:pPr>
+        <w:pStyle w:val="NormaleWeb"/>
+        <w:rPr>
+          <w:b/>
+          <w:bCs/>
+          <w:color w:val="FF0000"/>
+          <w:sz w:val="36"/>
+          <w:szCs w:val="36"/>
+          <w:u w:val="single"/>
+        </w:rPr>
+      </w:pPr>
+      <w:r>
+        <w:rPr>
           <w:noProof/>
         </w:rPr>
-        <w:lastRenderedPageBreak/>
         <w:drawing>
-          <wp:inline distT="0" distB="0" distL="0" distR="0" wp14:anchorId="787BE9CD" wp14:editId="67B63D7B">
-            <wp:extent cx="6250675" cy="2318548"/>
-            <wp:effectExtent l="0" t="0" r="0" b="5715"/>
-            <wp:docPr id="32" name="Immagine 32"/>
+          <wp:inline distT="0" distB="0" distL="0" distR="0" wp14:anchorId="1EF5F930" wp14:editId="03858FC1">
+            <wp:extent cx="6120130" cy="2270125"/>
+            <wp:effectExtent l="0" t="0" r="0" b="0"/>
+            <wp:docPr id="38" name="Immagine 38"/>
             <wp:cNvGraphicFramePr>
               <a:graphicFrameLocks xmlns:a="http://schemas.openxmlformats.org/drawingml/2006/main" noChangeAspect="1"/>
             </wp:cNvGraphicFramePr>
@@ -20057,7 +20313,7 @@
                   <pic:spPr>
                     <a:xfrm>
                       <a:off x="0" y="0"/>
-                      <a:ext cx="6261303" cy="2322490"/>
+                      <a:ext cx="6120130" cy="2270125"/>
                     </a:xfrm>
                     <a:prstGeom prst="rect">
                       <a:avLst/>
@@ -20073,6 +20329,7 @@
     <w:p>
       <w:pPr>
         <w:pStyle w:val="NormaleWeb"/>
+        <w:jc w:val="center"/>
         <w:rPr>
           <w:b/>
           <w:bCs/>
@@ -20083,15 +20340,44 @@
       </w:pPr>
       <w:r>
         <w:rPr>
+          <w:rFonts w:asciiTheme="minorHAnsi" w:hAnsiTheme="minorHAnsi" w:cstheme="minorHAnsi"/>
+          <w:sz w:val="22"/>
+          <w:szCs w:val="22"/>
+        </w:rPr>
+        <w:t xml:space="preserve">Figura NUMERO: Diagramma </w:t>
+      </w:r>
+      <w:r>
+        <w:rPr>
+          <w:rFonts w:asciiTheme="minorHAnsi" w:hAnsiTheme="minorHAnsi" w:cstheme="minorHAnsi"/>
+          <w:sz w:val="22"/>
+          <w:szCs w:val="22"/>
+        </w:rPr>
+        <w:t>dei componenti: M</w:t>
+      </w:r>
+      <w:r>
+        <w:rPr>
+          <w:rFonts w:asciiTheme="minorHAnsi" w:hAnsiTheme="minorHAnsi" w:cstheme="minorHAnsi"/>
+          <w:sz w:val="22"/>
+          <w:szCs w:val="22"/>
+        </w:rPr>
+        <w:t>VC</w:t>
+      </w:r>
+    </w:p>
+    <w:p>
+      <w:pPr>
+        <w:pStyle w:val="NormaleWeb"/>
+        <w:rPr>
           <w:b/>
           <w:bCs/>
           <w:color w:val="FF0000"/>
           <w:sz w:val="36"/>
           <w:szCs w:val="36"/>
         </w:rPr>
-        <w:t>4.</w:t>
-      </w:r>
-      <w:r>
+      </w:pPr>
+    </w:p>
+    <w:p>
+      <w:pPr>
+        <w:pStyle w:val="NormaleWeb"/>
         <w:rPr>
           <w:b/>
           <w:bCs/>
@@ -20099,8 +20385,7 @@
           <w:sz w:val="36"/>
           <w:szCs w:val="36"/>
         </w:rPr>
-        <w:t>3</w:t>
-      </w:r>
+      </w:pPr>
       <w:r>
         <w:rPr>
           <w:b/>
@@ -20109,9 +20394,12 @@
           <w:sz w:val="36"/>
           <w:szCs w:val="36"/>
         </w:rPr>
-        <w:t xml:space="preserve"> DIAGRAMMI </w:t>
-      </w:r>
-      <w:r>
+        <w:t>4.3 DIAGRAMMI DELLE MACCHINE A STATI</w:t>
+      </w:r>
+    </w:p>
+    <w:p>
+      <w:pPr>
+        <w:pStyle w:val="NormaleWeb"/>
         <w:rPr>
           <w:b/>
           <w:bCs/>
@@ -20119,12 +20407,8 @@
           <w:sz w:val="36"/>
           <w:szCs w:val="36"/>
         </w:rPr>
-        <w:t>DELLE MACCHINE A STATI</w:t>
-      </w:r>
-    </w:p>
-    <w:p>
-      <w:pPr>
-        <w:pStyle w:val="NormaleWeb"/>
+      </w:pPr>
+      <w:r>
         <w:rPr>
           <w:b/>
           <w:bCs/>
@@ -20132,46 +20416,7 @@
           <w:sz w:val="36"/>
           <w:szCs w:val="36"/>
         </w:rPr>
-      </w:pPr>
-      <w:r>
-        <w:rPr>
-          <w:b/>
-          <w:bCs/>
-          <w:color w:val="FF0000"/>
-          <w:sz w:val="36"/>
-          <w:szCs w:val="36"/>
-        </w:rPr>
-        <w:t>4.3</w:t>
-      </w:r>
-      <w:r>
-        <w:rPr>
-          <w:b/>
-          <w:bCs/>
-          <w:color w:val="FF0000"/>
-          <w:sz w:val="36"/>
-          <w:szCs w:val="36"/>
-        </w:rPr>
-        <w:t>.1</w:t>
-      </w:r>
-      <w:r>
-        <w:rPr>
-          <w:b/>
-          <w:bCs/>
-          <w:color w:val="FF0000"/>
-          <w:sz w:val="36"/>
-          <w:szCs w:val="36"/>
-        </w:rPr>
-        <w:t xml:space="preserve"> MACCHINE A STATI</w:t>
-      </w:r>
-      <w:r>
-        <w:rPr>
-          <w:b/>
-          <w:bCs/>
-          <w:color w:val="FF0000"/>
-          <w:sz w:val="36"/>
-          <w:szCs w:val="36"/>
-        </w:rPr>
-        <w:t>: BACKUP</w:t>
+        <w:t>4.3.1 MACCHINE A STATI: BACKUP</w:t>
       </w:r>
     </w:p>
     <w:p>
@@ -20203,6 +20448,7 @@
         <w:rPr>
           <w:noProof/>
         </w:rPr>
+        <w:lastRenderedPageBreak/>
         <w:drawing>
           <wp:inline distT="0" distB="0" distL="0" distR="0" wp14:anchorId="267478FB" wp14:editId="6F9580CF">
             <wp:extent cx="2535246" cy="4367284"/>
@@ -20243,6 +20489,7 @@
     <w:p>
       <w:pPr>
         <w:pStyle w:val="NormaleWeb"/>
+        <w:jc w:val="center"/>
         <w:rPr>
           <w:b/>
           <w:bCs/>
@@ -20253,15 +20500,54 @@
       </w:pPr>
       <w:r>
         <w:rPr>
+          <w:rFonts w:asciiTheme="minorHAnsi" w:hAnsiTheme="minorHAnsi" w:cstheme="minorHAnsi"/>
+          <w:sz w:val="22"/>
+          <w:szCs w:val="22"/>
+        </w:rPr>
+        <w:t xml:space="preserve">Figura NUMERO: Diagramma </w:t>
+      </w:r>
+      <w:r>
+        <w:rPr>
+          <w:rFonts w:asciiTheme="minorHAnsi" w:hAnsiTheme="minorHAnsi" w:cstheme="minorHAnsi"/>
+          <w:sz w:val="22"/>
+          <w:szCs w:val="22"/>
+        </w:rPr>
+        <w:t>della macchina a stati</w:t>
+      </w:r>
+      <w:r>
+        <w:rPr>
+          <w:rFonts w:asciiTheme="minorHAnsi" w:hAnsiTheme="minorHAnsi" w:cstheme="minorHAnsi"/>
+          <w:sz w:val="22"/>
+          <w:szCs w:val="22"/>
+        </w:rPr>
+        <w:t>:</w:t>
+      </w:r>
+      <w:r>
+        <w:rPr>
+          <w:rFonts w:asciiTheme="minorHAnsi" w:hAnsiTheme="minorHAnsi" w:cstheme="minorHAnsi"/>
+          <w:sz w:val="22"/>
+          <w:szCs w:val="22"/>
+        </w:rPr>
+        <w:t xml:space="preserve"> Backup</w:t>
+      </w:r>
+    </w:p>
+    <w:p>
+      <w:pPr>
+        <w:pStyle w:val="NormaleWeb"/>
+        <w:jc w:val="center"/>
+        <w:rPr>
           <w:b/>
           <w:bCs/>
           <w:color w:val="FF0000"/>
           <w:sz w:val="36"/>
           <w:szCs w:val="36"/>
-        </w:rPr>
-        <w:t>4.3.</w:t>
-      </w:r>
-      <w:r>
+          <w:u w:val="single"/>
+        </w:rPr>
+      </w:pPr>
+    </w:p>
+    <w:p>
+      <w:pPr>
+        <w:pStyle w:val="NormaleWeb"/>
         <w:rPr>
           <w:b/>
           <w:bCs/>
@@ -20269,8 +20555,7 @@
           <w:sz w:val="36"/>
           <w:szCs w:val="36"/>
         </w:rPr>
-        <w:t>2</w:t>
-      </w:r>
+      </w:pPr>
       <w:r>
         <w:rPr>
           <w:b/>
@@ -20279,7 +20564,7 @@
           <w:sz w:val="36"/>
           <w:szCs w:val="36"/>
         </w:rPr>
-        <w:t xml:space="preserve"> MACCHINE A STATI: CATEGORIA</w:t>
+        <w:t>4.3.2 MACCHINE A STATI: CATEGORIA</w:t>
       </w:r>
     </w:p>
     <w:p>
@@ -20298,7 +20583,6 @@
         <w:rPr>
           <w:noProof/>
         </w:rPr>
-        <w:lastRenderedPageBreak/>
         <w:drawing>
           <wp:inline distT="0" distB="0" distL="0" distR="0" wp14:anchorId="0D27E285" wp14:editId="26129855">
             <wp:extent cx="6120130" cy="2226945"/>
@@ -20339,6 +20623,7 @@
     <w:p>
       <w:pPr>
         <w:pStyle w:val="NormaleWeb"/>
+        <w:jc w:val="center"/>
         <w:rPr>
           <w:b/>
           <w:bCs/>
@@ -20349,15 +20634,45 @@
       </w:pPr>
       <w:r>
         <w:rPr>
+          <w:rFonts w:asciiTheme="minorHAnsi" w:hAnsiTheme="minorHAnsi" w:cstheme="minorHAnsi"/>
+          <w:sz w:val="22"/>
+          <w:szCs w:val="22"/>
+        </w:rPr>
+        <w:t xml:space="preserve">Figura NUMERO: Diagramma </w:t>
+      </w:r>
+      <w:r>
+        <w:rPr>
+          <w:rFonts w:asciiTheme="minorHAnsi" w:hAnsiTheme="minorHAnsi" w:cstheme="minorHAnsi"/>
+          <w:sz w:val="22"/>
+          <w:szCs w:val="22"/>
+        </w:rPr>
+        <w:t xml:space="preserve">della macchina a stati: </w:t>
+      </w:r>
+      <w:r>
+        <w:rPr>
+          <w:rFonts w:asciiTheme="minorHAnsi" w:hAnsiTheme="minorHAnsi" w:cstheme="minorHAnsi"/>
+          <w:sz w:val="22"/>
+          <w:szCs w:val="22"/>
+        </w:rPr>
+        <w:t>Categoria</w:t>
+      </w:r>
+    </w:p>
+    <w:p>
+      <w:pPr>
+        <w:pStyle w:val="NormaleWeb"/>
+        <w:jc w:val="center"/>
+        <w:rPr>
           <w:b/>
           <w:bCs/>
           <w:color w:val="FF0000"/>
           <w:sz w:val="36"/>
           <w:szCs w:val="36"/>
         </w:rPr>
-        <w:t>4.3</w:t>
-      </w:r>
-      <w:r>
+      </w:pPr>
+    </w:p>
+    <w:p>
+      <w:pPr>
+        <w:pStyle w:val="NormaleWeb"/>
         <w:rPr>
           <w:b/>
           <w:bCs/>
@@ -20365,8 +20680,7 @@
           <w:sz w:val="36"/>
           <w:szCs w:val="36"/>
         </w:rPr>
-        <w:t>.3</w:t>
-      </w:r>
+      </w:pPr>
       <w:r>
         <w:rPr>
           <w:b/>
@@ -20375,17 +20689,8 @@
           <w:sz w:val="36"/>
           <w:szCs w:val="36"/>
         </w:rPr>
-        <w:t xml:space="preserve"> MACCHINE A STATI: </w:t>
-      </w:r>
-      <w:r>
-        <w:rPr>
-          <w:b/>
-          <w:bCs/>
-          <w:color w:val="FF0000"/>
-          <w:sz w:val="36"/>
-          <w:szCs w:val="36"/>
-        </w:rPr>
-        <w:t>LOGIN</w:t>
+        <w:lastRenderedPageBreak/>
+        <w:t>4.3.3 MACCHINE A STATI: LOGIN</w:t>
       </w:r>
     </w:p>
     <w:p>
@@ -20444,6 +20749,7 @@
     <w:p>
       <w:pPr>
         <w:pStyle w:val="NormaleWeb"/>
+        <w:jc w:val="center"/>
         <w:rPr>
           <w:b/>
           <w:bCs/>
@@ -20454,15 +20760,45 @@
       </w:pPr>
       <w:r>
         <w:rPr>
+          <w:rFonts w:asciiTheme="minorHAnsi" w:hAnsiTheme="minorHAnsi" w:cstheme="minorHAnsi"/>
+          <w:sz w:val="22"/>
+          <w:szCs w:val="22"/>
+        </w:rPr>
+        <w:t xml:space="preserve">Figura NUMERO: Diagramma </w:t>
+      </w:r>
+      <w:r>
+        <w:rPr>
+          <w:rFonts w:asciiTheme="minorHAnsi" w:hAnsiTheme="minorHAnsi" w:cstheme="minorHAnsi"/>
+          <w:sz w:val="22"/>
+          <w:szCs w:val="22"/>
+        </w:rPr>
+        <w:t xml:space="preserve">della macchina a stati: </w:t>
+      </w:r>
+      <w:r>
+        <w:rPr>
+          <w:rFonts w:asciiTheme="minorHAnsi" w:hAnsiTheme="minorHAnsi" w:cstheme="minorHAnsi"/>
+          <w:sz w:val="22"/>
+          <w:szCs w:val="22"/>
+        </w:rPr>
+        <w:t>Login</w:t>
+      </w:r>
+    </w:p>
+    <w:p>
+      <w:pPr>
+        <w:pStyle w:val="NormaleWeb"/>
+        <w:jc w:val="center"/>
+        <w:rPr>
           <w:b/>
           <w:bCs/>
           <w:color w:val="FF0000"/>
           <w:sz w:val="36"/>
           <w:szCs w:val="36"/>
         </w:rPr>
-        <w:t>4.3.</w:t>
-      </w:r>
-      <w:r>
+      </w:pPr>
+    </w:p>
+    <w:p>
+      <w:pPr>
+        <w:pStyle w:val="NormaleWeb"/>
         <w:rPr>
           <w:b/>
           <w:bCs/>
@@ -20470,8 +20806,7 @@
           <w:sz w:val="36"/>
           <w:szCs w:val="36"/>
         </w:rPr>
-        <w:t>4</w:t>
-      </w:r>
+      </w:pPr>
       <w:r>
         <w:rPr>
           <w:b/>
@@ -20480,17 +20815,7 @@
           <w:sz w:val="36"/>
           <w:szCs w:val="36"/>
         </w:rPr>
-        <w:t xml:space="preserve"> MACCHINE A STATI: </w:t>
-      </w:r>
-      <w:r>
-        <w:rPr>
-          <w:b/>
-          <w:bCs/>
-          <w:color w:val="FF0000"/>
-          <w:sz w:val="36"/>
-          <w:szCs w:val="36"/>
-        </w:rPr>
-        <w:t>PRODOTTO</w:t>
+        <w:t>4.3.4 MACCHINE A STATI: PRODOTTO</w:t>
       </w:r>
     </w:p>
     <w:p>
@@ -20551,6 +20876,7 @@
     <w:p>
       <w:pPr>
         <w:pStyle w:val="NormaleWeb"/>
+        <w:jc w:val="center"/>
         <w:rPr>
           <w:b/>
           <w:bCs/>
@@ -20561,14 +20887,40 @@
       </w:pPr>
       <w:r>
         <w:rPr>
+          <w:rFonts w:asciiTheme="minorHAnsi" w:hAnsiTheme="minorHAnsi" w:cstheme="minorHAnsi"/>
+          <w:sz w:val="22"/>
+          <w:szCs w:val="22"/>
+        </w:rPr>
+        <w:t xml:space="preserve">Figura NUMERO: Diagramma </w:t>
+      </w:r>
+      <w:r>
+        <w:rPr>
+          <w:rFonts w:asciiTheme="minorHAnsi" w:hAnsiTheme="minorHAnsi" w:cstheme="minorHAnsi"/>
+          <w:sz w:val="22"/>
+          <w:szCs w:val="22"/>
+        </w:rPr>
+        <w:t>della macchina a stati:</w:t>
+      </w:r>
+      <w:r>
+        <w:rPr>
+          <w:rFonts w:asciiTheme="minorHAnsi" w:hAnsiTheme="minorHAnsi" w:cstheme="minorHAnsi"/>
+          <w:sz w:val="22"/>
+          <w:szCs w:val="22"/>
+        </w:rPr>
+        <w:t xml:space="preserve"> Prodotto</w:t>
+      </w:r>
+    </w:p>
+    <w:p>
+      <w:pPr>
+        <w:pStyle w:val="NormaleWeb"/>
+        <w:rPr>
           <w:b/>
           <w:bCs/>
           <w:color w:val="FF0000"/>
           <w:sz w:val="36"/>
           <w:szCs w:val="36"/>
         </w:rPr>
-        <w:t>4.3.</w:t>
-      </w:r>
+      </w:pPr>
       <w:r>
         <w:rPr>
           <w:b/>
@@ -20577,7 +20929,7 @@
           <w:sz w:val="36"/>
           <w:szCs w:val="36"/>
         </w:rPr>
-        <w:t>5</w:t>
+        <w:t xml:space="preserve">4.3.5 MACCHINE A STATI: </w:t>
       </w:r>
       <w:r>
         <w:rPr>
@@ -20586,17 +20938,6 @@
           <w:color w:val="FF0000"/>
           <w:sz w:val="36"/>
           <w:szCs w:val="36"/>
-        </w:rPr>
-        <w:t xml:space="preserve"> MACCHINE A STATI: </w:t>
-      </w:r>
-      <w:r>
-        <w:rPr>
-          <w:b/>
-          <w:bCs/>
-          <w:color w:val="FF0000"/>
-          <w:sz w:val="36"/>
-          <w:szCs w:val="36"/>
-          <w:u w:val="single"/>
         </w:rPr>
         <w:t>RICEVUTA</w:t>
       </w:r>
@@ -20659,6 +21000,7 @@
     <w:p>
       <w:pPr>
         <w:pStyle w:val="NormaleWeb"/>
+        <w:jc w:val="center"/>
         <w:rPr>
           <w:b/>
           <w:bCs/>
@@ -20667,22 +21009,49 @@
           <w:szCs w:val="36"/>
         </w:rPr>
       </w:pPr>
+      <w:r>
+        <w:rPr>
+          <w:rFonts w:asciiTheme="minorHAnsi" w:hAnsiTheme="minorHAnsi" w:cstheme="minorHAnsi"/>
+          <w:sz w:val="22"/>
+          <w:szCs w:val="22"/>
+        </w:rPr>
+        <w:t xml:space="preserve">Figura NUMERO: Diagramma </w:t>
+      </w:r>
+      <w:r>
+        <w:rPr>
+          <w:rFonts w:asciiTheme="minorHAnsi" w:hAnsiTheme="minorHAnsi" w:cstheme="minorHAnsi"/>
+          <w:sz w:val="22"/>
+          <w:szCs w:val="22"/>
+        </w:rPr>
+        <w:t xml:space="preserve">della macchina a stati: </w:t>
+      </w:r>
+      <w:r>
+        <w:rPr>
+          <w:rFonts w:asciiTheme="minorHAnsi" w:hAnsiTheme="minorHAnsi" w:cstheme="minorHAnsi"/>
+          <w:sz w:val="22"/>
+          <w:szCs w:val="22"/>
+        </w:rPr>
+        <w:t>Ricevuta</w:t>
+      </w:r>
     </w:p>
     <w:p>
       <w:pPr>
         <w:pStyle w:val="NormaleWeb"/>
+        <w:jc w:val="center"/>
         <w:rPr>
           <w:b/>
           <w:bCs/>
           <w:color w:val="FF0000"/>
           <w:sz w:val="36"/>
           <w:szCs w:val="36"/>
+          <w:u w:val="single"/>
         </w:rPr>
       </w:pPr>
     </w:p>
     <w:p>
       <w:pPr>
         <w:pStyle w:val="NormaleWeb"/>
+        <w:jc w:val="center"/>
         <w:rPr>
           <w:b/>
           <w:bCs/>
@@ -20703,10 +21072,7 @@
           <w:szCs w:val="36"/>
         </w:rPr>
       </w:pPr>
-    </w:p>
-    <w:p>
-      <w:pPr>
-        <w:pStyle w:val="NormaleWeb"/>
+      <w:r>
         <w:rPr>
           <w:b/>
           <w:bCs/>
@@ -20714,7 +21080,8 @@
           <w:sz w:val="36"/>
           <w:szCs w:val="36"/>
         </w:rPr>
-      </w:pPr>
+        <w:t>5 IMPLEMENTAZIONE</w:t>
+      </w:r>
     </w:p>
     <w:p>
       <w:pPr>
@@ -20727,10 +21094,7 @@
           <w:szCs w:val="36"/>
         </w:rPr>
       </w:pPr>
-    </w:p>
-    <w:p>
-      <w:pPr>
-        <w:pStyle w:val="NormaleWeb"/>
+      <w:r>
         <w:rPr>
           <w:b/>
           <w:bCs/>
@@ -20738,7 +21102,8 @@
           <w:sz w:val="36"/>
           <w:szCs w:val="36"/>
         </w:rPr>
-      </w:pPr>
+        <w:t>5</w:t>
+      </w:r>
       <w:r>
         <w:rPr>
           <w:b/>
@@ -20747,7 +21112,7 @@
           <w:sz w:val="36"/>
           <w:szCs w:val="36"/>
         </w:rPr>
-        <w:t>5</w:t>
+        <w:t>.1</w:t>
       </w:r>
       <w:r>
         <w:rPr>
@@ -20767,22 +21132,20 @@
           <w:sz w:val="36"/>
           <w:szCs w:val="36"/>
         </w:rPr>
-        <w:t>IMPLEMENTAZIONE</w:t>
-      </w:r>
-    </w:p>
-    <w:p>
-      <w:pPr>
-        <w:pStyle w:val="NormaleWeb"/>
+        <w:t xml:space="preserve">DIAGRAMMA DI </w:t>
+      </w:r>
+      <w:r>
         <w:rPr>
           <w:b/>
           <w:bCs/>
           <w:color w:val="FF0000"/>
           <w:sz w:val="36"/>
           <w:szCs w:val="36"/>
-        </w:rPr>
-      </w:pPr>
-    </w:p>
-    <w:p/>
+          <w:u w:val="single"/>
+        </w:rPr>
+        <w:t>DEPLOYMENT</w:t>
+      </w:r>
+    </w:p>
     <w:p>
       <w:pPr>
         <w:pStyle w:val="NormaleWeb"/>
@@ -20796,15 +21159,109 @@
       </w:pPr>
       <w:r>
         <w:rPr>
+          <w:noProof/>
+        </w:rPr>
+        <w:lastRenderedPageBreak/>
+        <w:drawing>
+          <wp:inline distT="0" distB="0" distL="0" distR="0" wp14:anchorId="5739A7A4" wp14:editId="2F183DB3">
+            <wp:extent cx="6120130" cy="2061210"/>
+            <wp:effectExtent l="0" t="0" r="0" b="0"/>
+            <wp:docPr id="17" name="Immagine 17"/>
+            <wp:cNvGraphicFramePr>
+              <a:graphicFrameLocks xmlns:a="http://schemas.openxmlformats.org/drawingml/2006/main" noChangeAspect="1"/>
+            </wp:cNvGraphicFramePr>
+            <a:graphic xmlns:a="http://schemas.openxmlformats.org/drawingml/2006/main">
+              <a:graphicData uri="http://schemas.openxmlformats.org/drawingml/2006/picture">
+                <pic:pic xmlns:pic="http://schemas.openxmlformats.org/drawingml/2006/picture">
+                  <pic:nvPicPr>
+                    <pic:cNvPr id="1" name=""/>
+                    <pic:cNvPicPr/>
+                  </pic:nvPicPr>
+                  <pic:blipFill>
+                    <a:blip r:embed="rId42"/>
+                    <a:stretch>
+                      <a:fillRect/>
+                    </a:stretch>
+                  </pic:blipFill>
+                  <pic:spPr>
+                    <a:xfrm>
+                      <a:off x="0" y="0"/>
+                      <a:ext cx="6120130" cy="2061210"/>
+                    </a:xfrm>
+                    <a:prstGeom prst="rect">
+                      <a:avLst/>
+                    </a:prstGeom>
+                  </pic:spPr>
+                </pic:pic>
+              </a:graphicData>
+            </a:graphic>
+          </wp:inline>
+        </w:drawing>
+      </w:r>
+    </w:p>
+    <w:p>
+      <w:pPr>
+        <w:pStyle w:val="NormaleWeb"/>
+        <w:jc w:val="center"/>
+        <w:rPr>
+          <w:rFonts w:asciiTheme="minorHAnsi" w:hAnsiTheme="minorHAnsi" w:cstheme="minorHAnsi"/>
+          <w:sz w:val="22"/>
+          <w:szCs w:val="22"/>
+          <w:u w:val="single"/>
+        </w:rPr>
+      </w:pPr>
+      <w:r>
+        <w:rPr>
+          <w:rFonts w:asciiTheme="minorHAnsi" w:hAnsiTheme="minorHAnsi" w:cstheme="minorHAnsi"/>
+          <w:sz w:val="22"/>
+          <w:szCs w:val="22"/>
+        </w:rPr>
+        <w:t xml:space="preserve">Figura NUMERO: Diagramma </w:t>
+      </w:r>
+      <w:r>
+        <w:rPr>
+          <w:rFonts w:asciiTheme="minorHAnsi" w:hAnsiTheme="minorHAnsi" w:cstheme="minorHAnsi"/>
+          <w:sz w:val="22"/>
+          <w:szCs w:val="22"/>
+        </w:rPr>
+        <w:t>d</w:t>
+      </w:r>
+      <w:r>
+        <w:rPr>
+          <w:rFonts w:asciiTheme="minorHAnsi" w:hAnsiTheme="minorHAnsi" w:cstheme="minorHAnsi"/>
+          <w:sz w:val="22"/>
+          <w:szCs w:val="22"/>
+        </w:rPr>
+        <w:t xml:space="preserve">i </w:t>
+      </w:r>
+      <w:r>
+        <w:rPr>
+          <w:rFonts w:asciiTheme="minorHAnsi" w:hAnsiTheme="minorHAnsi" w:cstheme="minorHAnsi"/>
+          <w:sz w:val="22"/>
+          <w:szCs w:val="22"/>
+        </w:rPr>
+        <w:t>deployment</w:t>
+      </w:r>
+      <w:r>
+        <w:rPr>
+          <w:rFonts w:asciiTheme="minorHAnsi" w:hAnsiTheme="minorHAnsi" w:cstheme="minorHAnsi"/>
+          <w:sz w:val="22"/>
+          <w:szCs w:val="22"/>
+        </w:rPr>
+        <w:t xml:space="preserve"> </w:t>
+      </w:r>
+    </w:p>
+    <w:p>
+      <w:pPr>
+        <w:pStyle w:val="NormaleWeb"/>
+        <w:rPr>
           <w:b/>
           <w:bCs/>
           <w:color w:val="FF0000"/>
           <w:sz w:val="36"/>
           <w:szCs w:val="36"/>
         </w:rPr>
-        <w:lastRenderedPageBreak/>
-        <w:t>6</w:t>
-      </w:r>
+      </w:pPr>
       <w:r>
         <w:rPr>
           <w:b/>
@@ -20813,20 +21270,389 @@
           <w:sz w:val="36"/>
           <w:szCs w:val="36"/>
         </w:rPr>
+        <w:t>6 MOCKUP</w:t>
+      </w:r>
+    </w:p>
+    <w:p>
+      <w:pPr>
+        <w:pStyle w:val="NormaleWeb"/>
+        <w:rPr>
+          <w:rFonts w:asciiTheme="minorHAnsi" w:hAnsiTheme="minorHAnsi" w:cstheme="minorHAnsi"/>
+          <w:sz w:val="22"/>
+          <w:szCs w:val="22"/>
+        </w:rPr>
+      </w:pPr>
+      <w:r>
+        <w:rPr>
+          <w:rFonts w:asciiTheme="minorHAnsi" w:hAnsiTheme="minorHAnsi" w:cstheme="minorHAnsi"/>
+          <w:sz w:val="22"/>
+          <w:szCs w:val="22"/>
+        </w:rPr>
+        <w:t xml:space="preserve">I </w:t>
+      </w:r>
+      <w:proofErr w:type="spellStart"/>
+      <w:r>
+        <w:rPr>
+          <w:rFonts w:asciiTheme="minorHAnsi" w:hAnsiTheme="minorHAnsi" w:cstheme="minorHAnsi"/>
+          <w:sz w:val="22"/>
+          <w:szCs w:val="22"/>
+        </w:rPr>
+        <w:t>segueti</w:t>
+      </w:r>
+      <w:proofErr w:type="spellEnd"/>
+      <w:r>
+        <w:rPr>
+          <w:rFonts w:asciiTheme="minorHAnsi" w:hAnsiTheme="minorHAnsi" w:cstheme="minorHAnsi"/>
+          <w:sz w:val="22"/>
+          <w:szCs w:val="22"/>
+        </w:rPr>
         <w:t xml:space="preserve"> </w:t>
       </w:r>
-      <w:r>
-        <w:rPr>
-          <w:b/>
-          <w:bCs/>
-          <w:color w:val="FF0000"/>
-          <w:sz w:val="36"/>
-          <w:szCs w:val="36"/>
-        </w:rPr>
-        <w:t>MOCKUP</w:t>
-      </w:r>
-    </w:p>
-    <w:p/>
+      <w:proofErr w:type="spellStart"/>
+      <w:r>
+        <w:rPr>
+          <w:rFonts w:asciiTheme="minorHAnsi" w:hAnsiTheme="minorHAnsi" w:cstheme="minorHAnsi"/>
+          <w:sz w:val="22"/>
+          <w:szCs w:val="22"/>
+        </w:rPr>
+        <w:t>Mockup</w:t>
+      </w:r>
+      <w:proofErr w:type="spellEnd"/>
+      <w:r>
+        <w:rPr>
+          <w:rFonts w:asciiTheme="minorHAnsi" w:hAnsiTheme="minorHAnsi" w:cstheme="minorHAnsi"/>
+          <w:sz w:val="22"/>
+          <w:szCs w:val="22"/>
+        </w:rPr>
+        <w:t xml:space="preserve"> sono stati realizzati </w:t>
+      </w:r>
+      <w:r>
+        <w:rPr>
+          <w:rFonts w:asciiTheme="minorHAnsi" w:hAnsiTheme="minorHAnsi" w:cstheme="minorHAnsi"/>
+          <w:sz w:val="22"/>
+          <w:szCs w:val="22"/>
+        </w:rPr>
+        <w:t xml:space="preserve">con il </w:t>
+      </w:r>
+      <w:r>
+        <w:rPr>
+          <w:rFonts w:asciiTheme="minorHAnsi" w:hAnsiTheme="minorHAnsi" w:cstheme="minorHAnsi"/>
+          <w:sz w:val="22"/>
+          <w:szCs w:val="22"/>
+        </w:rPr>
+        <w:t xml:space="preserve">software: </w:t>
+      </w:r>
+      <w:r>
+        <w:rPr>
+          <w:rFonts w:asciiTheme="minorHAnsi" w:hAnsiTheme="minorHAnsi" w:cstheme="minorHAnsi"/>
+          <w:b/>
+          <w:bCs/>
+          <w:sz w:val="22"/>
+          <w:szCs w:val="22"/>
+        </w:rPr>
+        <w:t>Qt designer</w:t>
+      </w:r>
+    </w:p>
+    <w:p>
+      <w:pPr>
+        <w:pStyle w:val="NormaleWeb"/>
+        <w:jc w:val="both"/>
+        <w:rPr>
+          <w:rFonts w:asciiTheme="minorHAnsi" w:hAnsiTheme="minorHAnsi" w:cstheme="minorHAnsi"/>
+          <w:sz w:val="22"/>
+          <w:szCs w:val="22"/>
+        </w:rPr>
+      </w:pPr>
+      <w:r>
+        <w:rPr>
+          <w:rFonts w:asciiTheme="minorHAnsi" w:hAnsiTheme="minorHAnsi" w:cstheme="minorHAnsi"/>
+          <w:sz w:val="22"/>
+          <w:szCs w:val="22"/>
+        </w:rPr>
+        <w:t>Il fine è stato rendere la progettazione delle interfacce grafiche dinamiche</w:t>
+      </w:r>
+      <w:r>
+        <w:rPr>
+          <w:rFonts w:asciiTheme="minorHAnsi" w:hAnsiTheme="minorHAnsi" w:cstheme="minorHAnsi"/>
+          <w:sz w:val="22"/>
+          <w:szCs w:val="22"/>
+        </w:rPr>
+        <w:t xml:space="preserve"> e </w:t>
+      </w:r>
+      <w:r>
+        <w:rPr>
+          <w:rFonts w:asciiTheme="minorHAnsi" w:hAnsiTheme="minorHAnsi" w:cstheme="minorHAnsi"/>
+          <w:sz w:val="22"/>
+          <w:szCs w:val="22"/>
+        </w:rPr>
+        <w:t>quindi evitare</w:t>
+      </w:r>
+      <w:r>
+        <w:rPr>
+          <w:rFonts w:asciiTheme="minorHAnsi" w:hAnsiTheme="minorHAnsi" w:cstheme="minorHAnsi"/>
+          <w:sz w:val="22"/>
+          <w:szCs w:val="22"/>
+        </w:rPr>
+        <w:t xml:space="preserve"> </w:t>
+      </w:r>
+      <w:r>
+        <w:rPr>
+          <w:rFonts w:asciiTheme="minorHAnsi" w:hAnsiTheme="minorHAnsi" w:cstheme="minorHAnsi"/>
+          <w:sz w:val="22"/>
+          <w:szCs w:val="22"/>
+        </w:rPr>
+        <w:t xml:space="preserve">una </w:t>
+      </w:r>
+      <w:r>
+        <w:rPr>
+          <w:rFonts w:asciiTheme="minorHAnsi" w:hAnsiTheme="minorHAnsi" w:cstheme="minorHAnsi"/>
+          <w:sz w:val="22"/>
+          <w:szCs w:val="22"/>
+        </w:rPr>
+        <w:t>struttura monolitica</w:t>
+      </w:r>
+      <w:r>
+        <w:rPr>
+          <w:rFonts w:asciiTheme="minorHAnsi" w:hAnsiTheme="minorHAnsi" w:cstheme="minorHAnsi"/>
+          <w:sz w:val="22"/>
+          <w:szCs w:val="22"/>
+        </w:rPr>
+        <w:t>. Per questo motiv</w:t>
+      </w:r>
+      <w:r>
+        <w:rPr>
+          <w:rFonts w:asciiTheme="minorHAnsi" w:hAnsiTheme="minorHAnsi" w:cstheme="minorHAnsi"/>
+          <w:sz w:val="22"/>
+          <w:szCs w:val="22"/>
+        </w:rPr>
+        <w:t>o</w:t>
+      </w:r>
+      <w:r>
+        <w:rPr>
+          <w:rFonts w:asciiTheme="minorHAnsi" w:hAnsiTheme="minorHAnsi" w:cstheme="minorHAnsi"/>
+          <w:sz w:val="22"/>
+          <w:szCs w:val="22"/>
+        </w:rPr>
+        <w:t xml:space="preserve"> </w:t>
+      </w:r>
+      <w:r>
+        <w:rPr>
+          <w:rFonts w:asciiTheme="minorHAnsi" w:hAnsiTheme="minorHAnsi" w:cstheme="minorHAnsi"/>
+          <w:sz w:val="22"/>
+          <w:szCs w:val="22"/>
+        </w:rPr>
+        <w:t>è stato</w:t>
+      </w:r>
+      <w:r>
+        <w:rPr>
+          <w:rFonts w:asciiTheme="minorHAnsi" w:hAnsiTheme="minorHAnsi" w:cstheme="minorHAnsi"/>
+          <w:sz w:val="22"/>
+          <w:szCs w:val="22"/>
+        </w:rPr>
+        <w:t xml:space="preserve"> </w:t>
+      </w:r>
+      <w:r>
+        <w:rPr>
+          <w:rFonts w:asciiTheme="minorHAnsi" w:hAnsiTheme="minorHAnsi" w:cstheme="minorHAnsi"/>
+          <w:sz w:val="22"/>
+          <w:szCs w:val="22"/>
+        </w:rPr>
+        <w:t>utilizzat</w:t>
+      </w:r>
+      <w:r>
+        <w:rPr>
+          <w:rFonts w:asciiTheme="minorHAnsi" w:hAnsiTheme="minorHAnsi" w:cstheme="minorHAnsi"/>
+          <w:sz w:val="22"/>
+          <w:szCs w:val="22"/>
+        </w:rPr>
+        <w:t>o</w:t>
+      </w:r>
+      <w:r>
+        <w:rPr>
+          <w:rFonts w:asciiTheme="minorHAnsi" w:hAnsiTheme="minorHAnsi" w:cstheme="minorHAnsi"/>
+          <w:sz w:val="22"/>
+          <w:szCs w:val="22"/>
+        </w:rPr>
+        <w:t xml:space="preserve"> </w:t>
+      </w:r>
+      <w:r>
+        <w:rPr>
+          <w:rFonts w:asciiTheme="minorHAnsi" w:hAnsiTheme="minorHAnsi" w:cstheme="minorHAnsi"/>
+          <w:sz w:val="22"/>
+          <w:szCs w:val="22"/>
+        </w:rPr>
+        <w:t xml:space="preserve">per la progettazione dei </w:t>
+      </w:r>
+      <w:proofErr w:type="spellStart"/>
+      <w:r>
+        <w:rPr>
+          <w:rFonts w:asciiTheme="minorHAnsi" w:hAnsiTheme="minorHAnsi" w:cstheme="minorHAnsi"/>
+          <w:sz w:val="22"/>
+          <w:szCs w:val="22"/>
+        </w:rPr>
+        <w:t>Mockup</w:t>
+      </w:r>
+      <w:proofErr w:type="spellEnd"/>
+      <w:r>
+        <w:rPr>
+          <w:rFonts w:asciiTheme="minorHAnsi" w:hAnsiTheme="minorHAnsi" w:cstheme="minorHAnsi"/>
+          <w:sz w:val="22"/>
+          <w:szCs w:val="22"/>
+        </w:rPr>
+        <w:t xml:space="preserve"> il suddetto software. Vi è una possibilità di </w:t>
+      </w:r>
+      <w:r>
+        <w:rPr>
+          <w:rFonts w:asciiTheme="minorHAnsi" w:hAnsiTheme="minorHAnsi" w:cstheme="minorHAnsi"/>
+          <w:sz w:val="22"/>
+          <w:szCs w:val="22"/>
+        </w:rPr>
+        <w:t>compilare</w:t>
+      </w:r>
+      <w:r>
+        <w:rPr>
+          <w:rFonts w:asciiTheme="minorHAnsi" w:hAnsiTheme="minorHAnsi" w:cstheme="minorHAnsi"/>
+          <w:sz w:val="22"/>
+          <w:szCs w:val="22"/>
+        </w:rPr>
+        <w:t xml:space="preserve"> la progettazione grafica nel designer in un “</w:t>
+      </w:r>
+      <w:proofErr w:type="spellStart"/>
+      <w:r>
+        <w:rPr>
+          <w:rFonts w:asciiTheme="minorHAnsi" w:hAnsiTheme="minorHAnsi" w:cstheme="minorHAnsi"/>
+          <w:sz w:val="22"/>
+          <w:szCs w:val="22"/>
+        </w:rPr>
+        <w:t>NomeF</w:t>
+      </w:r>
+      <w:r>
+        <w:rPr>
+          <w:rFonts w:asciiTheme="minorHAnsi" w:hAnsiTheme="minorHAnsi" w:cstheme="minorHAnsi"/>
+          <w:sz w:val="22"/>
+          <w:szCs w:val="22"/>
+        </w:rPr>
+        <w:t>ile.ui</w:t>
+      </w:r>
+      <w:proofErr w:type="spellEnd"/>
+      <w:r>
+        <w:rPr>
+          <w:rFonts w:asciiTheme="minorHAnsi" w:hAnsiTheme="minorHAnsi" w:cstheme="minorHAnsi"/>
+          <w:sz w:val="22"/>
+          <w:szCs w:val="22"/>
+        </w:rPr>
+        <w:t xml:space="preserve">” e di utilizzarlo come </w:t>
+      </w:r>
+      <w:r>
+        <w:rPr>
+          <w:rFonts w:asciiTheme="minorHAnsi" w:hAnsiTheme="minorHAnsi" w:cstheme="minorHAnsi"/>
+          <w:sz w:val="22"/>
+          <w:szCs w:val="22"/>
+          <w:u w:val="single"/>
+        </w:rPr>
+        <w:t>componente</w:t>
+      </w:r>
+      <w:r>
+        <w:rPr>
+          <w:rFonts w:asciiTheme="minorHAnsi" w:hAnsiTheme="minorHAnsi" w:cstheme="minorHAnsi"/>
+          <w:sz w:val="22"/>
+          <w:szCs w:val="22"/>
+        </w:rPr>
+        <w:t xml:space="preserve"> nella gestione delle interfacce grafiche. Il fatto di aver reso l’interfaccia grafica un </w:t>
+      </w:r>
+      <w:r>
+        <w:rPr>
+          <w:rFonts w:asciiTheme="minorHAnsi" w:hAnsiTheme="minorHAnsi" w:cstheme="minorHAnsi"/>
+          <w:sz w:val="22"/>
+          <w:szCs w:val="22"/>
+          <w:u w:val="single"/>
+        </w:rPr>
+        <w:t>componente</w:t>
+      </w:r>
+      <w:r>
+        <w:rPr>
+          <w:rFonts w:asciiTheme="minorHAnsi" w:hAnsiTheme="minorHAnsi" w:cstheme="minorHAnsi"/>
+          <w:sz w:val="22"/>
+          <w:szCs w:val="22"/>
+        </w:rPr>
+        <w:t xml:space="preserve"> permette di effettuare manutenzioni future in maniera estremamente efficiente.</w:t>
+      </w:r>
+    </w:p>
+    <w:p>
+      <w:pPr>
+        <w:pStyle w:val="NormaleWeb"/>
+        <w:rPr>
+          <w:rFonts w:asciiTheme="minorHAnsi" w:hAnsiTheme="minorHAnsi" w:cstheme="minorHAnsi"/>
+          <w:sz w:val="22"/>
+          <w:szCs w:val="22"/>
+        </w:rPr>
+      </w:pPr>
+      <w:r>
+        <w:rPr>
+          <w:rFonts w:asciiTheme="minorHAnsi" w:hAnsiTheme="minorHAnsi" w:cstheme="minorHAnsi"/>
+          <w:sz w:val="22"/>
+          <w:szCs w:val="22"/>
+        </w:rPr>
+        <w:t xml:space="preserve">La seguente versione dei </w:t>
+      </w:r>
+      <w:proofErr w:type="spellStart"/>
+      <w:r>
+        <w:rPr>
+          <w:rFonts w:asciiTheme="minorHAnsi" w:hAnsiTheme="minorHAnsi" w:cstheme="minorHAnsi"/>
+          <w:sz w:val="22"/>
+          <w:szCs w:val="22"/>
+        </w:rPr>
+        <w:t>Mockup</w:t>
+      </w:r>
+      <w:proofErr w:type="spellEnd"/>
+      <w:r>
+        <w:rPr>
+          <w:rFonts w:asciiTheme="minorHAnsi" w:hAnsiTheme="minorHAnsi" w:cstheme="minorHAnsi"/>
+          <w:sz w:val="22"/>
+          <w:szCs w:val="22"/>
+        </w:rPr>
+        <w:t xml:space="preserve"> è aggiornata alla versione di </w:t>
+      </w:r>
+      <w:proofErr w:type="spellStart"/>
+      <w:r>
+        <w:rPr>
+          <w:rFonts w:asciiTheme="minorHAnsi" w:hAnsiTheme="minorHAnsi" w:cstheme="minorHAnsi"/>
+          <w:sz w:val="22"/>
+          <w:szCs w:val="22"/>
+        </w:rPr>
+        <w:t>UsatoBeato</w:t>
+      </w:r>
+      <w:proofErr w:type="spellEnd"/>
+      <w:r>
+        <w:rPr>
+          <w:rFonts w:asciiTheme="minorHAnsi" w:hAnsiTheme="minorHAnsi" w:cstheme="minorHAnsi"/>
+          <w:sz w:val="22"/>
+          <w:szCs w:val="22"/>
+        </w:rPr>
+        <w:t xml:space="preserve"> citata in tale documento.</w:t>
+      </w:r>
+    </w:p>
+    <w:p>
+      <w:pPr>
+        <w:pStyle w:val="NormaleWeb"/>
+        <w:rPr>
+          <w:rFonts w:asciiTheme="minorHAnsi" w:hAnsiTheme="minorHAnsi" w:cstheme="minorHAnsi"/>
+          <w:sz w:val="22"/>
+          <w:szCs w:val="22"/>
+        </w:rPr>
+      </w:pPr>
+    </w:p>
+    <w:p>
+      <w:pPr>
+        <w:pStyle w:val="NormaleWeb"/>
+        <w:rPr>
+          <w:rFonts w:asciiTheme="minorHAnsi" w:hAnsiTheme="minorHAnsi" w:cstheme="minorHAnsi"/>
+          <w:sz w:val="22"/>
+          <w:szCs w:val="22"/>
+          <w:u w:val="single"/>
+        </w:rPr>
+      </w:pPr>
+    </w:p>
     <w:sectPr>
       <w:pgSz w:w="11906" w:h="16838"/>
       <w:pgMar w:top="1417" w:right="1134" w:bottom="1134" w:left="1134" w:header="708" w:footer="708" w:gutter="0"/>
@@ -21285,6 +22111,7 @@
   <w:style w:type="paragraph" w:default="1" w:styleId="Normale">
     <w:name w:val="Normal"/>
     <w:qFormat/>
+    <w:rsid w:val="003053DA"/>
   </w:style>
   <w:style w:type="character" w:default="1" w:styleId="Carpredefinitoparagrafo">
     <w:name w:val="Default Paragraph Font"/>

</xml_diff>

<commit_message>
lavoro sulla documentazione e test
</commit_message>
<xml_diff>
--- a/UsatoBeatoDocumentation/UsatoBeatoDocumentation.docx
+++ b/UsatoBeatoDocumentation/UsatoBeatoDocumentation.docx
@@ -74,6 +74,9 @@
     <w:p>
       <w:pPr>
         <w:pStyle w:val="NormaleWeb"/>
+        <w:rPr>
+          <w:u w:val="single"/>
+        </w:rPr>
       </w:pPr>
       <w:r>
         <w:t>Il cliente-proprietario arrivato al negozio dovrà registrarsi</w:t>
@@ -8058,13 +8061,18 @@
               <w:t>include</w:t>
             </w:r>
             <w:r>
-              <w:t xml:space="preserve"> (:</w:t>
+              <w:t xml:space="preserve"> </w:t>
+            </w:r>
+            <w:proofErr w:type="gramStart"/>
+            <w:r>
+              <w:t>(:</w:t>
             </w:r>
             <w:proofErr w:type="spellStart"/>
             <w:r>
               <w:t>RicercaCliente</w:t>
             </w:r>
             <w:proofErr w:type="spellEnd"/>
+            <w:proofErr w:type="gramEnd"/>
             <w:r>
               <w:t>)</w:t>
             </w:r>
@@ -8215,6 +8223,7 @@
               </w:rPr>
               <w:t xml:space="preserve"> </w:t>
             </w:r>
+            <w:proofErr w:type="gramStart"/>
             <w:r>
               <w:t>(:</w:t>
             </w:r>
@@ -8223,6 +8232,7 @@
               <w:t>RicercaCliente</w:t>
             </w:r>
             <w:proofErr w:type="spellEnd"/>
+            <w:proofErr w:type="gramEnd"/>
             <w:r>
               <w:t>)</w:t>
             </w:r>
@@ -8328,13 +8338,18 @@
               <w:t>include</w:t>
             </w:r>
             <w:r>
-              <w:t xml:space="preserve"> (:</w:t>
+              <w:t xml:space="preserve"> </w:t>
+            </w:r>
+            <w:proofErr w:type="gramStart"/>
+            <w:r>
+              <w:t>(:</w:t>
             </w:r>
             <w:proofErr w:type="spellStart"/>
             <w:r>
               <w:t>RicercaCliente</w:t>
             </w:r>
             <w:proofErr w:type="spellEnd"/>
+            <w:proofErr w:type="gramEnd"/>
             <w:r>
               <w:t>);</w:t>
             </w:r>
@@ -8464,6 +8479,7 @@
               </w:rPr>
               <w:t xml:space="preserve"> </w:t>
             </w:r>
+            <w:proofErr w:type="gramStart"/>
             <w:r>
               <w:t>(:</w:t>
             </w:r>
@@ -8472,6 +8488,7 @@
               <w:t>RicercaCliente</w:t>
             </w:r>
             <w:proofErr w:type="spellEnd"/>
+            <w:proofErr w:type="gramEnd"/>
             <w:r>
               <w:t>)</w:t>
             </w:r>
@@ -8511,13 +8528,18 @@
               <w:t>include</w:t>
             </w:r>
             <w:r>
-              <w:t xml:space="preserve"> (:</w:t>
+              <w:t xml:space="preserve"> </w:t>
+            </w:r>
+            <w:proofErr w:type="gramStart"/>
+            <w:r>
+              <w:t>(:</w:t>
             </w:r>
             <w:proofErr w:type="spellStart"/>
             <w:r>
               <w:t>RicercaProdotto</w:t>
             </w:r>
             <w:proofErr w:type="spellEnd"/>
+            <w:proofErr w:type="gramEnd"/>
             <w:r>
               <w:t>)</w:t>
             </w:r>
@@ -9126,6 +9148,7 @@
               </w:rPr>
               <w:t xml:space="preserve"> </w:t>
             </w:r>
+            <w:proofErr w:type="gramStart"/>
             <w:r>
               <w:t>(:</w:t>
             </w:r>
@@ -9134,6 +9157,7 @@
               <w:t>RicercaProdotto</w:t>
             </w:r>
             <w:proofErr w:type="spellEnd"/>
+            <w:proofErr w:type="gramEnd"/>
             <w:r>
               <w:t>)</w:t>
             </w:r>
@@ -9246,13 +9270,18 @@
               <w:t>include</w:t>
             </w:r>
             <w:r>
-              <w:t xml:space="preserve"> (:</w:t>
+              <w:t xml:space="preserve"> </w:t>
+            </w:r>
+            <w:proofErr w:type="gramStart"/>
+            <w:r>
+              <w:t>(:</w:t>
             </w:r>
             <w:proofErr w:type="spellStart"/>
             <w:r>
               <w:t>RicercaProdotto</w:t>
             </w:r>
             <w:proofErr w:type="spellEnd"/>
+            <w:proofErr w:type="gramEnd"/>
             <w:r>
               <w:t>);</w:t>
             </w:r>
@@ -9371,6 +9400,7 @@
               </w:rPr>
               <w:t xml:space="preserve"> </w:t>
             </w:r>
+            <w:proofErr w:type="gramStart"/>
             <w:r>
               <w:t>(:</w:t>
             </w:r>
@@ -9379,6 +9409,7 @@
               <w:t>RicercaProdotto</w:t>
             </w:r>
             <w:proofErr w:type="spellEnd"/>
+            <w:proofErr w:type="gramEnd"/>
             <w:r>
               <w:t>)</w:t>
             </w:r>
@@ -10035,7 +10066,23 @@
                 <w:sz w:val="24"/>
                 <w:szCs w:val="24"/>
               </w:rPr>
-              <w:t xml:space="preserve">2. il sistema invia una email al </w:t>
+              <w:t xml:space="preserve">2. il sistema invia una </w:t>
+            </w:r>
+            <w:proofErr w:type="gramStart"/>
+            <w:r>
+              <w:rPr>
+                <w:sz w:val="24"/>
+                <w:szCs w:val="24"/>
+              </w:rPr>
+              <w:t>email</w:t>
+            </w:r>
+            <w:proofErr w:type="gramEnd"/>
+            <w:r>
+              <w:rPr>
+                <w:sz w:val="24"/>
+                <w:szCs w:val="24"/>
+              </w:rPr>
+              <w:t xml:space="preserve"> al </w:t>
             </w:r>
             <w:r>
               <w:rPr>
@@ -10205,7 +10252,23 @@
                 <w:sz w:val="24"/>
                 <w:szCs w:val="24"/>
               </w:rPr>
-              <w:t>2.1 il sistema invia una email al cliente proprietario con l’esito                                 della vendita</w:t>
+              <w:t xml:space="preserve">2.1 il sistema invia una </w:t>
+            </w:r>
+            <w:proofErr w:type="gramStart"/>
+            <w:r>
+              <w:rPr>
+                <w:sz w:val="24"/>
+                <w:szCs w:val="24"/>
+              </w:rPr>
+              <w:t>email</w:t>
+            </w:r>
+            <w:proofErr w:type="gramEnd"/>
+            <w:r>
+              <w:rPr>
+                <w:sz w:val="24"/>
+                <w:szCs w:val="24"/>
+              </w:rPr>
+              <w:t xml:space="preserve"> al cliente proprietario con l’esito                                 della vendita</w:t>
             </w:r>
           </w:p>
           <w:p>
@@ -10265,7 +10328,23 @@
                 <w:szCs w:val="24"/>
               </w:rPr>
               <w:lastRenderedPageBreak/>
-              <w:t>3.1 il sistema invia una email al cliente proprietario indicando la scadenza del prodotto registrato</w:t>
+              <w:t xml:space="preserve">3.1 il sistema invia una </w:t>
+            </w:r>
+            <w:proofErr w:type="gramStart"/>
+            <w:r>
+              <w:rPr>
+                <w:sz w:val="24"/>
+                <w:szCs w:val="24"/>
+              </w:rPr>
+              <w:t>email</w:t>
+            </w:r>
+            <w:proofErr w:type="gramEnd"/>
+            <w:r>
+              <w:rPr>
+                <w:sz w:val="24"/>
+                <w:szCs w:val="24"/>
+              </w:rPr>
+              <w:t xml:space="preserve"> al cliente proprietario indicando la scadenza del prodotto registrato</w:t>
             </w:r>
           </w:p>
           <w:p>
@@ -10331,7 +10410,23 @@
                 <w:sz w:val="24"/>
                 <w:szCs w:val="24"/>
               </w:rPr>
-              <w:t xml:space="preserve">2. il sistema invia un’email al </w:t>
+              <w:t xml:space="preserve">2. il sistema invia </w:t>
+            </w:r>
+            <w:proofErr w:type="gramStart"/>
+            <w:r>
+              <w:rPr>
+                <w:sz w:val="24"/>
+                <w:szCs w:val="24"/>
+              </w:rPr>
+              <w:t>un’email</w:t>
+            </w:r>
+            <w:proofErr w:type="gramEnd"/>
+            <w:r>
+              <w:rPr>
+                <w:sz w:val="24"/>
+                <w:szCs w:val="24"/>
+              </w:rPr>
+              <w:t xml:space="preserve"> al </w:t>
             </w:r>
             <w:proofErr w:type="spellStart"/>
             <w:r>
@@ -12703,6 +12798,7 @@
               </w:rPr>
               <w:t xml:space="preserve"> </w:t>
             </w:r>
+            <w:proofErr w:type="gramStart"/>
             <w:r>
               <w:t>(:</w:t>
             </w:r>
@@ -12711,6 +12807,7 @@
               <w:t>RicercaProdotto</w:t>
             </w:r>
             <w:proofErr w:type="spellEnd"/>
+            <w:proofErr w:type="gramEnd"/>
             <w:r>
               <w:t>)</w:t>
             </w:r>
@@ -12736,6 +12833,7 @@
               </w:rPr>
               <w:t xml:space="preserve"> </w:t>
             </w:r>
+            <w:proofErr w:type="gramStart"/>
             <w:r>
               <w:t>(</w:t>
             </w:r>
@@ -12747,6 +12845,7 @@
               <w:t>CRicevuta</w:t>
             </w:r>
             <w:proofErr w:type="spellEnd"/>
+            <w:proofErr w:type="gramEnd"/>
             <w:r>
               <w:t>)</w:t>
             </w:r>
@@ -12772,6 +12871,7 @@
               </w:rPr>
               <w:t xml:space="preserve"> </w:t>
             </w:r>
+            <w:proofErr w:type="gramStart"/>
             <w:r>
               <w:t>(:</w:t>
             </w:r>
@@ -12780,6 +12880,7 @@
               <w:t>DProdotto</w:t>
             </w:r>
             <w:proofErr w:type="spellEnd"/>
+            <w:proofErr w:type="gramEnd"/>
             <w:r>
               <w:t>)</w:t>
             </w:r>
@@ -12799,7 +12900,15 @@
               <w:t>include</w:t>
             </w:r>
             <w:r>
-              <w:t xml:space="preserve"> (:Notifica)</w:t>
+              <w:t xml:space="preserve"> </w:t>
+            </w:r>
+            <w:proofErr w:type="gramStart"/>
+            <w:r>
+              <w:t>(:Notifica</w:t>
+            </w:r>
+            <w:proofErr w:type="gramEnd"/>
+            <w:r>
+              <w:t>)</w:t>
             </w:r>
           </w:p>
         </w:tc>
@@ -21368,15 +21477,7 @@
           <w:sz w:val="22"/>
           <w:szCs w:val="22"/>
         </w:rPr>
-        <w:t>dinamic</w:t>
-      </w:r>
-      <w:r>
-        <w:rPr>
-          <w:rFonts w:asciiTheme="minorHAnsi" w:hAnsiTheme="minorHAnsi" w:cstheme="minorHAnsi"/>
-          <w:sz w:val="22"/>
-          <w:szCs w:val="22"/>
-        </w:rPr>
-        <w:t xml:space="preserve">a </w:t>
+        <w:t xml:space="preserve">dinamica </w:t>
       </w:r>
       <w:r>
         <w:rPr>
@@ -21645,6 +21746,7 @@
         <w:t xml:space="preserve"> è aggiornata alla versione di </w:t>
       </w:r>
       <w:proofErr w:type="spellStart"/>
+      <w:proofErr w:type="gramStart"/>
       <w:r>
         <w:rPr>
           <w:rFonts w:asciiTheme="minorHAnsi" w:hAnsiTheme="minorHAnsi" w:cstheme="minorHAnsi"/>
@@ -21654,6 +21756,7 @@
         <w:t>UsatoBeato</w:t>
       </w:r>
       <w:proofErr w:type="spellEnd"/>
+      <w:proofErr w:type="gramEnd"/>
       <w:r>
         <w:rPr>
           <w:rFonts w:asciiTheme="minorHAnsi" w:hAnsiTheme="minorHAnsi" w:cstheme="minorHAnsi"/>
@@ -21682,7 +21785,7 @@
           <w:sz w:val="36"/>
           <w:szCs w:val="36"/>
         </w:rPr>
-        <w:t>7 PYUNIT</w:t>
+        <w:t xml:space="preserve">6.1 VISTA LOGIN </w:t>
       </w:r>
     </w:p>
     <w:p>
@@ -21696,6 +21799,96 @@
           <w:szCs w:val="36"/>
         </w:rPr>
       </w:pPr>
+      <w:r>
+        <w:rPr>
+          <w:noProof/>
+        </w:rPr>
+        <w:lastRenderedPageBreak/>
+        <w:drawing>
+          <wp:inline distT="0" distB="0" distL="0" distR="0" wp14:anchorId="76E5952B" wp14:editId="3CBEFC09">
+            <wp:extent cx="6120130" cy="4480560"/>
+            <wp:effectExtent l="0" t="0" r="0" b="0"/>
+            <wp:docPr id="47" name="Immagine 47" descr="Immagine che contiene testo, screenshot, elettronico&#10;&#10;Descrizione generata automaticamente"/>
+            <wp:cNvGraphicFramePr>
+              <a:graphicFrameLocks xmlns:a="http://schemas.openxmlformats.org/drawingml/2006/main" noChangeAspect="1"/>
+            </wp:cNvGraphicFramePr>
+            <a:graphic xmlns:a="http://schemas.openxmlformats.org/drawingml/2006/main">
+              <a:graphicData uri="http://schemas.openxmlformats.org/drawingml/2006/picture">
+                <pic:pic xmlns:pic="http://schemas.openxmlformats.org/drawingml/2006/picture">
+                  <pic:nvPicPr>
+                    <pic:cNvPr id="47" name="Immagine 47" descr="Immagine che contiene testo, screenshot, elettronico&#10;&#10;Descrizione generata automaticamente"/>
+                    <pic:cNvPicPr>
+                      <a:picLocks noChangeAspect="1" noChangeArrowheads="1"/>
+                    </pic:cNvPicPr>
+                  </pic:nvPicPr>
+                  <pic:blipFill>
+                    <a:blip r:embed="rId44">
+                      <a:extLst>
+                        <a:ext uri="{28A0092B-C50C-407E-A947-70E740481C1C}">
+                          <a14:useLocalDpi xmlns:a14="http://schemas.microsoft.com/office/drawing/2010/main" val="0"/>
+                        </a:ext>
+                      </a:extLst>
+                    </a:blip>
+                    <a:srcRect/>
+                    <a:stretch>
+                      <a:fillRect/>
+                    </a:stretch>
+                  </pic:blipFill>
+                  <pic:spPr bwMode="auto">
+                    <a:xfrm>
+                      <a:off x="0" y="0"/>
+                      <a:ext cx="6120130" cy="4480560"/>
+                    </a:xfrm>
+                    <a:prstGeom prst="rect">
+                      <a:avLst/>
+                    </a:prstGeom>
+                    <a:noFill/>
+                    <a:ln>
+                      <a:noFill/>
+                    </a:ln>
+                  </pic:spPr>
+                </pic:pic>
+              </a:graphicData>
+            </a:graphic>
+          </wp:inline>
+        </w:drawing>
+      </w:r>
+    </w:p>
+    <w:p>
+      <w:pPr>
+        <w:pStyle w:val="NormaleWeb"/>
+        <w:jc w:val="center"/>
+        <w:rPr>
+          <w:rFonts w:asciiTheme="minorHAnsi" w:hAnsiTheme="minorHAnsi" w:cstheme="minorHAnsi"/>
+          <w:sz w:val="22"/>
+          <w:szCs w:val="22"/>
+          <w:u w:val="single"/>
+        </w:rPr>
+      </w:pPr>
+      <w:r>
+        <w:rPr>
+          <w:rFonts w:asciiTheme="minorHAnsi" w:hAnsiTheme="minorHAnsi" w:cstheme="minorHAnsi"/>
+          <w:sz w:val="22"/>
+          <w:szCs w:val="22"/>
+        </w:rPr>
+        <w:t xml:space="preserve">Figura NUMERO: </w:t>
+      </w:r>
+      <w:r>
+        <w:rPr>
+          <w:rFonts w:asciiTheme="minorHAnsi" w:hAnsiTheme="minorHAnsi" w:cstheme="minorHAnsi"/>
+          <w:sz w:val="22"/>
+          <w:szCs w:val="22"/>
+        </w:rPr>
+        <w:t>vista</w:t>
+      </w:r>
+      <w:r>
+        <w:rPr>
+          <w:rFonts w:asciiTheme="minorHAnsi" w:hAnsiTheme="minorHAnsi" w:cstheme="minorHAnsi"/>
+          <w:sz w:val="22"/>
+          <w:szCs w:val="22"/>
+        </w:rPr>
+        <w:t xml:space="preserve"> login</w:t>
+      </w:r>
     </w:p>
     <w:p>
       <w:pPr>
@@ -21706,6 +21899,1697 @@
           <w:color w:val="FF0000"/>
           <w:sz w:val="36"/>
           <w:szCs w:val="36"/>
+        </w:rPr>
+      </w:pPr>
+    </w:p>
+    <w:p>
+      <w:pPr>
+        <w:pStyle w:val="NormaleWeb"/>
+        <w:rPr>
+          <w:b/>
+          <w:bCs/>
+          <w:color w:val="FF0000"/>
+          <w:sz w:val="36"/>
+          <w:szCs w:val="36"/>
+        </w:rPr>
+      </w:pPr>
+      <w:r>
+        <w:rPr>
+          <w:b/>
+          <w:bCs/>
+          <w:color w:val="FF0000"/>
+          <w:sz w:val="36"/>
+          <w:szCs w:val="36"/>
+        </w:rPr>
+        <w:t xml:space="preserve">6.2 VISTA USER </w:t>
+      </w:r>
+    </w:p>
+    <w:p>
+      <w:pPr>
+        <w:pStyle w:val="NormaleWeb"/>
+        <w:rPr>
+          <w:b/>
+          <w:bCs/>
+          <w:color w:val="FF0000"/>
+          <w:sz w:val="36"/>
+          <w:szCs w:val="36"/>
+        </w:rPr>
+      </w:pPr>
+      <w:r>
+        <w:rPr>
+          <w:noProof/>
+        </w:rPr>
+        <w:lastRenderedPageBreak/>
+        <w:drawing>
+          <wp:inline distT="0" distB="0" distL="0" distR="0" wp14:anchorId="289AB16C" wp14:editId="50DD4D4A">
+            <wp:extent cx="6120130" cy="4464050"/>
+            <wp:effectExtent l="0" t="0" r="0" b="0"/>
+            <wp:docPr id="48" name="Immagine 48"/>
+            <wp:cNvGraphicFramePr>
+              <a:graphicFrameLocks xmlns:a="http://schemas.openxmlformats.org/drawingml/2006/main" noChangeAspect="1"/>
+            </wp:cNvGraphicFramePr>
+            <a:graphic xmlns:a="http://schemas.openxmlformats.org/drawingml/2006/main">
+              <a:graphicData uri="http://schemas.openxmlformats.org/drawingml/2006/picture">
+                <pic:pic xmlns:pic="http://schemas.openxmlformats.org/drawingml/2006/picture">
+                  <pic:nvPicPr>
+                    <pic:cNvPr id="0" name="Picture 20"/>
+                    <pic:cNvPicPr>
+                      <a:picLocks noChangeAspect="1" noChangeArrowheads="1"/>
+                    </pic:cNvPicPr>
+                  </pic:nvPicPr>
+                  <pic:blipFill>
+                    <a:blip r:embed="rId45">
+                      <a:extLst>
+                        <a:ext uri="{28A0092B-C50C-407E-A947-70E740481C1C}">
+                          <a14:useLocalDpi xmlns:a14="http://schemas.microsoft.com/office/drawing/2010/main" val="0"/>
+                        </a:ext>
+                      </a:extLst>
+                    </a:blip>
+                    <a:srcRect/>
+                    <a:stretch>
+                      <a:fillRect/>
+                    </a:stretch>
+                  </pic:blipFill>
+                  <pic:spPr bwMode="auto">
+                    <a:xfrm>
+                      <a:off x="0" y="0"/>
+                      <a:ext cx="6120130" cy="4464050"/>
+                    </a:xfrm>
+                    <a:prstGeom prst="rect">
+                      <a:avLst/>
+                    </a:prstGeom>
+                    <a:noFill/>
+                    <a:ln>
+                      <a:noFill/>
+                    </a:ln>
+                  </pic:spPr>
+                </pic:pic>
+              </a:graphicData>
+            </a:graphic>
+          </wp:inline>
+        </w:drawing>
+      </w:r>
+    </w:p>
+    <w:p>
+      <w:pPr>
+        <w:pStyle w:val="NormaleWeb"/>
+        <w:jc w:val="center"/>
+        <w:rPr>
+          <w:rFonts w:asciiTheme="minorHAnsi" w:hAnsiTheme="minorHAnsi" w:cstheme="minorHAnsi"/>
+          <w:sz w:val="22"/>
+          <w:szCs w:val="22"/>
+          <w:u w:val="single"/>
+        </w:rPr>
+      </w:pPr>
+      <w:r>
+        <w:rPr>
+          <w:rFonts w:asciiTheme="minorHAnsi" w:hAnsiTheme="minorHAnsi" w:cstheme="minorHAnsi"/>
+          <w:sz w:val="22"/>
+          <w:szCs w:val="22"/>
+        </w:rPr>
+        <w:t xml:space="preserve">Figura NUMERO: </w:t>
+      </w:r>
+      <w:r>
+        <w:rPr>
+          <w:rFonts w:asciiTheme="minorHAnsi" w:hAnsiTheme="minorHAnsi" w:cstheme="minorHAnsi"/>
+          <w:sz w:val="22"/>
+          <w:szCs w:val="22"/>
+        </w:rPr>
+        <w:t xml:space="preserve">vista </w:t>
+      </w:r>
+      <w:r>
+        <w:rPr>
+          <w:rFonts w:asciiTheme="minorHAnsi" w:hAnsiTheme="minorHAnsi" w:cstheme="minorHAnsi"/>
+          <w:sz w:val="22"/>
+          <w:szCs w:val="22"/>
+        </w:rPr>
+        <w:t>user</w:t>
+      </w:r>
+    </w:p>
+    <w:p>
+      <w:pPr>
+        <w:pStyle w:val="NormaleWeb"/>
+        <w:rPr>
+          <w:b/>
+          <w:bCs/>
+          <w:color w:val="FF0000"/>
+          <w:sz w:val="36"/>
+          <w:szCs w:val="36"/>
+        </w:rPr>
+      </w:pPr>
+    </w:p>
+    <w:p>
+      <w:pPr>
+        <w:pStyle w:val="NormaleWeb"/>
+        <w:rPr>
+          <w:b/>
+          <w:bCs/>
+          <w:color w:val="FF0000"/>
+          <w:sz w:val="36"/>
+          <w:szCs w:val="36"/>
+        </w:rPr>
+      </w:pPr>
+      <w:r>
+        <w:rPr>
+          <w:b/>
+          <w:bCs/>
+          <w:color w:val="FF0000"/>
+          <w:sz w:val="36"/>
+          <w:szCs w:val="36"/>
+        </w:rPr>
+        <w:t>6.3 VISTA AMMNISTRATORE</w:t>
+      </w:r>
+    </w:p>
+    <w:p>
+      <w:pPr>
+        <w:pStyle w:val="NormaleWeb"/>
+        <w:rPr>
+          <w:b/>
+          <w:bCs/>
+          <w:color w:val="FF0000"/>
+          <w:sz w:val="36"/>
+          <w:szCs w:val="36"/>
+        </w:rPr>
+      </w:pPr>
+      <w:r>
+        <w:rPr>
+          <w:noProof/>
+        </w:rPr>
+        <w:lastRenderedPageBreak/>
+        <w:drawing>
+          <wp:inline distT="0" distB="0" distL="0" distR="0" wp14:anchorId="6CCEE1BD" wp14:editId="1B9E0B5D">
+            <wp:extent cx="6120130" cy="4480560"/>
+            <wp:effectExtent l="0" t="0" r="0" b="0"/>
+            <wp:docPr id="53" name="Immagine 53" descr="Immagine che contiene testo, monitor, screenshot, schermo&#10;&#10;Descrizione generata automaticamente"/>
+            <wp:cNvGraphicFramePr>
+              <a:graphicFrameLocks xmlns:a="http://schemas.openxmlformats.org/drawingml/2006/main" noChangeAspect="1"/>
+            </wp:cNvGraphicFramePr>
+            <a:graphic xmlns:a="http://schemas.openxmlformats.org/drawingml/2006/main">
+              <a:graphicData uri="http://schemas.openxmlformats.org/drawingml/2006/picture">
+                <pic:pic xmlns:pic="http://schemas.openxmlformats.org/drawingml/2006/picture">
+                  <pic:nvPicPr>
+                    <pic:cNvPr id="53" name="Immagine 53" descr="Immagine che contiene testo, monitor, screenshot, schermo&#10;&#10;Descrizione generata automaticamente"/>
+                    <pic:cNvPicPr>
+                      <a:picLocks noChangeAspect="1" noChangeArrowheads="1"/>
+                    </pic:cNvPicPr>
+                  </pic:nvPicPr>
+                  <pic:blipFill>
+                    <a:blip r:embed="rId46">
+                      <a:extLst>
+                        <a:ext uri="{28A0092B-C50C-407E-A947-70E740481C1C}">
+                          <a14:useLocalDpi xmlns:a14="http://schemas.microsoft.com/office/drawing/2010/main" val="0"/>
+                        </a:ext>
+                      </a:extLst>
+                    </a:blip>
+                    <a:srcRect/>
+                    <a:stretch>
+                      <a:fillRect/>
+                    </a:stretch>
+                  </pic:blipFill>
+                  <pic:spPr bwMode="auto">
+                    <a:xfrm>
+                      <a:off x="0" y="0"/>
+                      <a:ext cx="6120130" cy="4480560"/>
+                    </a:xfrm>
+                    <a:prstGeom prst="rect">
+                      <a:avLst/>
+                    </a:prstGeom>
+                    <a:noFill/>
+                    <a:ln>
+                      <a:noFill/>
+                    </a:ln>
+                  </pic:spPr>
+                </pic:pic>
+              </a:graphicData>
+            </a:graphic>
+          </wp:inline>
+        </w:drawing>
+      </w:r>
+    </w:p>
+    <w:p>
+      <w:pPr>
+        <w:pStyle w:val="NormaleWeb"/>
+        <w:jc w:val="center"/>
+        <w:rPr>
+          <w:rFonts w:asciiTheme="minorHAnsi" w:hAnsiTheme="minorHAnsi" w:cstheme="minorHAnsi"/>
+          <w:sz w:val="22"/>
+          <w:szCs w:val="22"/>
+          <w:u w:val="single"/>
+        </w:rPr>
+      </w:pPr>
+      <w:r>
+        <w:rPr>
+          <w:rFonts w:asciiTheme="minorHAnsi" w:hAnsiTheme="minorHAnsi" w:cstheme="minorHAnsi"/>
+          <w:sz w:val="22"/>
+          <w:szCs w:val="22"/>
+        </w:rPr>
+        <w:t xml:space="preserve">Figura NUMERO: </w:t>
+      </w:r>
+      <w:r>
+        <w:rPr>
+          <w:rFonts w:asciiTheme="minorHAnsi" w:hAnsiTheme="minorHAnsi" w:cstheme="minorHAnsi"/>
+          <w:sz w:val="22"/>
+          <w:szCs w:val="22"/>
+        </w:rPr>
+        <w:t xml:space="preserve">vista </w:t>
+      </w:r>
+      <w:r>
+        <w:rPr>
+          <w:rFonts w:asciiTheme="minorHAnsi" w:hAnsiTheme="minorHAnsi" w:cstheme="minorHAnsi"/>
+          <w:sz w:val="22"/>
+          <w:szCs w:val="22"/>
+        </w:rPr>
+        <w:t>info prodotto</w:t>
+      </w:r>
+    </w:p>
+    <w:p>
+      <w:pPr>
+        <w:pStyle w:val="NormaleWeb"/>
+        <w:rPr>
+          <w:b/>
+          <w:bCs/>
+          <w:color w:val="FF0000"/>
+          <w:sz w:val="36"/>
+          <w:szCs w:val="36"/>
+        </w:rPr>
+      </w:pPr>
+    </w:p>
+    <w:p>
+      <w:pPr>
+        <w:pStyle w:val="NormaleWeb"/>
+        <w:rPr>
+          <w:b/>
+          <w:bCs/>
+          <w:color w:val="FF0000"/>
+          <w:sz w:val="36"/>
+          <w:szCs w:val="36"/>
+        </w:rPr>
+      </w:pPr>
+      <w:r>
+        <w:rPr>
+          <w:noProof/>
+        </w:rPr>
+        <w:lastRenderedPageBreak/>
+        <w:drawing>
+          <wp:inline distT="0" distB="0" distL="0" distR="0" wp14:anchorId="57B70E10" wp14:editId="4EF63789">
+            <wp:extent cx="6120130" cy="4465320"/>
+            <wp:effectExtent l="0" t="0" r="0" b="0"/>
+            <wp:docPr id="52" name="Immagine 52"/>
+            <wp:cNvGraphicFramePr>
+              <a:graphicFrameLocks xmlns:a="http://schemas.openxmlformats.org/drawingml/2006/main" noChangeAspect="1"/>
+            </wp:cNvGraphicFramePr>
+            <a:graphic xmlns:a="http://schemas.openxmlformats.org/drawingml/2006/main">
+              <a:graphicData uri="http://schemas.openxmlformats.org/drawingml/2006/picture">
+                <pic:pic xmlns:pic="http://schemas.openxmlformats.org/drawingml/2006/picture">
+                  <pic:nvPicPr>
+                    <pic:cNvPr id="0" name="Picture 28"/>
+                    <pic:cNvPicPr>
+                      <a:picLocks noChangeAspect="1" noChangeArrowheads="1"/>
+                    </pic:cNvPicPr>
+                  </pic:nvPicPr>
+                  <pic:blipFill>
+                    <a:blip r:embed="rId47">
+                      <a:extLst>
+                        <a:ext uri="{28A0092B-C50C-407E-A947-70E740481C1C}">
+                          <a14:useLocalDpi xmlns:a14="http://schemas.microsoft.com/office/drawing/2010/main" val="0"/>
+                        </a:ext>
+                      </a:extLst>
+                    </a:blip>
+                    <a:srcRect/>
+                    <a:stretch>
+                      <a:fillRect/>
+                    </a:stretch>
+                  </pic:blipFill>
+                  <pic:spPr bwMode="auto">
+                    <a:xfrm>
+                      <a:off x="0" y="0"/>
+                      <a:ext cx="6120130" cy="4465320"/>
+                    </a:xfrm>
+                    <a:prstGeom prst="rect">
+                      <a:avLst/>
+                    </a:prstGeom>
+                    <a:noFill/>
+                    <a:ln>
+                      <a:noFill/>
+                    </a:ln>
+                  </pic:spPr>
+                </pic:pic>
+              </a:graphicData>
+            </a:graphic>
+          </wp:inline>
+        </w:drawing>
+      </w:r>
+    </w:p>
+    <w:p>
+      <w:pPr>
+        <w:pStyle w:val="NormaleWeb"/>
+        <w:jc w:val="center"/>
+        <w:rPr>
+          <w:rFonts w:asciiTheme="minorHAnsi" w:hAnsiTheme="minorHAnsi" w:cstheme="minorHAnsi"/>
+          <w:sz w:val="22"/>
+          <w:szCs w:val="22"/>
+        </w:rPr>
+      </w:pPr>
+      <w:r>
+        <w:rPr>
+          <w:rFonts w:asciiTheme="minorHAnsi" w:hAnsiTheme="minorHAnsi" w:cstheme="minorHAnsi"/>
+          <w:sz w:val="22"/>
+          <w:szCs w:val="22"/>
+        </w:rPr>
+        <w:t xml:space="preserve">Figura NUMERO: </w:t>
+      </w:r>
+      <w:r>
+        <w:rPr>
+          <w:rFonts w:asciiTheme="minorHAnsi" w:hAnsiTheme="minorHAnsi" w:cstheme="minorHAnsi"/>
+          <w:sz w:val="22"/>
+          <w:szCs w:val="22"/>
+        </w:rPr>
+        <w:t xml:space="preserve">vista </w:t>
+      </w:r>
+      <w:r>
+        <w:rPr>
+          <w:rFonts w:asciiTheme="minorHAnsi" w:hAnsiTheme="minorHAnsi" w:cstheme="minorHAnsi"/>
+          <w:sz w:val="22"/>
+          <w:szCs w:val="22"/>
+        </w:rPr>
+        <w:t>info account</w:t>
+      </w:r>
+    </w:p>
+    <w:p>
+      <w:pPr>
+        <w:pStyle w:val="NormaleWeb"/>
+        <w:rPr>
+          <w:b/>
+          <w:bCs/>
+          <w:color w:val="FF0000"/>
+          <w:sz w:val="36"/>
+          <w:szCs w:val="36"/>
+        </w:rPr>
+      </w:pPr>
+      <w:r>
+        <w:rPr>
+          <w:noProof/>
+        </w:rPr>
+        <w:lastRenderedPageBreak/>
+        <w:drawing>
+          <wp:inline distT="0" distB="0" distL="0" distR="0" wp14:anchorId="280A44D4" wp14:editId="158ACD03">
+            <wp:extent cx="6120130" cy="4472305"/>
+            <wp:effectExtent l="0" t="0" r="0" b="4445"/>
+            <wp:docPr id="46" name="Immagine 46"/>
+            <wp:cNvGraphicFramePr>
+              <a:graphicFrameLocks xmlns:a="http://schemas.openxmlformats.org/drawingml/2006/main" noChangeAspect="1"/>
+            </wp:cNvGraphicFramePr>
+            <a:graphic xmlns:a="http://schemas.openxmlformats.org/drawingml/2006/main">
+              <a:graphicData uri="http://schemas.openxmlformats.org/drawingml/2006/picture">
+                <pic:pic xmlns:pic="http://schemas.openxmlformats.org/drawingml/2006/picture">
+                  <pic:nvPicPr>
+                    <pic:cNvPr id="0" name="Picture 13"/>
+                    <pic:cNvPicPr>
+                      <a:picLocks noChangeAspect="1" noChangeArrowheads="1"/>
+                    </pic:cNvPicPr>
+                  </pic:nvPicPr>
+                  <pic:blipFill>
+                    <a:blip r:embed="rId48">
+                      <a:extLst>
+                        <a:ext uri="{28A0092B-C50C-407E-A947-70E740481C1C}">
+                          <a14:useLocalDpi xmlns:a14="http://schemas.microsoft.com/office/drawing/2010/main" val="0"/>
+                        </a:ext>
+                      </a:extLst>
+                    </a:blip>
+                    <a:srcRect/>
+                    <a:stretch>
+                      <a:fillRect/>
+                    </a:stretch>
+                  </pic:blipFill>
+                  <pic:spPr bwMode="auto">
+                    <a:xfrm>
+                      <a:off x="0" y="0"/>
+                      <a:ext cx="6120130" cy="4472305"/>
+                    </a:xfrm>
+                    <a:prstGeom prst="rect">
+                      <a:avLst/>
+                    </a:prstGeom>
+                    <a:noFill/>
+                    <a:ln>
+                      <a:noFill/>
+                    </a:ln>
+                  </pic:spPr>
+                </pic:pic>
+              </a:graphicData>
+            </a:graphic>
+          </wp:inline>
+        </w:drawing>
+      </w:r>
+    </w:p>
+    <w:p>
+      <w:pPr>
+        <w:pStyle w:val="NormaleWeb"/>
+        <w:jc w:val="center"/>
+        <w:rPr>
+          <w:rFonts w:asciiTheme="minorHAnsi" w:hAnsiTheme="minorHAnsi" w:cstheme="minorHAnsi"/>
+          <w:sz w:val="22"/>
+          <w:szCs w:val="22"/>
+          <w:u w:val="single"/>
+        </w:rPr>
+      </w:pPr>
+      <w:r>
+        <w:rPr>
+          <w:rFonts w:asciiTheme="minorHAnsi" w:hAnsiTheme="minorHAnsi" w:cstheme="minorHAnsi"/>
+          <w:sz w:val="22"/>
+          <w:szCs w:val="22"/>
+        </w:rPr>
+        <w:t xml:space="preserve">Figura NUMERO: </w:t>
+      </w:r>
+      <w:r>
+        <w:rPr>
+          <w:rFonts w:asciiTheme="minorHAnsi" w:hAnsiTheme="minorHAnsi" w:cstheme="minorHAnsi"/>
+          <w:sz w:val="22"/>
+          <w:szCs w:val="22"/>
+        </w:rPr>
+        <w:t>vista statistiche amministratore</w:t>
+      </w:r>
+    </w:p>
+    <w:p>
+      <w:pPr>
+        <w:pStyle w:val="NormaleWeb"/>
+        <w:rPr>
+          <w:b/>
+          <w:bCs/>
+          <w:color w:val="FF0000"/>
+          <w:sz w:val="36"/>
+          <w:szCs w:val="36"/>
+        </w:rPr>
+      </w:pPr>
+    </w:p>
+    <w:p>
+      <w:pPr>
+        <w:pStyle w:val="NormaleWeb"/>
+        <w:rPr>
+          <w:b/>
+          <w:bCs/>
+          <w:color w:val="FF0000"/>
+          <w:sz w:val="36"/>
+          <w:szCs w:val="36"/>
+        </w:rPr>
+      </w:pPr>
+    </w:p>
+    <w:p>
+      <w:pPr>
+        <w:pStyle w:val="NormaleWeb"/>
+        <w:rPr>
+          <w:b/>
+          <w:bCs/>
+          <w:color w:val="FF0000"/>
+          <w:sz w:val="36"/>
+          <w:szCs w:val="36"/>
+        </w:rPr>
+      </w:pPr>
+      <w:r>
+        <w:rPr>
+          <w:noProof/>
+        </w:rPr>
+        <w:lastRenderedPageBreak/>
+        <w:drawing>
+          <wp:inline distT="0" distB="0" distL="0" distR="0" wp14:anchorId="2CFF5122" wp14:editId="1880E981">
+            <wp:extent cx="6120130" cy="4487545"/>
+            <wp:effectExtent l="0" t="0" r="0" b="8255"/>
+            <wp:docPr id="45" name="Immagine 45" descr="Immagine che contiene testo, screenshot, monitor&#10;&#10;Descrizione generata automaticamente"/>
+            <wp:cNvGraphicFramePr>
+              <a:graphicFrameLocks xmlns:a="http://schemas.openxmlformats.org/drawingml/2006/main" noChangeAspect="1"/>
+            </wp:cNvGraphicFramePr>
+            <a:graphic xmlns:a="http://schemas.openxmlformats.org/drawingml/2006/main">
+              <a:graphicData uri="http://schemas.openxmlformats.org/drawingml/2006/picture">
+                <pic:pic xmlns:pic="http://schemas.openxmlformats.org/drawingml/2006/picture">
+                  <pic:nvPicPr>
+                    <pic:cNvPr id="45" name="Immagine 45" descr="Immagine che contiene testo, screenshot, monitor&#10;&#10;Descrizione generata automaticamente"/>
+                    <pic:cNvPicPr>
+                      <a:picLocks noChangeAspect="1" noChangeArrowheads="1"/>
+                    </pic:cNvPicPr>
+                  </pic:nvPicPr>
+                  <pic:blipFill>
+                    <a:blip r:embed="rId49">
+                      <a:extLst>
+                        <a:ext uri="{28A0092B-C50C-407E-A947-70E740481C1C}">
+                          <a14:useLocalDpi xmlns:a14="http://schemas.microsoft.com/office/drawing/2010/main" val="0"/>
+                        </a:ext>
+                      </a:extLst>
+                    </a:blip>
+                    <a:srcRect/>
+                    <a:stretch>
+                      <a:fillRect/>
+                    </a:stretch>
+                  </pic:blipFill>
+                  <pic:spPr bwMode="auto">
+                    <a:xfrm>
+                      <a:off x="0" y="0"/>
+                      <a:ext cx="6120130" cy="4487545"/>
+                    </a:xfrm>
+                    <a:prstGeom prst="rect">
+                      <a:avLst/>
+                    </a:prstGeom>
+                    <a:noFill/>
+                    <a:ln>
+                      <a:noFill/>
+                    </a:ln>
+                  </pic:spPr>
+                </pic:pic>
+              </a:graphicData>
+            </a:graphic>
+          </wp:inline>
+        </w:drawing>
+      </w:r>
+    </w:p>
+    <w:p>
+      <w:pPr>
+        <w:pStyle w:val="NormaleWeb"/>
+        <w:jc w:val="center"/>
+        <w:rPr>
+          <w:rFonts w:asciiTheme="minorHAnsi" w:hAnsiTheme="minorHAnsi" w:cstheme="minorHAnsi"/>
+          <w:sz w:val="22"/>
+          <w:szCs w:val="22"/>
+          <w:u w:val="single"/>
+        </w:rPr>
+      </w:pPr>
+      <w:r>
+        <w:rPr>
+          <w:rFonts w:asciiTheme="minorHAnsi" w:hAnsiTheme="minorHAnsi" w:cstheme="minorHAnsi"/>
+          <w:sz w:val="22"/>
+          <w:szCs w:val="22"/>
+        </w:rPr>
+        <w:t xml:space="preserve">Figura NUMERO: </w:t>
+      </w:r>
+      <w:r>
+        <w:rPr>
+          <w:rFonts w:asciiTheme="minorHAnsi" w:hAnsiTheme="minorHAnsi" w:cstheme="minorHAnsi"/>
+          <w:sz w:val="22"/>
+          <w:szCs w:val="22"/>
+        </w:rPr>
+        <w:t>vista</w:t>
+      </w:r>
+      <w:r>
+        <w:rPr>
+          <w:rFonts w:asciiTheme="minorHAnsi" w:hAnsiTheme="minorHAnsi" w:cstheme="minorHAnsi"/>
+          <w:sz w:val="22"/>
+          <w:szCs w:val="22"/>
+        </w:rPr>
+        <w:t xml:space="preserve"> prodotti</w:t>
+      </w:r>
+      <w:r>
+        <w:rPr>
+          <w:rFonts w:asciiTheme="minorHAnsi" w:hAnsiTheme="minorHAnsi" w:cstheme="minorHAnsi"/>
+          <w:sz w:val="22"/>
+          <w:szCs w:val="22"/>
+        </w:rPr>
+        <w:t xml:space="preserve"> amministrator</w:t>
+      </w:r>
+      <w:r>
+        <w:rPr>
+          <w:rFonts w:asciiTheme="minorHAnsi" w:hAnsiTheme="minorHAnsi" w:cstheme="minorHAnsi"/>
+          <w:sz w:val="22"/>
+          <w:szCs w:val="22"/>
+        </w:rPr>
+        <w:t>e</w:t>
+      </w:r>
+    </w:p>
+    <w:p>
+      <w:pPr>
+        <w:pStyle w:val="NormaleWeb"/>
+        <w:rPr>
+          <w:b/>
+          <w:bCs/>
+          <w:color w:val="FF0000"/>
+          <w:sz w:val="36"/>
+          <w:szCs w:val="36"/>
+        </w:rPr>
+      </w:pPr>
+      <w:r>
+        <w:rPr>
+          <w:noProof/>
+        </w:rPr>
+        <w:lastRenderedPageBreak/>
+        <w:drawing>
+          <wp:inline distT="0" distB="0" distL="0" distR="0" wp14:anchorId="59D85034" wp14:editId="4DF9EEE7">
+            <wp:extent cx="6120130" cy="4473575"/>
+            <wp:effectExtent l="0" t="0" r="0" b="3175"/>
+            <wp:docPr id="44" name="Immagine 44"/>
+            <wp:cNvGraphicFramePr>
+              <a:graphicFrameLocks xmlns:a="http://schemas.openxmlformats.org/drawingml/2006/main" noChangeAspect="1"/>
+            </wp:cNvGraphicFramePr>
+            <a:graphic xmlns:a="http://schemas.openxmlformats.org/drawingml/2006/main">
+              <a:graphicData uri="http://schemas.openxmlformats.org/drawingml/2006/picture">
+                <pic:pic xmlns:pic="http://schemas.openxmlformats.org/drawingml/2006/picture">
+                  <pic:nvPicPr>
+                    <pic:cNvPr id="0" name="Picture 11"/>
+                    <pic:cNvPicPr>
+                      <a:picLocks noChangeAspect="1" noChangeArrowheads="1"/>
+                    </pic:cNvPicPr>
+                  </pic:nvPicPr>
+                  <pic:blipFill>
+                    <a:blip r:embed="rId50">
+                      <a:extLst>
+                        <a:ext uri="{28A0092B-C50C-407E-A947-70E740481C1C}">
+                          <a14:useLocalDpi xmlns:a14="http://schemas.microsoft.com/office/drawing/2010/main" val="0"/>
+                        </a:ext>
+                      </a:extLst>
+                    </a:blip>
+                    <a:srcRect/>
+                    <a:stretch>
+                      <a:fillRect/>
+                    </a:stretch>
+                  </pic:blipFill>
+                  <pic:spPr bwMode="auto">
+                    <a:xfrm>
+                      <a:off x="0" y="0"/>
+                      <a:ext cx="6120130" cy="4473575"/>
+                    </a:xfrm>
+                    <a:prstGeom prst="rect">
+                      <a:avLst/>
+                    </a:prstGeom>
+                    <a:noFill/>
+                    <a:ln>
+                      <a:noFill/>
+                    </a:ln>
+                  </pic:spPr>
+                </pic:pic>
+              </a:graphicData>
+            </a:graphic>
+          </wp:inline>
+        </w:drawing>
+      </w:r>
+    </w:p>
+    <w:p>
+      <w:pPr>
+        <w:pStyle w:val="NormaleWeb"/>
+        <w:jc w:val="center"/>
+        <w:rPr>
+          <w:rFonts w:asciiTheme="minorHAnsi" w:hAnsiTheme="minorHAnsi" w:cstheme="minorHAnsi"/>
+          <w:sz w:val="22"/>
+          <w:szCs w:val="22"/>
+          <w:u w:val="single"/>
+        </w:rPr>
+      </w:pPr>
+      <w:r>
+        <w:rPr>
+          <w:rFonts w:asciiTheme="minorHAnsi" w:hAnsiTheme="minorHAnsi" w:cstheme="minorHAnsi"/>
+          <w:sz w:val="22"/>
+          <w:szCs w:val="22"/>
+        </w:rPr>
+        <w:t xml:space="preserve">Figura NUMERO: </w:t>
+      </w:r>
+      <w:r>
+        <w:rPr>
+          <w:rFonts w:asciiTheme="minorHAnsi" w:hAnsiTheme="minorHAnsi" w:cstheme="minorHAnsi"/>
+          <w:sz w:val="22"/>
+          <w:szCs w:val="22"/>
+        </w:rPr>
+        <w:t xml:space="preserve">vista </w:t>
+      </w:r>
+      <w:r>
+        <w:rPr>
+          <w:rFonts w:asciiTheme="minorHAnsi" w:hAnsiTheme="minorHAnsi" w:cstheme="minorHAnsi"/>
+          <w:sz w:val="22"/>
+          <w:szCs w:val="22"/>
+        </w:rPr>
+        <w:t>backup</w:t>
+      </w:r>
+    </w:p>
+    <w:p>
+      <w:pPr>
+        <w:pStyle w:val="NormaleWeb"/>
+        <w:rPr>
+          <w:b/>
+          <w:bCs/>
+          <w:color w:val="FF0000"/>
+          <w:sz w:val="36"/>
+          <w:szCs w:val="36"/>
+        </w:rPr>
+      </w:pPr>
+    </w:p>
+    <w:p>
+      <w:pPr>
+        <w:pStyle w:val="NormaleWeb"/>
+        <w:rPr>
+          <w:b/>
+          <w:bCs/>
+          <w:color w:val="FF0000"/>
+          <w:sz w:val="36"/>
+          <w:szCs w:val="36"/>
+        </w:rPr>
+      </w:pPr>
+      <w:r>
+        <w:rPr>
+          <w:noProof/>
+        </w:rPr>
+        <w:lastRenderedPageBreak/>
+        <w:drawing>
+          <wp:inline distT="0" distB="0" distL="0" distR="0" wp14:anchorId="5A89C656" wp14:editId="5A724674">
+            <wp:extent cx="6120130" cy="4468495"/>
+            <wp:effectExtent l="0" t="0" r="0" b="8255"/>
+            <wp:docPr id="43" name="Immagine 43" descr="Immagine che contiene testo, screenshot, monitor&#10;&#10;Descrizione generata automaticamente"/>
+            <wp:cNvGraphicFramePr>
+              <a:graphicFrameLocks xmlns:a="http://schemas.openxmlformats.org/drawingml/2006/main" noChangeAspect="1"/>
+            </wp:cNvGraphicFramePr>
+            <a:graphic xmlns:a="http://schemas.openxmlformats.org/drawingml/2006/main">
+              <a:graphicData uri="http://schemas.openxmlformats.org/drawingml/2006/picture">
+                <pic:pic xmlns:pic="http://schemas.openxmlformats.org/drawingml/2006/picture">
+                  <pic:nvPicPr>
+                    <pic:cNvPr id="43" name="Immagine 43" descr="Immagine che contiene testo, screenshot, monitor&#10;&#10;Descrizione generata automaticamente"/>
+                    <pic:cNvPicPr>
+                      <a:picLocks noChangeAspect="1" noChangeArrowheads="1"/>
+                    </pic:cNvPicPr>
+                  </pic:nvPicPr>
+                  <pic:blipFill>
+                    <a:blip r:embed="rId51">
+                      <a:extLst>
+                        <a:ext uri="{28A0092B-C50C-407E-A947-70E740481C1C}">
+                          <a14:useLocalDpi xmlns:a14="http://schemas.microsoft.com/office/drawing/2010/main" val="0"/>
+                        </a:ext>
+                      </a:extLst>
+                    </a:blip>
+                    <a:srcRect/>
+                    <a:stretch>
+                      <a:fillRect/>
+                    </a:stretch>
+                  </pic:blipFill>
+                  <pic:spPr bwMode="auto">
+                    <a:xfrm>
+                      <a:off x="0" y="0"/>
+                      <a:ext cx="6120130" cy="4468495"/>
+                    </a:xfrm>
+                    <a:prstGeom prst="rect">
+                      <a:avLst/>
+                    </a:prstGeom>
+                    <a:noFill/>
+                    <a:ln>
+                      <a:noFill/>
+                    </a:ln>
+                  </pic:spPr>
+                </pic:pic>
+              </a:graphicData>
+            </a:graphic>
+          </wp:inline>
+        </w:drawing>
+      </w:r>
+    </w:p>
+    <w:p>
+      <w:pPr>
+        <w:pStyle w:val="NormaleWeb"/>
+        <w:jc w:val="center"/>
+        <w:rPr>
+          <w:rFonts w:asciiTheme="minorHAnsi" w:hAnsiTheme="minorHAnsi" w:cstheme="minorHAnsi"/>
+          <w:sz w:val="22"/>
+          <w:szCs w:val="22"/>
+          <w:u w:val="single"/>
+        </w:rPr>
+      </w:pPr>
+      <w:r>
+        <w:rPr>
+          <w:rFonts w:asciiTheme="minorHAnsi" w:hAnsiTheme="minorHAnsi" w:cstheme="minorHAnsi"/>
+          <w:sz w:val="22"/>
+          <w:szCs w:val="22"/>
+        </w:rPr>
+        <w:t xml:space="preserve">Figura NUMERO: </w:t>
+      </w:r>
+      <w:r>
+        <w:rPr>
+          <w:rFonts w:asciiTheme="minorHAnsi" w:hAnsiTheme="minorHAnsi" w:cstheme="minorHAnsi"/>
+          <w:sz w:val="22"/>
+          <w:szCs w:val="22"/>
+        </w:rPr>
+        <w:t xml:space="preserve">vista </w:t>
+      </w:r>
+      <w:r>
+        <w:rPr>
+          <w:rFonts w:asciiTheme="minorHAnsi" w:hAnsiTheme="minorHAnsi" w:cstheme="minorHAnsi"/>
+          <w:sz w:val="22"/>
+          <w:szCs w:val="22"/>
+        </w:rPr>
+        <w:t>account</w:t>
+      </w:r>
+      <w:r>
+        <w:rPr>
+          <w:rFonts w:asciiTheme="minorHAnsi" w:hAnsiTheme="minorHAnsi" w:cstheme="minorHAnsi"/>
+          <w:sz w:val="22"/>
+          <w:szCs w:val="22"/>
+        </w:rPr>
+        <w:t xml:space="preserve"> amministratore</w:t>
+      </w:r>
+    </w:p>
+    <w:p>
+      <w:pPr>
+        <w:pStyle w:val="NormaleWeb"/>
+        <w:rPr>
+          <w:b/>
+          <w:bCs/>
+          <w:color w:val="FF0000"/>
+          <w:sz w:val="36"/>
+          <w:szCs w:val="36"/>
+        </w:rPr>
+      </w:pPr>
+    </w:p>
+    <w:p>
+      <w:pPr>
+        <w:pStyle w:val="NormaleWeb"/>
+        <w:rPr>
+          <w:b/>
+          <w:bCs/>
+          <w:color w:val="FF0000"/>
+          <w:sz w:val="36"/>
+          <w:szCs w:val="36"/>
+        </w:rPr>
+      </w:pPr>
+    </w:p>
+    <w:p>
+      <w:pPr>
+        <w:pStyle w:val="NormaleWeb"/>
+        <w:rPr>
+          <w:b/>
+          <w:bCs/>
+          <w:color w:val="FF0000"/>
+          <w:sz w:val="36"/>
+          <w:szCs w:val="36"/>
+        </w:rPr>
+      </w:pPr>
+      <w:r>
+        <w:rPr>
+          <w:b/>
+          <w:bCs/>
+          <w:color w:val="FF0000"/>
+          <w:sz w:val="36"/>
+          <w:szCs w:val="36"/>
+        </w:rPr>
+        <w:t>6.4 VISTA CLIENTE PROPRIETARIO</w:t>
+      </w:r>
+    </w:p>
+    <w:p>
+      <w:pPr>
+        <w:pStyle w:val="NormaleWeb"/>
+        <w:rPr>
+          <w:b/>
+          <w:bCs/>
+          <w:color w:val="FF0000"/>
+          <w:sz w:val="36"/>
+          <w:szCs w:val="36"/>
+        </w:rPr>
+      </w:pPr>
+      <w:r>
+        <w:rPr>
+          <w:noProof/>
+        </w:rPr>
+        <w:lastRenderedPageBreak/>
+        <w:drawing>
+          <wp:inline distT="0" distB="0" distL="0" distR="0" wp14:anchorId="4B2EB706" wp14:editId="0421659E">
+            <wp:extent cx="6120130" cy="4489450"/>
+            <wp:effectExtent l="0" t="0" r="0" b="6350"/>
+            <wp:docPr id="51" name="Immagine 51"/>
+            <wp:cNvGraphicFramePr>
+              <a:graphicFrameLocks xmlns:a="http://schemas.openxmlformats.org/drawingml/2006/main" noChangeAspect="1"/>
+            </wp:cNvGraphicFramePr>
+            <a:graphic xmlns:a="http://schemas.openxmlformats.org/drawingml/2006/main">
+              <a:graphicData uri="http://schemas.openxmlformats.org/drawingml/2006/picture">
+                <pic:pic xmlns:pic="http://schemas.openxmlformats.org/drawingml/2006/picture">
+                  <pic:nvPicPr>
+                    <pic:cNvPr id="0" name="Picture 24"/>
+                    <pic:cNvPicPr>
+                      <a:picLocks noChangeAspect="1" noChangeArrowheads="1"/>
+                    </pic:cNvPicPr>
+                  </pic:nvPicPr>
+                  <pic:blipFill>
+                    <a:blip r:embed="rId52">
+                      <a:extLst>
+                        <a:ext uri="{28A0092B-C50C-407E-A947-70E740481C1C}">
+                          <a14:useLocalDpi xmlns:a14="http://schemas.microsoft.com/office/drawing/2010/main" val="0"/>
+                        </a:ext>
+                      </a:extLst>
+                    </a:blip>
+                    <a:srcRect/>
+                    <a:stretch>
+                      <a:fillRect/>
+                    </a:stretch>
+                  </pic:blipFill>
+                  <pic:spPr bwMode="auto">
+                    <a:xfrm>
+                      <a:off x="0" y="0"/>
+                      <a:ext cx="6120130" cy="4489450"/>
+                    </a:xfrm>
+                    <a:prstGeom prst="rect">
+                      <a:avLst/>
+                    </a:prstGeom>
+                    <a:noFill/>
+                    <a:ln>
+                      <a:noFill/>
+                    </a:ln>
+                  </pic:spPr>
+                </pic:pic>
+              </a:graphicData>
+            </a:graphic>
+          </wp:inline>
+        </w:drawing>
+      </w:r>
+    </w:p>
+    <w:p>
+      <w:pPr>
+        <w:pStyle w:val="NormaleWeb"/>
+        <w:jc w:val="center"/>
+        <w:rPr>
+          <w:b/>
+          <w:bCs/>
+          <w:color w:val="FF0000"/>
+          <w:sz w:val="36"/>
+          <w:szCs w:val="36"/>
+        </w:rPr>
+      </w:pPr>
+      <w:r>
+        <w:rPr>
+          <w:rFonts w:asciiTheme="minorHAnsi" w:hAnsiTheme="minorHAnsi" w:cstheme="minorHAnsi"/>
+          <w:sz w:val="22"/>
+          <w:szCs w:val="22"/>
+        </w:rPr>
+        <w:t xml:space="preserve">Figura NUMERO: </w:t>
+      </w:r>
+      <w:r>
+        <w:rPr>
+          <w:rFonts w:asciiTheme="minorHAnsi" w:hAnsiTheme="minorHAnsi" w:cstheme="minorHAnsi"/>
+          <w:sz w:val="22"/>
+          <w:szCs w:val="22"/>
+        </w:rPr>
+        <w:t xml:space="preserve">vista </w:t>
+      </w:r>
+      <w:r>
+        <w:rPr>
+          <w:rFonts w:asciiTheme="minorHAnsi" w:hAnsiTheme="minorHAnsi" w:cstheme="minorHAnsi"/>
+          <w:sz w:val="22"/>
+          <w:szCs w:val="22"/>
+        </w:rPr>
+        <w:t xml:space="preserve">prodotti </w:t>
+      </w:r>
+      <w:r>
+        <w:rPr>
+          <w:rFonts w:asciiTheme="minorHAnsi" w:hAnsiTheme="minorHAnsi" w:cstheme="minorHAnsi"/>
+          <w:sz w:val="22"/>
+          <w:szCs w:val="22"/>
+        </w:rPr>
+        <w:t xml:space="preserve">del </w:t>
+      </w:r>
+      <w:r>
+        <w:rPr>
+          <w:rFonts w:asciiTheme="minorHAnsi" w:hAnsiTheme="minorHAnsi" w:cstheme="minorHAnsi"/>
+          <w:sz w:val="22"/>
+          <w:szCs w:val="22"/>
+        </w:rPr>
+        <w:t>cliente proprietario</w:t>
+      </w:r>
+    </w:p>
+    <w:p>
+      <w:pPr>
+        <w:pStyle w:val="NormaleWeb"/>
+        <w:rPr>
+          <w:b/>
+          <w:bCs/>
+          <w:color w:val="FF0000"/>
+          <w:sz w:val="36"/>
+          <w:szCs w:val="36"/>
+        </w:rPr>
+      </w:pPr>
+      <w:r>
+        <w:rPr>
+          <w:noProof/>
+        </w:rPr>
+        <w:lastRenderedPageBreak/>
+        <w:drawing>
+          <wp:inline distT="0" distB="0" distL="0" distR="0" wp14:anchorId="5A302EBB" wp14:editId="717D8459">
+            <wp:extent cx="6120130" cy="4485640"/>
+            <wp:effectExtent l="0" t="0" r="0" b="0"/>
+            <wp:docPr id="50" name="Immagine 50" descr="Immagine che contiene testo, monitor, screenshot, schermo&#10;&#10;Descrizione generata automaticamente"/>
+            <wp:cNvGraphicFramePr>
+              <a:graphicFrameLocks xmlns:a="http://schemas.openxmlformats.org/drawingml/2006/main" noChangeAspect="1"/>
+            </wp:cNvGraphicFramePr>
+            <a:graphic xmlns:a="http://schemas.openxmlformats.org/drawingml/2006/main">
+              <a:graphicData uri="http://schemas.openxmlformats.org/drawingml/2006/picture">
+                <pic:pic xmlns:pic="http://schemas.openxmlformats.org/drawingml/2006/picture">
+                  <pic:nvPicPr>
+                    <pic:cNvPr id="50" name="Immagine 50" descr="Immagine che contiene testo, monitor, screenshot, schermo&#10;&#10;Descrizione generata automaticamente"/>
+                    <pic:cNvPicPr>
+                      <a:picLocks noChangeAspect="1" noChangeArrowheads="1"/>
+                    </pic:cNvPicPr>
+                  </pic:nvPicPr>
+                  <pic:blipFill>
+                    <a:blip r:embed="rId53">
+                      <a:extLst>
+                        <a:ext uri="{28A0092B-C50C-407E-A947-70E740481C1C}">
+                          <a14:useLocalDpi xmlns:a14="http://schemas.microsoft.com/office/drawing/2010/main" val="0"/>
+                        </a:ext>
+                      </a:extLst>
+                    </a:blip>
+                    <a:srcRect/>
+                    <a:stretch>
+                      <a:fillRect/>
+                    </a:stretch>
+                  </pic:blipFill>
+                  <pic:spPr bwMode="auto">
+                    <a:xfrm>
+                      <a:off x="0" y="0"/>
+                      <a:ext cx="6120130" cy="4485640"/>
+                    </a:xfrm>
+                    <a:prstGeom prst="rect">
+                      <a:avLst/>
+                    </a:prstGeom>
+                    <a:noFill/>
+                    <a:ln>
+                      <a:noFill/>
+                    </a:ln>
+                  </pic:spPr>
+                </pic:pic>
+              </a:graphicData>
+            </a:graphic>
+          </wp:inline>
+        </w:drawing>
+      </w:r>
+    </w:p>
+    <w:p>
+      <w:pPr>
+        <w:pStyle w:val="NormaleWeb"/>
+        <w:jc w:val="center"/>
+        <w:rPr>
+          <w:b/>
+          <w:bCs/>
+          <w:color w:val="FF0000"/>
+          <w:sz w:val="36"/>
+          <w:szCs w:val="36"/>
+          <w:u w:val="single"/>
+        </w:rPr>
+      </w:pPr>
+      <w:r>
+        <w:rPr>
+          <w:rFonts w:asciiTheme="minorHAnsi" w:hAnsiTheme="minorHAnsi" w:cstheme="minorHAnsi"/>
+          <w:sz w:val="22"/>
+          <w:szCs w:val="22"/>
+        </w:rPr>
+        <w:t xml:space="preserve">Figura NUMERO: </w:t>
+      </w:r>
+      <w:r>
+        <w:rPr>
+          <w:rFonts w:asciiTheme="minorHAnsi" w:hAnsiTheme="minorHAnsi" w:cstheme="minorHAnsi"/>
+          <w:sz w:val="22"/>
+          <w:szCs w:val="22"/>
+        </w:rPr>
+        <w:t xml:space="preserve">vista </w:t>
+      </w:r>
+      <w:r>
+        <w:rPr>
+          <w:rFonts w:asciiTheme="minorHAnsi" w:hAnsiTheme="minorHAnsi" w:cstheme="minorHAnsi"/>
+          <w:sz w:val="22"/>
+          <w:szCs w:val="22"/>
+        </w:rPr>
+        <w:t xml:space="preserve">dati del </w:t>
+      </w:r>
+      <w:r>
+        <w:rPr>
+          <w:rFonts w:asciiTheme="minorHAnsi" w:hAnsiTheme="minorHAnsi" w:cstheme="minorHAnsi"/>
+          <w:sz w:val="22"/>
+          <w:szCs w:val="22"/>
+        </w:rPr>
+        <w:t>cliente proprietario</w:t>
+      </w:r>
+    </w:p>
+    <w:p>
+      <w:pPr>
+        <w:pStyle w:val="NormaleWeb"/>
+        <w:rPr>
+          <w:b/>
+          <w:bCs/>
+          <w:color w:val="FF0000"/>
+          <w:sz w:val="36"/>
+          <w:szCs w:val="36"/>
+        </w:rPr>
+      </w:pPr>
+      <w:r>
+        <w:rPr>
+          <w:noProof/>
+        </w:rPr>
+        <w:lastRenderedPageBreak/>
+        <w:drawing>
+          <wp:inline distT="0" distB="0" distL="0" distR="0" wp14:anchorId="057D95B4" wp14:editId="5C65E3B9">
+            <wp:extent cx="6120130" cy="4478020"/>
+            <wp:effectExtent l="0" t="0" r="0" b="0"/>
+            <wp:docPr id="49" name="Immagine 49" descr="Immagine che contiene testo, screenshot, monitor&#10;&#10;Descrizione generata automaticamente"/>
+            <wp:cNvGraphicFramePr>
+              <a:graphicFrameLocks xmlns:a="http://schemas.openxmlformats.org/drawingml/2006/main" noChangeAspect="1"/>
+            </wp:cNvGraphicFramePr>
+            <a:graphic xmlns:a="http://schemas.openxmlformats.org/drawingml/2006/main">
+              <a:graphicData uri="http://schemas.openxmlformats.org/drawingml/2006/picture">
+                <pic:pic xmlns:pic="http://schemas.openxmlformats.org/drawingml/2006/picture">
+                  <pic:nvPicPr>
+                    <pic:cNvPr id="49" name="Immagine 49" descr="Immagine che contiene testo, screenshot, monitor&#10;&#10;Descrizione generata automaticamente"/>
+                    <pic:cNvPicPr>
+                      <a:picLocks noChangeAspect="1" noChangeArrowheads="1"/>
+                    </pic:cNvPicPr>
+                  </pic:nvPicPr>
+                  <pic:blipFill>
+                    <a:blip r:embed="rId54">
+                      <a:extLst>
+                        <a:ext uri="{28A0092B-C50C-407E-A947-70E740481C1C}">
+                          <a14:useLocalDpi xmlns:a14="http://schemas.microsoft.com/office/drawing/2010/main" val="0"/>
+                        </a:ext>
+                      </a:extLst>
+                    </a:blip>
+                    <a:srcRect/>
+                    <a:stretch>
+                      <a:fillRect/>
+                    </a:stretch>
+                  </pic:blipFill>
+                  <pic:spPr bwMode="auto">
+                    <a:xfrm>
+                      <a:off x="0" y="0"/>
+                      <a:ext cx="6120130" cy="4478020"/>
+                    </a:xfrm>
+                    <a:prstGeom prst="rect">
+                      <a:avLst/>
+                    </a:prstGeom>
+                    <a:noFill/>
+                    <a:ln>
+                      <a:noFill/>
+                    </a:ln>
+                  </pic:spPr>
+                </pic:pic>
+              </a:graphicData>
+            </a:graphic>
+          </wp:inline>
+        </w:drawing>
+      </w:r>
+    </w:p>
+    <w:p>
+      <w:pPr>
+        <w:pStyle w:val="NormaleWeb"/>
+        <w:jc w:val="center"/>
+        <w:rPr>
+          <w:b/>
+          <w:bCs/>
+          <w:color w:val="FF0000"/>
+          <w:sz w:val="36"/>
+          <w:szCs w:val="36"/>
+        </w:rPr>
+      </w:pPr>
+      <w:r>
+        <w:rPr>
+          <w:rFonts w:asciiTheme="minorHAnsi" w:hAnsiTheme="minorHAnsi" w:cstheme="minorHAnsi"/>
+          <w:sz w:val="22"/>
+          <w:szCs w:val="22"/>
+        </w:rPr>
+        <w:t xml:space="preserve">Figura NUMERO: </w:t>
+      </w:r>
+      <w:r>
+        <w:rPr>
+          <w:rFonts w:asciiTheme="minorHAnsi" w:hAnsiTheme="minorHAnsi" w:cstheme="minorHAnsi"/>
+          <w:sz w:val="22"/>
+          <w:szCs w:val="22"/>
+        </w:rPr>
+        <w:t xml:space="preserve">vista </w:t>
+      </w:r>
+      <w:r>
+        <w:rPr>
+          <w:rFonts w:asciiTheme="minorHAnsi" w:hAnsiTheme="minorHAnsi" w:cstheme="minorHAnsi"/>
+          <w:sz w:val="22"/>
+          <w:szCs w:val="22"/>
+        </w:rPr>
+        <w:t xml:space="preserve">home </w:t>
+      </w:r>
+      <w:r>
+        <w:rPr>
+          <w:rFonts w:asciiTheme="minorHAnsi" w:hAnsiTheme="minorHAnsi" w:cstheme="minorHAnsi"/>
+          <w:sz w:val="22"/>
+          <w:szCs w:val="22"/>
+        </w:rPr>
+        <w:t>cliente proprietario</w:t>
+      </w:r>
+    </w:p>
+    <w:p>
+      <w:pPr>
+        <w:pStyle w:val="NormaleWeb"/>
+        <w:rPr>
+          <w:b/>
+          <w:bCs/>
+          <w:color w:val="FF0000"/>
+          <w:sz w:val="36"/>
+          <w:szCs w:val="36"/>
+        </w:rPr>
+      </w:pPr>
+    </w:p>
+    <w:p>
+      <w:pPr>
+        <w:pStyle w:val="NormaleWeb"/>
+        <w:rPr>
+          <w:rFonts w:asciiTheme="minorHAnsi" w:hAnsiTheme="minorHAnsi" w:cstheme="minorHAnsi"/>
+          <w:sz w:val="22"/>
+          <w:szCs w:val="22"/>
+        </w:rPr>
+      </w:pPr>
+    </w:p>
+    <w:p>
+      <w:pPr>
+        <w:pStyle w:val="NormaleWeb"/>
+        <w:rPr>
+          <w:b/>
+          <w:bCs/>
+          <w:color w:val="FF0000"/>
+          <w:sz w:val="36"/>
+          <w:szCs w:val="36"/>
+        </w:rPr>
+      </w:pPr>
+      <w:r>
+        <w:rPr>
+          <w:b/>
+          <w:bCs/>
+          <w:color w:val="FF0000"/>
+          <w:sz w:val="36"/>
+          <w:szCs w:val="36"/>
+        </w:rPr>
+        <w:t>7 PYUNIT</w:t>
+      </w:r>
+    </w:p>
+    <w:p>
+      <w:pPr>
+        <w:pStyle w:val="NormaleWeb"/>
+        <w:rPr>
+          <w:b/>
+          <w:bCs/>
+          <w:color w:val="FF0000"/>
+          <w:sz w:val="36"/>
+          <w:szCs w:val="36"/>
+        </w:rPr>
+      </w:pPr>
+      <w:r>
+        <w:rPr>
+          <w:noProof/>
+        </w:rPr>
+        <w:drawing>
+          <wp:inline distT="0" distB="0" distL="0" distR="0" wp14:anchorId="63B073C7" wp14:editId="1CBD7D46">
+            <wp:extent cx="6120130" cy="2142490"/>
+            <wp:effectExtent l="0" t="0" r="0" b="0"/>
+            <wp:docPr id="42" name="Immagine 42" descr="Immagine che contiene testo&#10;&#10;Descrizione generata automaticamente"/>
+            <wp:cNvGraphicFramePr>
+              <a:graphicFrameLocks xmlns:a="http://schemas.openxmlformats.org/drawingml/2006/main" noChangeAspect="1"/>
+            </wp:cNvGraphicFramePr>
+            <a:graphic xmlns:a="http://schemas.openxmlformats.org/drawingml/2006/main">
+              <a:graphicData uri="http://schemas.openxmlformats.org/drawingml/2006/picture">
+                <pic:pic xmlns:pic="http://schemas.openxmlformats.org/drawingml/2006/picture">
+                  <pic:nvPicPr>
+                    <pic:cNvPr id="42" name="Immagine 42" descr="Immagine che contiene testo&#10;&#10;Descrizione generata automaticamente"/>
+                    <pic:cNvPicPr>
+                      <a:picLocks noChangeAspect="1" noChangeArrowheads="1"/>
+                    </pic:cNvPicPr>
+                  </pic:nvPicPr>
+                  <pic:blipFill>
+                    <a:blip r:embed="rId55">
+                      <a:extLst>
+                        <a:ext uri="{28A0092B-C50C-407E-A947-70E740481C1C}">
+                          <a14:useLocalDpi xmlns:a14="http://schemas.microsoft.com/office/drawing/2010/main" val="0"/>
+                        </a:ext>
+                      </a:extLst>
+                    </a:blip>
+                    <a:srcRect/>
+                    <a:stretch>
+                      <a:fillRect/>
+                    </a:stretch>
+                  </pic:blipFill>
+                  <pic:spPr bwMode="auto">
+                    <a:xfrm>
+                      <a:off x="0" y="0"/>
+                      <a:ext cx="6120130" cy="2142490"/>
+                    </a:xfrm>
+                    <a:prstGeom prst="rect">
+                      <a:avLst/>
+                    </a:prstGeom>
+                    <a:noFill/>
+                    <a:ln>
+                      <a:noFill/>
+                    </a:ln>
+                  </pic:spPr>
+                </pic:pic>
+              </a:graphicData>
+            </a:graphic>
+          </wp:inline>
+        </w:drawing>
+      </w:r>
+    </w:p>
+    <w:p>
+      <w:pPr>
+        <w:pStyle w:val="NormaleWeb"/>
+        <w:jc w:val="center"/>
+        <w:rPr>
+          <w:rFonts w:asciiTheme="minorHAnsi" w:hAnsiTheme="minorHAnsi" w:cstheme="minorHAnsi"/>
+          <w:sz w:val="22"/>
+          <w:szCs w:val="22"/>
+          <w:u w:val="single"/>
+        </w:rPr>
+      </w:pPr>
+      <w:r>
+        <w:rPr>
+          <w:rFonts w:asciiTheme="minorHAnsi" w:hAnsiTheme="minorHAnsi" w:cstheme="minorHAnsi"/>
+          <w:sz w:val="22"/>
+          <w:szCs w:val="22"/>
+        </w:rPr>
+        <w:t xml:space="preserve">Figura NUMERO: </w:t>
+      </w:r>
+      <w:r>
+        <w:rPr>
+          <w:rFonts w:asciiTheme="minorHAnsi" w:hAnsiTheme="minorHAnsi" w:cstheme="minorHAnsi"/>
+          <w:sz w:val="22"/>
+          <w:szCs w:val="22"/>
+        </w:rPr>
+        <w:t xml:space="preserve">test </w:t>
+      </w:r>
+      <w:proofErr w:type="spellStart"/>
+      <w:r>
+        <w:rPr>
+          <w:rFonts w:asciiTheme="minorHAnsi" w:hAnsiTheme="minorHAnsi" w:cstheme="minorHAnsi"/>
+          <w:sz w:val="22"/>
+          <w:szCs w:val="22"/>
+        </w:rPr>
+        <w:t>veditaProdotti</w:t>
+      </w:r>
+      <w:proofErr w:type="spellEnd"/>
+    </w:p>
+    <w:p>
+      <w:pPr>
+        <w:pStyle w:val="NormaleWeb"/>
+        <w:rPr>
+          <w:b/>
+          <w:bCs/>
+          <w:color w:val="FF0000"/>
+          <w:sz w:val="36"/>
+          <w:szCs w:val="36"/>
+        </w:rPr>
+      </w:pPr>
+    </w:p>
+    <w:p>
+      <w:pPr>
+        <w:pStyle w:val="NormaleWeb"/>
+        <w:rPr>
+          <w:b/>
+          <w:bCs/>
+          <w:color w:val="FF0000"/>
+          <w:sz w:val="36"/>
+          <w:szCs w:val="36"/>
+        </w:rPr>
+      </w:pPr>
+      <w:r>
+        <w:rPr>
+          <w:noProof/>
+        </w:rPr>
+        <w:drawing>
+          <wp:inline distT="0" distB="0" distL="0" distR="0" wp14:anchorId="03568A83" wp14:editId="1D3E8CCF">
+            <wp:extent cx="6120130" cy="1141095"/>
+            <wp:effectExtent l="0" t="0" r="0" b="1905"/>
+            <wp:docPr id="41" name="Immagine 41" descr="Immagine che contiene testo&#10;&#10;Descrizione generata automaticamente"/>
+            <wp:cNvGraphicFramePr>
+              <a:graphicFrameLocks xmlns:a="http://schemas.openxmlformats.org/drawingml/2006/main" noChangeAspect="1"/>
+            </wp:cNvGraphicFramePr>
+            <a:graphic xmlns:a="http://schemas.openxmlformats.org/drawingml/2006/main">
+              <a:graphicData uri="http://schemas.openxmlformats.org/drawingml/2006/picture">
+                <pic:pic xmlns:pic="http://schemas.openxmlformats.org/drawingml/2006/picture">
+                  <pic:nvPicPr>
+                    <pic:cNvPr id="41" name="Immagine 41" descr="Immagine che contiene testo&#10;&#10;Descrizione generata automaticamente"/>
+                    <pic:cNvPicPr>
+                      <a:picLocks noChangeAspect="1" noChangeArrowheads="1"/>
+                    </pic:cNvPicPr>
+                  </pic:nvPicPr>
+                  <pic:blipFill>
+                    <a:blip r:embed="rId56">
+                      <a:extLst>
+                        <a:ext uri="{28A0092B-C50C-407E-A947-70E740481C1C}">
+                          <a14:useLocalDpi xmlns:a14="http://schemas.microsoft.com/office/drawing/2010/main" val="0"/>
+                        </a:ext>
+                      </a:extLst>
+                    </a:blip>
+                    <a:srcRect/>
+                    <a:stretch>
+                      <a:fillRect/>
+                    </a:stretch>
+                  </pic:blipFill>
+                  <pic:spPr bwMode="auto">
+                    <a:xfrm>
+                      <a:off x="0" y="0"/>
+                      <a:ext cx="6120130" cy="1141095"/>
+                    </a:xfrm>
+                    <a:prstGeom prst="rect">
+                      <a:avLst/>
+                    </a:prstGeom>
+                    <a:noFill/>
+                    <a:ln>
+                      <a:noFill/>
+                    </a:ln>
+                  </pic:spPr>
+                </pic:pic>
+              </a:graphicData>
+            </a:graphic>
+          </wp:inline>
+        </w:drawing>
+      </w:r>
+    </w:p>
+    <w:p>
+      <w:pPr>
+        <w:pStyle w:val="NormaleWeb"/>
+        <w:jc w:val="center"/>
+        <w:rPr>
+          <w:rFonts w:asciiTheme="minorHAnsi" w:hAnsiTheme="minorHAnsi" w:cstheme="minorHAnsi"/>
+          <w:sz w:val="22"/>
+          <w:szCs w:val="22"/>
+          <w:u w:val="single"/>
+        </w:rPr>
+      </w:pPr>
+      <w:r>
+        <w:rPr>
+          <w:rFonts w:asciiTheme="minorHAnsi" w:hAnsiTheme="minorHAnsi" w:cstheme="minorHAnsi"/>
+          <w:sz w:val="22"/>
+          <w:szCs w:val="22"/>
+        </w:rPr>
+        <w:t xml:space="preserve">Figura NUMERO: </w:t>
+      </w:r>
+      <w:r>
+        <w:rPr>
+          <w:rFonts w:asciiTheme="minorHAnsi" w:hAnsiTheme="minorHAnsi" w:cstheme="minorHAnsi"/>
+          <w:sz w:val="22"/>
+          <w:szCs w:val="22"/>
+        </w:rPr>
+        <w:t xml:space="preserve">test </w:t>
+      </w:r>
+      <w:proofErr w:type="spellStart"/>
+      <w:r>
+        <w:rPr>
+          <w:rFonts w:asciiTheme="minorHAnsi" w:hAnsiTheme="minorHAnsi" w:cstheme="minorHAnsi"/>
+          <w:sz w:val="22"/>
+          <w:szCs w:val="22"/>
+        </w:rPr>
+        <w:t>inserisciAccount</w:t>
+      </w:r>
+      <w:proofErr w:type="spellEnd"/>
+    </w:p>
+    <w:p>
+      <w:pPr>
+        <w:pStyle w:val="NormaleWeb"/>
+        <w:rPr>
+          <w:b/>
+          <w:bCs/>
+          <w:color w:val="FF0000"/>
+          <w:sz w:val="36"/>
+          <w:szCs w:val="36"/>
+        </w:rPr>
+      </w:pPr>
+      <w:r>
+        <w:rPr>
+          <w:noProof/>
+        </w:rPr>
+        <w:drawing>
+          <wp:inline distT="0" distB="0" distL="0" distR="0" wp14:anchorId="2A0C88AD" wp14:editId="73D3FBFB">
+            <wp:extent cx="6120130" cy="916940"/>
+            <wp:effectExtent l="0" t="0" r="0" b="0"/>
+            <wp:docPr id="40" name="Immagine 40" descr="Immagine che contiene testo&#10;&#10;Descrizione generata automaticamente"/>
+            <wp:cNvGraphicFramePr>
+              <a:graphicFrameLocks xmlns:a="http://schemas.openxmlformats.org/drawingml/2006/main" noChangeAspect="1"/>
+            </wp:cNvGraphicFramePr>
+            <a:graphic xmlns:a="http://schemas.openxmlformats.org/drawingml/2006/main">
+              <a:graphicData uri="http://schemas.openxmlformats.org/drawingml/2006/picture">
+                <pic:pic xmlns:pic="http://schemas.openxmlformats.org/drawingml/2006/picture">
+                  <pic:nvPicPr>
+                    <pic:cNvPr id="40" name="Immagine 40" descr="Immagine che contiene testo&#10;&#10;Descrizione generata automaticamente"/>
+                    <pic:cNvPicPr>
+                      <a:picLocks noChangeAspect="1" noChangeArrowheads="1"/>
+                    </pic:cNvPicPr>
+                  </pic:nvPicPr>
+                  <pic:blipFill>
+                    <a:blip r:embed="rId57">
+                      <a:extLst>
+                        <a:ext uri="{28A0092B-C50C-407E-A947-70E740481C1C}">
+                          <a14:useLocalDpi xmlns:a14="http://schemas.microsoft.com/office/drawing/2010/main" val="0"/>
+                        </a:ext>
+                      </a:extLst>
+                    </a:blip>
+                    <a:srcRect/>
+                    <a:stretch>
+                      <a:fillRect/>
+                    </a:stretch>
+                  </pic:blipFill>
+                  <pic:spPr bwMode="auto">
+                    <a:xfrm>
+                      <a:off x="0" y="0"/>
+                      <a:ext cx="6120130" cy="916940"/>
+                    </a:xfrm>
+                    <a:prstGeom prst="rect">
+                      <a:avLst/>
+                    </a:prstGeom>
+                    <a:noFill/>
+                    <a:ln>
+                      <a:noFill/>
+                    </a:ln>
+                  </pic:spPr>
+                </pic:pic>
+              </a:graphicData>
+            </a:graphic>
+          </wp:inline>
+        </w:drawing>
+      </w:r>
+    </w:p>
+    <w:p>
+      <w:pPr>
+        <w:pStyle w:val="NormaleWeb"/>
+        <w:jc w:val="center"/>
+        <w:rPr>
+          <w:b/>
+          <w:bCs/>
+          <w:color w:val="FF0000"/>
+          <w:sz w:val="36"/>
+          <w:szCs w:val="36"/>
+        </w:rPr>
+      </w:pPr>
+      <w:r>
+        <w:rPr>
+          <w:rFonts w:asciiTheme="minorHAnsi" w:hAnsiTheme="minorHAnsi" w:cstheme="minorHAnsi"/>
+          <w:sz w:val="22"/>
+          <w:szCs w:val="22"/>
+        </w:rPr>
+        <w:t xml:space="preserve">Figura NUMERO: </w:t>
+      </w:r>
+      <w:r>
+        <w:rPr>
+          <w:rFonts w:asciiTheme="minorHAnsi" w:hAnsiTheme="minorHAnsi" w:cstheme="minorHAnsi"/>
+          <w:sz w:val="22"/>
+          <w:szCs w:val="22"/>
+        </w:rPr>
+        <w:t xml:space="preserve">test </w:t>
+      </w:r>
+      <w:proofErr w:type="spellStart"/>
+      <w:r>
+        <w:rPr>
+          <w:rFonts w:asciiTheme="minorHAnsi" w:hAnsiTheme="minorHAnsi" w:cstheme="minorHAnsi"/>
+          <w:sz w:val="22"/>
+          <w:szCs w:val="22"/>
+        </w:rPr>
+        <w:t>aggiornaProdotto</w:t>
+      </w:r>
+      <w:proofErr w:type="spellEnd"/>
+      <w:r>
+        <w:rPr>
+          <w:noProof/>
+        </w:rPr>
+        <w:drawing>
+          <wp:inline distT="0" distB="0" distL="0" distR="0" wp14:anchorId="3DE41A75" wp14:editId="3C28C7FA">
+            <wp:extent cx="6120130" cy="1800860"/>
+            <wp:effectExtent l="0" t="0" r="0" b="8890"/>
+            <wp:docPr id="39" name="Immagine 39" descr="Immagine che contiene testo&#10;&#10;Descrizione generata automaticamente"/>
+            <wp:cNvGraphicFramePr>
+              <a:graphicFrameLocks xmlns:a="http://schemas.openxmlformats.org/drawingml/2006/main" noChangeAspect="1"/>
+            </wp:cNvGraphicFramePr>
+            <a:graphic xmlns:a="http://schemas.openxmlformats.org/drawingml/2006/main">
+              <a:graphicData uri="http://schemas.openxmlformats.org/drawingml/2006/picture">
+                <pic:pic xmlns:pic="http://schemas.openxmlformats.org/drawingml/2006/picture">
+                  <pic:nvPicPr>
+                    <pic:cNvPr id="39" name="Immagine 39" descr="Immagine che contiene testo&#10;&#10;Descrizione generata automaticamente"/>
+                    <pic:cNvPicPr>
+                      <a:picLocks noChangeAspect="1" noChangeArrowheads="1"/>
+                    </pic:cNvPicPr>
+                  </pic:nvPicPr>
+                  <pic:blipFill>
+                    <a:blip r:embed="rId58">
+                      <a:extLst>
+                        <a:ext uri="{28A0092B-C50C-407E-A947-70E740481C1C}">
+                          <a14:useLocalDpi xmlns:a14="http://schemas.microsoft.com/office/drawing/2010/main" val="0"/>
+                        </a:ext>
+                      </a:extLst>
+                    </a:blip>
+                    <a:srcRect/>
+                    <a:stretch>
+                      <a:fillRect/>
+                    </a:stretch>
+                  </pic:blipFill>
+                  <pic:spPr bwMode="auto">
+                    <a:xfrm>
+                      <a:off x="0" y="0"/>
+                      <a:ext cx="6120130" cy="1800860"/>
+                    </a:xfrm>
+                    <a:prstGeom prst="rect">
+                      <a:avLst/>
+                    </a:prstGeom>
+                    <a:noFill/>
+                    <a:ln>
+                      <a:noFill/>
+                    </a:ln>
+                  </pic:spPr>
+                </pic:pic>
+              </a:graphicData>
+            </a:graphic>
+          </wp:inline>
+        </w:drawing>
+      </w:r>
+    </w:p>
+    <w:p>
+      <w:pPr>
+        <w:pStyle w:val="NormaleWeb"/>
+        <w:jc w:val="center"/>
+        <w:rPr>
+          <w:rFonts w:asciiTheme="minorHAnsi" w:hAnsiTheme="minorHAnsi" w:cstheme="minorHAnsi"/>
+          <w:sz w:val="22"/>
+          <w:szCs w:val="22"/>
+          <w:u w:val="single"/>
+        </w:rPr>
+      </w:pPr>
+      <w:r>
+        <w:rPr>
+          <w:rFonts w:asciiTheme="minorHAnsi" w:hAnsiTheme="minorHAnsi" w:cstheme="minorHAnsi"/>
+          <w:sz w:val="22"/>
+          <w:szCs w:val="22"/>
+        </w:rPr>
+        <w:t xml:space="preserve">Figura NUMERO: </w:t>
+      </w:r>
+      <w:r>
+        <w:rPr>
+          <w:rFonts w:asciiTheme="minorHAnsi" w:hAnsiTheme="minorHAnsi" w:cstheme="minorHAnsi"/>
+          <w:sz w:val="22"/>
+          <w:szCs w:val="22"/>
+        </w:rPr>
+        <w:t xml:space="preserve">test </w:t>
+      </w:r>
+      <w:proofErr w:type="spellStart"/>
+      <w:r>
+        <w:rPr>
+          <w:rFonts w:asciiTheme="minorHAnsi" w:hAnsiTheme="minorHAnsi" w:cstheme="minorHAnsi"/>
+          <w:sz w:val="22"/>
+          <w:szCs w:val="22"/>
+        </w:rPr>
+        <w:t>aggiornaAccount</w:t>
+      </w:r>
+      <w:proofErr w:type="spellEnd"/>
+    </w:p>
+    <w:p>
+      <w:pPr>
+        <w:pStyle w:val="NormaleWeb"/>
+        <w:rPr>
+          <w:b/>
+          <w:bCs/>
+          <w:color w:val="FF0000"/>
+          <w:sz w:val="36"/>
+          <w:szCs w:val="36"/>
+          <w:u w:val="single"/>
         </w:rPr>
       </w:pPr>
     </w:p>

</xml_diff>

<commit_message>
Implementazione di alcune interfacce
</commit_message>
<xml_diff>
--- a/UsatoBeatoDocumentation/UsatoBeatoDocumentation.docx
+++ b/UsatoBeatoDocumentation/UsatoBeatoDocumentation.docx
@@ -20636,7 +20636,6 @@
           <w:color w:val="FF0000"/>
           <w:sz w:val="36"/>
           <w:szCs w:val="36"/>
-          <w:u w:val="single"/>
         </w:rPr>
       </w:pPr>
       <w:r>
@@ -20645,10 +20644,10 @@
         </w:rPr>
         <w:lastRenderedPageBreak/>
         <w:drawing>
-          <wp:inline distT="0" distB="0" distL="0" distR="0" wp14:anchorId="267478FB" wp14:editId="6F9580CF">
-            <wp:extent cx="2535246" cy="4367284"/>
+          <wp:inline distT="0" distB="0" distL="0" distR="0" wp14:anchorId="31CB054D" wp14:editId="5497382F">
+            <wp:extent cx="3914286" cy="6295238"/>
             <wp:effectExtent l="0" t="0" r="0" b="0"/>
-            <wp:docPr id="33" name="Immagine 33"/>
+            <wp:docPr id="54" name="Immagine 54"/>
             <wp:cNvGraphicFramePr>
               <a:graphicFrameLocks xmlns:a="http://schemas.openxmlformats.org/drawingml/2006/main" noChangeAspect="1"/>
             </wp:cNvGraphicFramePr>
@@ -20668,7 +20667,7 @@
                   <pic:spPr>
                     <a:xfrm>
                       <a:off x="0" y="0"/>
-                      <a:ext cx="2542895" cy="4380460"/>
+                      <a:ext cx="3914286" cy="6295238"/>
                     </a:xfrm>
                     <a:prstGeom prst="rect">
                       <a:avLst/>
@@ -20762,11 +20761,12 @@
         <w:rPr>
           <w:noProof/>
         </w:rPr>
+        <w:lastRenderedPageBreak/>
         <w:drawing>
-          <wp:inline distT="0" distB="0" distL="0" distR="0" wp14:anchorId="0D27E285" wp14:editId="26129855">
-            <wp:extent cx="6120130" cy="2226945"/>
-            <wp:effectExtent l="0" t="0" r="0" b="1905"/>
-            <wp:docPr id="34" name="Immagine 34"/>
+          <wp:inline distT="0" distB="0" distL="0" distR="0" wp14:anchorId="429E04D3" wp14:editId="13D68471">
+            <wp:extent cx="6120130" cy="2286000"/>
+            <wp:effectExtent l="0" t="0" r="0" b="0"/>
+            <wp:docPr id="55" name="Immagine 55"/>
             <wp:cNvGraphicFramePr>
               <a:graphicFrameLocks xmlns:a="http://schemas.openxmlformats.org/drawingml/2006/main" noChangeAspect="1"/>
             </wp:cNvGraphicFramePr>
@@ -20786,7 +20786,7 @@
                   <pic:spPr>
                     <a:xfrm>
                       <a:off x="0" y="0"/>
-                      <a:ext cx="6120130" cy="2226945"/>
+                      <a:ext cx="6120130" cy="2286000"/>
                     </a:xfrm>
                     <a:prstGeom prst="rect">
                       <a:avLst/>
@@ -20809,6 +20809,7 @@
           <w:color w:val="FF0000"/>
           <w:sz w:val="36"/>
           <w:szCs w:val="36"/>
+          <w:u w:val="single"/>
         </w:rPr>
       </w:pPr>
       <w:r>
@@ -20860,7 +20861,6 @@
           <w:sz w:val="36"/>
           <w:szCs w:val="36"/>
         </w:rPr>
-        <w:lastRenderedPageBreak/>
         <w:t>4.3.3 MACCHINE A STATI: LOGIN</w:t>
       </w:r>
     </w:p>
@@ -20880,11 +20880,12 @@
         <w:rPr>
           <w:noProof/>
         </w:rPr>
+        <w:lastRenderedPageBreak/>
         <w:drawing>
-          <wp:inline distT="0" distB="0" distL="0" distR="0" wp14:anchorId="3D4D82FF" wp14:editId="7C36A57B">
-            <wp:extent cx="4333979" cy="4804012"/>
+          <wp:inline distT="0" distB="0" distL="0" distR="0" wp14:anchorId="435EDA25" wp14:editId="28E384DA">
+            <wp:extent cx="5971429" cy="6828571"/>
             <wp:effectExtent l="0" t="0" r="0" b="0"/>
-            <wp:docPr id="35" name="Immagine 35"/>
+            <wp:docPr id="56" name="Immagine 56"/>
             <wp:cNvGraphicFramePr>
               <a:graphicFrameLocks xmlns:a="http://schemas.openxmlformats.org/drawingml/2006/main" noChangeAspect="1"/>
             </wp:cNvGraphicFramePr>
@@ -20904,7 +20905,7 @@
                   <pic:spPr>
                     <a:xfrm>
                       <a:off x="0" y="0"/>
-                      <a:ext cx="4340315" cy="4811035"/>
+                      <a:ext cx="5971429" cy="6828571"/>
                     </a:xfrm>
                     <a:prstGeom prst="rect">
                       <a:avLst/>
@@ -20991,19 +20992,19 @@
           <w:color w:val="FF0000"/>
           <w:sz w:val="36"/>
           <w:szCs w:val="36"/>
+          <w:u w:val="single"/>
         </w:rPr>
       </w:pPr>
       <w:r>
         <w:rPr>
           <w:noProof/>
-          <w:u w:val="single"/>
         </w:rPr>
         <w:lastRenderedPageBreak/>
         <w:drawing>
-          <wp:inline distT="0" distB="0" distL="0" distR="0" wp14:anchorId="7C30FA62" wp14:editId="602C9A7A">
-            <wp:extent cx="4255344" cy="4694830"/>
-            <wp:effectExtent l="0" t="0" r="0" b="0"/>
-            <wp:docPr id="36" name="Immagine 36"/>
+          <wp:inline distT="0" distB="0" distL="0" distR="0" wp14:anchorId="235A5DDC" wp14:editId="5CCF7AEA">
+            <wp:extent cx="5809524" cy="7304762"/>
+            <wp:effectExtent l="0" t="0" r="1270" b="0"/>
+            <wp:docPr id="57" name="Immagine 57"/>
             <wp:cNvGraphicFramePr>
               <a:graphicFrameLocks xmlns:a="http://schemas.openxmlformats.org/drawingml/2006/main" noChangeAspect="1"/>
             </wp:cNvGraphicFramePr>
@@ -21023,7 +21024,7 @@
                   <pic:spPr>
                     <a:xfrm>
                       <a:off x="0" y="0"/>
-                      <a:ext cx="4262830" cy="4703089"/>
+                      <a:ext cx="5809524" cy="7304762"/>
                     </a:xfrm>
                     <a:prstGeom prst="rect">
                       <a:avLst/>
@@ -21107,7 +21108,6 @@
           <w:color w:val="FF0000"/>
           <w:sz w:val="36"/>
           <w:szCs w:val="36"/>
-          <w:u w:val="single"/>
         </w:rPr>
       </w:pPr>
       <w:r>
@@ -21116,10 +21116,10 @@
         </w:rPr>
         <w:lastRenderedPageBreak/>
         <w:drawing>
-          <wp:inline distT="0" distB="0" distL="0" distR="0" wp14:anchorId="000CCD8F" wp14:editId="270D58DE">
-            <wp:extent cx="4176215" cy="4872251"/>
-            <wp:effectExtent l="0" t="0" r="0" b="5080"/>
-            <wp:docPr id="37" name="Immagine 37"/>
+          <wp:inline distT="0" distB="0" distL="0" distR="0" wp14:anchorId="3D4957AF" wp14:editId="41B5AD24">
+            <wp:extent cx="5885714" cy="7580952"/>
+            <wp:effectExtent l="0" t="0" r="1270" b="1270"/>
+            <wp:docPr id="58" name="Immagine 58"/>
             <wp:cNvGraphicFramePr>
               <a:graphicFrameLocks xmlns:a="http://schemas.openxmlformats.org/drawingml/2006/main" noChangeAspect="1"/>
             </wp:cNvGraphicFramePr>
@@ -21139,7 +21139,7 @@
                   <pic:spPr>
                     <a:xfrm>
                       <a:off x="0" y="0"/>
-                      <a:ext cx="4183050" cy="4880225"/>
+                      <a:ext cx="5885714" cy="7580952"/>
                     </a:xfrm>
                     <a:prstGeom prst="rect">
                       <a:avLst/>
@@ -21227,6 +21227,7 @@
           <w:sz w:val="36"/>
           <w:szCs w:val="36"/>
         </w:rPr>
+        <w:lastRenderedPageBreak/>
         <w:t>5 IMPLEMENTAZIONE</w:t>
       </w:r>
     </w:p>
@@ -21277,7 +21278,6 @@
         <w:rPr>
           <w:noProof/>
         </w:rPr>
-        <w:lastRenderedPageBreak/>
         <w:drawing>
           <wp:inline distT="0" distB="0" distL="0" distR="0" wp14:anchorId="5739A7A4" wp14:editId="2F183DB3">
             <wp:extent cx="6120130" cy="2061210"/>
@@ -21879,15 +21879,7 @@
           <w:sz w:val="22"/>
           <w:szCs w:val="22"/>
         </w:rPr>
-        <w:t>vista</w:t>
-      </w:r>
-      <w:r>
-        <w:rPr>
-          <w:rFonts w:asciiTheme="minorHAnsi" w:hAnsiTheme="minorHAnsi" w:cstheme="minorHAnsi"/>
-          <w:sz w:val="22"/>
-          <w:szCs w:val="22"/>
-        </w:rPr>
-        <w:t xml:space="preserve"> login</w:t>
+        <w:t>vista login</w:t>
       </w:r>
     </w:p>
     <w:p>
@@ -22015,15 +22007,7 @@
           <w:sz w:val="22"/>
           <w:szCs w:val="22"/>
         </w:rPr>
-        <w:t xml:space="preserve">vista </w:t>
-      </w:r>
-      <w:r>
-        <w:rPr>
-          <w:rFonts w:asciiTheme="minorHAnsi" w:hAnsiTheme="minorHAnsi" w:cstheme="minorHAnsi"/>
-          <w:sz w:val="22"/>
-          <w:szCs w:val="22"/>
-        </w:rPr>
-        <w:t>user</w:t>
+        <w:t>vista user</w:t>
       </w:r>
     </w:p>
     <w:p>
@@ -22077,10 +22061,10 @@
         </w:rPr>
         <w:lastRenderedPageBreak/>
         <w:drawing>
-          <wp:inline distT="0" distB="0" distL="0" distR="0" wp14:anchorId="6CCEE1BD" wp14:editId="1B9E0B5D">
-            <wp:extent cx="6120130" cy="4480560"/>
+          <wp:inline distT="0" distB="0" distL="0" distR="0" wp14:anchorId="3D8B5124" wp14:editId="46BF863A">
+            <wp:extent cx="6120130" cy="4478655"/>
             <wp:effectExtent l="0" t="0" r="0" b="0"/>
-            <wp:docPr id="53" name="Immagine 53" descr="Immagine che contiene testo, monitor, screenshot, schermo&#10;&#10;Descrizione generata automaticamente"/>
+            <wp:docPr id="32" name="Immagine 32"/>
             <wp:cNvGraphicFramePr>
               <a:graphicFrameLocks xmlns:a="http://schemas.openxmlformats.org/drawingml/2006/main" noChangeAspect="1"/>
             </wp:cNvGraphicFramePr>
@@ -22088,7 +22072,7 @@
               <a:graphicData uri="http://schemas.openxmlformats.org/drawingml/2006/picture">
                 <pic:pic xmlns:pic="http://schemas.openxmlformats.org/drawingml/2006/picture">
                   <pic:nvPicPr>
-                    <pic:cNvPr id="53" name="Immagine 53" descr="Immagine che contiene testo, monitor, screenshot, schermo&#10;&#10;Descrizione generata automaticamente"/>
+                    <pic:cNvPr id="0" name="Picture 1"/>
                     <pic:cNvPicPr>
                       <a:picLocks noChangeAspect="1" noChangeArrowheads="1"/>
                     </pic:cNvPicPr>
@@ -22109,7 +22093,7 @@
                   <pic:spPr bwMode="auto">
                     <a:xfrm>
                       <a:off x="0" y="0"/>
-                      <a:ext cx="6120130" cy="4480560"/>
+                      <a:ext cx="6120130" cy="4478655"/>
                     </a:xfrm>
                     <a:prstGeom prst="rect">
                       <a:avLst/>
@@ -22151,15 +22135,7 @@
           <w:sz w:val="22"/>
           <w:szCs w:val="22"/>
         </w:rPr>
-        <w:t xml:space="preserve">vista </w:t>
-      </w:r>
-      <w:r>
-        <w:rPr>
-          <w:rFonts w:asciiTheme="minorHAnsi" w:hAnsiTheme="minorHAnsi" w:cstheme="minorHAnsi"/>
-          <w:sz w:val="22"/>
-          <w:szCs w:val="22"/>
-        </w:rPr>
-        <w:t>info prodotto</w:t>
+        <w:t>vista info prodotto</w:t>
       </w:r>
     </w:p>
     <w:p>
@@ -22264,15 +22240,7 @@
           <w:sz w:val="22"/>
           <w:szCs w:val="22"/>
         </w:rPr>
-        <w:t xml:space="preserve">vista </w:t>
-      </w:r>
-      <w:r>
-        <w:rPr>
-          <w:rFonts w:asciiTheme="minorHAnsi" w:hAnsiTheme="minorHAnsi" w:cstheme="minorHAnsi"/>
-          <w:sz w:val="22"/>
-          <w:szCs w:val="22"/>
-        </w:rPr>
-        <w:t>info account</w:t>
+        <w:t>vista info account</w:t>
       </w:r>
     </w:p>
     <w:p>
@@ -22484,31 +22452,7 @@
           <w:sz w:val="22"/>
           <w:szCs w:val="22"/>
         </w:rPr>
-        <w:t>vista</w:t>
-      </w:r>
-      <w:r>
-        <w:rPr>
-          <w:rFonts w:asciiTheme="minorHAnsi" w:hAnsiTheme="minorHAnsi" w:cstheme="minorHAnsi"/>
-          <w:sz w:val="22"/>
-          <w:szCs w:val="22"/>
-        </w:rPr>
-        <w:t xml:space="preserve"> prodotti</w:t>
-      </w:r>
-      <w:r>
-        <w:rPr>
-          <w:rFonts w:asciiTheme="minorHAnsi" w:hAnsiTheme="minorHAnsi" w:cstheme="minorHAnsi"/>
-          <w:sz w:val="22"/>
-          <w:szCs w:val="22"/>
-        </w:rPr>
-        <w:t xml:space="preserve"> amministrator</w:t>
-      </w:r>
-      <w:r>
-        <w:rPr>
-          <w:rFonts w:asciiTheme="minorHAnsi" w:hAnsiTheme="minorHAnsi" w:cstheme="minorHAnsi"/>
-          <w:sz w:val="22"/>
-          <w:szCs w:val="22"/>
-        </w:rPr>
-        <w:t>e</w:t>
+        <w:t>vista prodotti amministratore</w:t>
       </w:r>
     </w:p>
     <w:p>
@@ -22602,15 +22546,7 @@
           <w:sz w:val="22"/>
           <w:szCs w:val="22"/>
         </w:rPr>
-        <w:t xml:space="preserve">vista </w:t>
-      </w:r>
-      <w:r>
-        <w:rPr>
-          <w:rFonts w:asciiTheme="minorHAnsi" w:hAnsiTheme="minorHAnsi" w:cstheme="minorHAnsi"/>
-          <w:sz w:val="22"/>
-          <w:szCs w:val="22"/>
-        </w:rPr>
-        <w:t>backup</w:t>
+        <w:t>vista backup</w:t>
       </w:r>
     </w:p>
     <w:p>
@@ -22716,23 +22652,7 @@
           <w:sz w:val="22"/>
           <w:szCs w:val="22"/>
         </w:rPr>
-        <w:t xml:space="preserve">vista </w:t>
-      </w:r>
-      <w:r>
-        <w:rPr>
-          <w:rFonts w:asciiTheme="minorHAnsi" w:hAnsiTheme="minorHAnsi" w:cstheme="minorHAnsi"/>
-          <w:sz w:val="22"/>
-          <w:szCs w:val="22"/>
-        </w:rPr>
-        <w:t>account</w:t>
-      </w:r>
-      <w:r>
-        <w:rPr>
-          <w:rFonts w:asciiTheme="minorHAnsi" w:hAnsiTheme="minorHAnsi" w:cstheme="minorHAnsi"/>
-          <w:sz w:val="22"/>
-          <w:szCs w:val="22"/>
-        </w:rPr>
-        <w:t xml:space="preserve"> amministratore</w:t>
+        <w:t>vista account amministratore</w:t>
       </w:r>
     </w:p>
     <w:p>
@@ -22873,15 +22793,7 @@
           <w:sz w:val="22"/>
           <w:szCs w:val="22"/>
         </w:rPr>
-        <w:t xml:space="preserve">vista </w:t>
-      </w:r>
-      <w:r>
-        <w:rPr>
-          <w:rFonts w:asciiTheme="minorHAnsi" w:hAnsiTheme="minorHAnsi" w:cstheme="minorHAnsi"/>
-          <w:sz w:val="22"/>
-          <w:szCs w:val="22"/>
-        </w:rPr>
-        <w:t xml:space="preserve">prodotti </w:t>
+        <w:t xml:space="preserve">vista prodotti </w:t>
       </w:r>
       <w:r>
         <w:rPr>
@@ -22993,23 +22905,7 @@
           <w:sz w:val="22"/>
           <w:szCs w:val="22"/>
         </w:rPr>
-        <w:t xml:space="preserve">vista </w:t>
-      </w:r>
-      <w:r>
-        <w:rPr>
-          <w:rFonts w:asciiTheme="minorHAnsi" w:hAnsiTheme="minorHAnsi" w:cstheme="minorHAnsi"/>
-          <w:sz w:val="22"/>
-          <w:szCs w:val="22"/>
-        </w:rPr>
-        <w:t xml:space="preserve">dati del </w:t>
-      </w:r>
-      <w:r>
-        <w:rPr>
-          <w:rFonts w:asciiTheme="minorHAnsi" w:hAnsiTheme="minorHAnsi" w:cstheme="minorHAnsi"/>
-          <w:sz w:val="22"/>
-          <w:szCs w:val="22"/>
-        </w:rPr>
-        <w:t>cliente proprietario</w:t>
+        <w:t>vista dati del cliente proprietario</w:t>
       </w:r>
     </w:p>
     <w:p>
@@ -23104,23 +23000,7 @@
           <w:sz w:val="22"/>
           <w:szCs w:val="22"/>
         </w:rPr>
-        <w:t xml:space="preserve">vista </w:t>
-      </w:r>
-      <w:r>
-        <w:rPr>
-          <w:rFonts w:asciiTheme="minorHAnsi" w:hAnsiTheme="minorHAnsi" w:cstheme="minorHAnsi"/>
-          <w:sz w:val="22"/>
-          <w:szCs w:val="22"/>
-        </w:rPr>
-        <w:t xml:space="preserve">home </w:t>
-      </w:r>
-      <w:r>
-        <w:rPr>
-          <w:rFonts w:asciiTheme="minorHAnsi" w:hAnsiTheme="minorHAnsi" w:cstheme="minorHAnsi"/>
-          <w:sz w:val="22"/>
-          <w:szCs w:val="22"/>
-        </w:rPr>
-        <w:t>cliente proprietario</w:t>
+        <w:t>vista home cliente proprietario</w:t>
       </w:r>
     </w:p>
     <w:p>

</xml_diff>

<commit_message>
documentazione, classi di analisi e progettazione
</commit_message>
<xml_diff>
--- a/UsatoBeatoDocumentation/UsatoBeatoDocumentation.docx
+++ b/UsatoBeatoDocumentation/UsatoBeatoDocumentation.docx
@@ -1288,7 +1288,14 @@
                 <w:rFonts w:asciiTheme="minorHAnsi" w:hAnsiTheme="minorHAnsi" w:cstheme="minorHAnsi"/>
                 <w:color w:val="000000" w:themeColor="text1"/>
               </w:rPr>
-              <w:t>account</w:t>
+              <w:t>A</w:t>
+            </w:r>
+            <w:r>
+              <w:rPr>
+                <w:rFonts w:asciiTheme="minorHAnsi" w:hAnsiTheme="minorHAnsi" w:cstheme="minorHAnsi"/>
+                <w:color w:val="000000" w:themeColor="text1"/>
+              </w:rPr>
+              <w:t>ccount</w:t>
             </w:r>
           </w:p>
         </w:tc>
@@ -2253,7 +2260,14 @@
           <w:sz w:val="24"/>
           <w:szCs w:val="24"/>
         </w:rPr>
-        <w:t xml:space="preserve">In questa sezione verranno trattati i requisiti del sistema, </w:t>
+        <w:t>In questa sezione verranno trattati i requisiti del sistema</w:t>
+      </w:r>
+      <w:r>
+        <w:rPr>
+          <w:sz w:val="24"/>
+          <w:szCs w:val="24"/>
+        </w:rPr>
+        <w:t>.</w:t>
       </w:r>
     </w:p>
     <w:p>
@@ -8558,13 +8572,9 @@
           <w:color w:val="FF0000"/>
           <w:sz w:val="36"/>
           <w:szCs w:val="36"/>
-          <w:u w:val="single"/>
-        </w:rPr>
-      </w:pPr>
-    </w:p>
-    <w:p>
-      <w:pPr>
-        <w:pStyle w:val="NormaleWeb"/>
+        </w:rPr>
+      </w:pPr>
+      <w:r>
         <w:rPr>
           <w:b/>
           <w:bCs/>
@@ -8572,8 +8582,8 @@
           <w:sz w:val="36"/>
           <w:szCs w:val="36"/>
         </w:rPr>
-      </w:pPr>
-      <w:bookmarkStart w:id="0" w:name="_Hlk122964558"/>
+        <w:t>2.2 DIAGRAMM</w:t>
+      </w:r>
       <w:r>
         <w:rPr>
           <w:b/>
@@ -8582,7 +8592,7 @@
           <w:sz w:val="36"/>
           <w:szCs w:val="36"/>
         </w:rPr>
-        <w:t>2.2 DIAGRAMM</w:t>
+        <w:t>I</w:t>
       </w:r>
       <w:r>
         <w:rPr>
@@ -8592,65 +8602,21 @@
           <w:sz w:val="36"/>
           <w:szCs w:val="36"/>
         </w:rPr>
-        <w:t>I</w:t>
-      </w:r>
-      <w:r>
+        <w:t xml:space="preserve"> DEI CASI D’USO</w:t>
+      </w:r>
+    </w:p>
+    <w:p>
+      <w:pPr>
+        <w:pStyle w:val="NormaleWeb"/>
         <w:rPr>
           <w:b/>
           <w:bCs/>
           <w:color w:val="FF0000"/>
           <w:sz w:val="36"/>
           <w:szCs w:val="36"/>
-        </w:rPr>
-        <w:t xml:space="preserve"> DEI CASI D’USO</w:t>
-      </w:r>
-    </w:p>
-    <w:bookmarkEnd w:id="0"/>
-    <w:p>
-      <w:r>
-        <w:t>Con l’analisi dei requisiti è stato possibile ricavare i c</w:t>
-      </w:r>
-      <w:r>
-        <w:t>asi</w:t>
-      </w:r>
-      <w:r>
-        <w:t xml:space="preserve"> d’</w:t>
-      </w:r>
-      <w:r>
-        <w:t>uso del sistema, scenari</w:t>
-      </w:r>
-      <w:r>
-        <w:t xml:space="preserve"> </w:t>
-      </w:r>
-      <w:r>
-        <w:t>che si possono verificare durante l’esecuzione del sistema.</w:t>
-      </w:r>
-    </w:p>
-    <w:p>
-      <w:r>
-        <w:t xml:space="preserve">I seguenti diagrammi sono stati suddivisi in base alle varie aree di interazione da parte degli attori con il sistema in uso, in modo da rendere </w:t>
-      </w:r>
-      <w:r>
-        <w:t>indipendenti</w:t>
-      </w:r>
-      <w:r>
-        <w:t>,</w:t>
-      </w:r>
-      <w:r>
-        <w:t xml:space="preserve"> dove è possibile</w:t>
-      </w:r>
-      <w:r>
-        <w:t>,</w:t>
-      </w:r>
-      <w:r>
-        <w:t xml:space="preserve"> </w:t>
-      </w:r>
-      <w:r>
-        <w:t xml:space="preserve">le interazioni </w:t>
-      </w:r>
-      <w:r>
-        <w:t>dei vari attori con il sistema.</w:t>
-      </w:r>
+          <w:u w:val="single"/>
+        </w:rPr>
+      </w:pPr>
     </w:p>
     <w:p>
       <w:pPr>
@@ -8663,6 +8629,7 @@
           <w:szCs w:val="36"/>
         </w:rPr>
       </w:pPr>
+      <w:bookmarkStart w:id="0" w:name="_Hlk122964558"/>
       <w:r>
         <w:rPr>
           <w:b/>
@@ -8671,7 +8638,119 @@
           <w:sz w:val="36"/>
           <w:szCs w:val="36"/>
         </w:rPr>
-        <w:t>2.2</w:t>
+        <w:t>2.</w:t>
+      </w:r>
+      <w:r>
+        <w:rPr>
+          <w:b/>
+          <w:bCs/>
+          <w:color w:val="FF0000"/>
+          <w:sz w:val="36"/>
+          <w:szCs w:val="36"/>
+        </w:rPr>
+        <w:t>3</w:t>
+      </w:r>
+      <w:r>
+        <w:rPr>
+          <w:b/>
+          <w:bCs/>
+          <w:color w:val="FF0000"/>
+          <w:sz w:val="36"/>
+          <w:szCs w:val="36"/>
+        </w:rPr>
+        <w:t xml:space="preserve"> DIAGRAMM</w:t>
+      </w:r>
+      <w:r>
+        <w:rPr>
+          <w:b/>
+          <w:bCs/>
+          <w:color w:val="FF0000"/>
+          <w:sz w:val="36"/>
+          <w:szCs w:val="36"/>
+        </w:rPr>
+        <w:t>I</w:t>
+      </w:r>
+      <w:r>
+        <w:rPr>
+          <w:b/>
+          <w:bCs/>
+          <w:color w:val="FF0000"/>
+          <w:sz w:val="36"/>
+          <w:szCs w:val="36"/>
+        </w:rPr>
+        <w:t xml:space="preserve"> DEI CASI D’USO</w:t>
+      </w:r>
+    </w:p>
+    <w:bookmarkEnd w:id="0"/>
+    <w:p>
+      <w:r>
+        <w:t>Con l’analisi dei requisiti è stato possibile ricavare i c</w:t>
+      </w:r>
+      <w:r>
+        <w:t>asi</w:t>
+      </w:r>
+      <w:r>
+        <w:t xml:space="preserve"> d’</w:t>
+      </w:r>
+      <w:r>
+        <w:t>uso del sistema, scenari</w:t>
+      </w:r>
+      <w:r>
+        <w:t xml:space="preserve"> </w:t>
+      </w:r>
+      <w:r>
+        <w:t>che si possono verificare durante l’esecuzione del sistema.</w:t>
+      </w:r>
+    </w:p>
+    <w:p>
+      <w:r>
+        <w:t xml:space="preserve">I seguenti diagrammi sono stati suddivisi in base alle varie aree di interazione da parte degli attori con il sistema in uso, in modo da rendere </w:t>
+      </w:r>
+      <w:r>
+        <w:t>indipendenti</w:t>
+      </w:r>
+      <w:r>
+        <w:t>,</w:t>
+      </w:r>
+      <w:r>
+        <w:t xml:space="preserve"> dove è possibile</w:t>
+      </w:r>
+      <w:r>
+        <w:t>,</w:t>
+      </w:r>
+      <w:r>
+        <w:t xml:space="preserve"> </w:t>
+      </w:r>
+      <w:r>
+        <w:t xml:space="preserve">le interazioni </w:t>
+      </w:r>
+      <w:r>
+        <w:t>dei vari attori con il sistema.</w:t>
+      </w:r>
+      <w:r>
+        <w:t xml:space="preserve"> </w:t>
+      </w:r>
+    </w:p>
+    <w:p>
+      <w:r>
+        <w:rPr>
+          <w:b/>
+          <w:bCs/>
+          <w:color w:val="FF0000"/>
+          <w:sz w:val="36"/>
+          <w:szCs w:val="36"/>
+        </w:rPr>
+        <w:t>2.</w:t>
+      </w:r>
+      <w:r>
+        <w:rPr>
+          <w:b/>
+          <w:bCs/>
+          <w:color w:val="FF0000"/>
+          <w:sz w:val="36"/>
+          <w:szCs w:val="36"/>
+        </w:rPr>
+        <w:t>3</w:t>
       </w:r>
       <w:r>
         <w:rPr>
@@ -8786,7 +8865,17 @@
           <w:sz w:val="36"/>
           <w:szCs w:val="36"/>
         </w:rPr>
-        <w:t>2.2</w:t>
+        <w:t>2.</w:t>
+      </w:r>
+      <w:r>
+        <w:rPr>
+          <w:b/>
+          <w:bCs/>
+          <w:color w:val="FF0000"/>
+          <w:sz w:val="36"/>
+          <w:szCs w:val="36"/>
+        </w:rPr>
+        <w:t>3</w:t>
       </w:r>
       <w:r>
         <w:rPr>
@@ -9780,18 +9869,13 @@
               <w:t>include</w:t>
             </w:r>
             <w:r>
-              <w:t xml:space="preserve"> </w:t>
-            </w:r>
-            <w:proofErr w:type="gramStart"/>
-            <w:r>
-              <w:t>(:</w:t>
+              <w:t xml:space="preserve"> (:</w:t>
             </w:r>
             <w:proofErr w:type="spellStart"/>
             <w:r>
               <w:t>RicercaCliente</w:t>
             </w:r>
             <w:proofErr w:type="spellEnd"/>
-            <w:proofErr w:type="gramEnd"/>
             <w:r>
               <w:t>)</w:t>
             </w:r>
@@ -9942,7 +10026,6 @@
               </w:rPr>
               <w:t xml:space="preserve"> </w:t>
             </w:r>
-            <w:proofErr w:type="gramStart"/>
             <w:r>
               <w:t>(:</w:t>
             </w:r>
@@ -9951,7 +10034,6 @@
               <w:t>RicercaCliente</w:t>
             </w:r>
             <w:proofErr w:type="spellEnd"/>
-            <w:proofErr w:type="gramEnd"/>
             <w:r>
               <w:t>)</w:t>
             </w:r>
@@ -10057,18 +10139,13 @@
               <w:t>include</w:t>
             </w:r>
             <w:r>
-              <w:t xml:space="preserve"> </w:t>
-            </w:r>
-            <w:proofErr w:type="gramStart"/>
-            <w:r>
-              <w:t>(:</w:t>
+              <w:t xml:space="preserve"> (:</w:t>
             </w:r>
             <w:proofErr w:type="spellStart"/>
             <w:r>
               <w:t>RicercaCliente</w:t>
             </w:r>
             <w:proofErr w:type="spellEnd"/>
-            <w:proofErr w:type="gramEnd"/>
             <w:r>
               <w:t>);</w:t>
             </w:r>
@@ -10198,7 +10275,6 @@
               </w:rPr>
               <w:t xml:space="preserve"> </w:t>
             </w:r>
-            <w:proofErr w:type="gramStart"/>
             <w:r>
               <w:t>(:</w:t>
             </w:r>
@@ -10207,7 +10283,6 @@
               <w:t>RicercaCliente</w:t>
             </w:r>
             <w:proofErr w:type="spellEnd"/>
-            <w:proofErr w:type="gramEnd"/>
             <w:r>
               <w:t>)</w:t>
             </w:r>
@@ -10247,18 +10322,13 @@
               <w:t>include</w:t>
             </w:r>
             <w:r>
-              <w:t xml:space="preserve"> </w:t>
-            </w:r>
-            <w:proofErr w:type="gramStart"/>
-            <w:r>
-              <w:t>(:</w:t>
+              <w:t xml:space="preserve"> (:</w:t>
             </w:r>
             <w:proofErr w:type="spellStart"/>
             <w:r>
               <w:t>RicercaProdotto</w:t>
             </w:r>
             <w:proofErr w:type="spellEnd"/>
-            <w:proofErr w:type="gramEnd"/>
             <w:r>
               <w:t>)</w:t>
             </w:r>
@@ -10867,7 +10937,6 @@
               </w:rPr>
               <w:t xml:space="preserve"> </w:t>
             </w:r>
-            <w:proofErr w:type="gramStart"/>
             <w:r>
               <w:t>(:</w:t>
             </w:r>
@@ -10876,7 +10945,6 @@
               <w:t>RicercaProdotto</w:t>
             </w:r>
             <w:proofErr w:type="spellEnd"/>
-            <w:proofErr w:type="gramEnd"/>
             <w:r>
               <w:t>)</w:t>
             </w:r>
@@ -10989,18 +11057,13 @@
               <w:t>include</w:t>
             </w:r>
             <w:r>
-              <w:t xml:space="preserve"> </w:t>
-            </w:r>
-            <w:proofErr w:type="gramStart"/>
-            <w:r>
-              <w:t>(:</w:t>
+              <w:t xml:space="preserve"> (:</w:t>
             </w:r>
             <w:proofErr w:type="spellStart"/>
             <w:r>
               <w:t>RicercaProdotto</w:t>
             </w:r>
             <w:proofErr w:type="spellEnd"/>
-            <w:proofErr w:type="gramEnd"/>
             <w:r>
               <w:t>);</w:t>
             </w:r>
@@ -11119,7 +11182,6 @@
               </w:rPr>
               <w:t xml:space="preserve"> </w:t>
             </w:r>
-            <w:proofErr w:type="gramStart"/>
             <w:r>
               <w:t>(:</w:t>
             </w:r>
@@ -11128,7 +11190,6 @@
               <w:t>RicercaProdotto</w:t>
             </w:r>
             <w:proofErr w:type="spellEnd"/>
-            <w:proofErr w:type="gramEnd"/>
             <w:r>
               <w:t>)</w:t>
             </w:r>
@@ -11785,23 +11846,7 @@
                 <w:sz w:val="24"/>
                 <w:szCs w:val="24"/>
               </w:rPr>
-              <w:t xml:space="preserve">2. il sistema invia una </w:t>
-            </w:r>
-            <w:proofErr w:type="gramStart"/>
-            <w:r>
-              <w:rPr>
-                <w:sz w:val="24"/>
-                <w:szCs w:val="24"/>
-              </w:rPr>
-              <w:t>email</w:t>
-            </w:r>
-            <w:proofErr w:type="gramEnd"/>
-            <w:r>
-              <w:rPr>
-                <w:sz w:val="24"/>
-                <w:szCs w:val="24"/>
-              </w:rPr>
-              <w:t xml:space="preserve"> al </w:t>
+              <w:t xml:space="preserve">2. il sistema invia una email al </w:t>
             </w:r>
             <w:r>
               <w:rPr>
@@ -11971,23 +12016,7 @@
                 <w:sz w:val="24"/>
                 <w:szCs w:val="24"/>
               </w:rPr>
-              <w:t xml:space="preserve">2.1 il sistema invia una </w:t>
-            </w:r>
-            <w:proofErr w:type="gramStart"/>
-            <w:r>
-              <w:rPr>
-                <w:sz w:val="24"/>
-                <w:szCs w:val="24"/>
-              </w:rPr>
-              <w:t>email</w:t>
-            </w:r>
-            <w:proofErr w:type="gramEnd"/>
-            <w:r>
-              <w:rPr>
-                <w:sz w:val="24"/>
-                <w:szCs w:val="24"/>
-              </w:rPr>
-              <w:t xml:space="preserve"> al cliente proprietario con l’esito                                 della vendita</w:t>
+              <w:t>2.1 il sistema invia una email al cliente proprietario con l’esito                                 della vendita</w:t>
             </w:r>
           </w:p>
           <w:p>
@@ -12047,23 +12076,7 @@
                 <w:szCs w:val="24"/>
               </w:rPr>
               <w:lastRenderedPageBreak/>
-              <w:t xml:space="preserve">3.1 il sistema invia una </w:t>
-            </w:r>
-            <w:proofErr w:type="gramStart"/>
-            <w:r>
-              <w:rPr>
-                <w:sz w:val="24"/>
-                <w:szCs w:val="24"/>
-              </w:rPr>
-              <w:t>email</w:t>
-            </w:r>
-            <w:proofErr w:type="gramEnd"/>
-            <w:r>
-              <w:rPr>
-                <w:sz w:val="24"/>
-                <w:szCs w:val="24"/>
-              </w:rPr>
-              <w:t xml:space="preserve"> al cliente proprietario indicando la scadenza del prodotto registrato</w:t>
+              <w:t>3.1 il sistema invia una email al cliente proprietario indicando la scadenza del prodotto registrato</w:t>
             </w:r>
           </w:p>
           <w:p>
@@ -12129,23 +12142,7 @@
                 <w:sz w:val="24"/>
                 <w:szCs w:val="24"/>
               </w:rPr>
-              <w:t xml:space="preserve">2. il sistema invia </w:t>
-            </w:r>
-            <w:proofErr w:type="gramStart"/>
-            <w:r>
-              <w:rPr>
-                <w:sz w:val="24"/>
-                <w:szCs w:val="24"/>
-              </w:rPr>
-              <w:t>un’email</w:t>
-            </w:r>
-            <w:proofErr w:type="gramEnd"/>
-            <w:r>
-              <w:rPr>
-                <w:sz w:val="24"/>
-                <w:szCs w:val="24"/>
-              </w:rPr>
-              <w:t xml:space="preserve"> al </w:t>
+              <w:t xml:space="preserve">2. il sistema invia un’email al </w:t>
             </w:r>
             <w:proofErr w:type="spellStart"/>
             <w:r>
@@ -14517,7 +14514,6 @@
               </w:rPr>
               <w:t xml:space="preserve"> </w:t>
             </w:r>
-            <w:proofErr w:type="gramStart"/>
             <w:r>
               <w:t>(:</w:t>
             </w:r>
@@ -14526,7 +14522,6 @@
               <w:t>RicercaProdotto</w:t>
             </w:r>
             <w:proofErr w:type="spellEnd"/>
-            <w:proofErr w:type="gramEnd"/>
             <w:r>
               <w:t>)</w:t>
             </w:r>
@@ -14552,7 +14547,6 @@
               </w:rPr>
               <w:t xml:space="preserve"> </w:t>
             </w:r>
-            <w:proofErr w:type="gramStart"/>
             <w:r>
               <w:t>(</w:t>
             </w:r>
@@ -14564,7 +14558,6 @@
               <w:t>CRicevuta</w:t>
             </w:r>
             <w:proofErr w:type="spellEnd"/>
-            <w:proofErr w:type="gramEnd"/>
             <w:r>
               <w:t>)</w:t>
             </w:r>
@@ -14590,7 +14583,6 @@
               </w:rPr>
               <w:t xml:space="preserve"> </w:t>
             </w:r>
-            <w:proofErr w:type="gramStart"/>
             <w:r>
               <w:t>(:</w:t>
             </w:r>
@@ -14599,7 +14591,6 @@
               <w:t>DProdotto</w:t>
             </w:r>
             <w:proofErr w:type="spellEnd"/>
-            <w:proofErr w:type="gramEnd"/>
             <w:r>
               <w:t>)</w:t>
             </w:r>
@@ -14619,15 +14610,7 @@
               <w:t>include</w:t>
             </w:r>
             <w:r>
-              <w:t xml:space="preserve"> </w:t>
-            </w:r>
-            <w:proofErr w:type="gramStart"/>
-            <w:r>
-              <w:t>(:Notifica</w:t>
-            </w:r>
-            <w:proofErr w:type="gramEnd"/>
-            <w:r>
-              <w:t>)</w:t>
+              <w:t xml:space="preserve"> (:Notifica)</w:t>
             </w:r>
           </w:p>
         </w:tc>
@@ -15394,7 +15377,17 @@
           <w:sz w:val="36"/>
           <w:szCs w:val="36"/>
         </w:rPr>
-        <w:t>2.2</w:t>
+        <w:t>2.</w:t>
+      </w:r>
+      <w:r>
+        <w:rPr>
+          <w:b/>
+          <w:bCs/>
+          <w:color w:val="FF0000"/>
+          <w:sz w:val="36"/>
+          <w:szCs w:val="36"/>
+        </w:rPr>
+        <w:t>3</w:t>
       </w:r>
       <w:r>
         <w:rPr>
@@ -16063,7 +16056,16 @@
               <w:t xml:space="preserve"> </w:t>
             </w:r>
             <w:r>
-              <w:t>Questo caso d’uso permette di effettuare in controllo dei propri dati</w:t>
+              <w:t xml:space="preserve">Questo caso d’uso permette </w:t>
+            </w:r>
+            <w:r>
+              <w:t xml:space="preserve">ad un Cliente proprietario </w:t>
+            </w:r>
+            <w:r>
+              <w:t>di effettuare in controllo dei propri dati</w:t>
+            </w:r>
+            <w:r>
+              <w:t xml:space="preserve"> presenti nel sistema</w:t>
             </w:r>
           </w:p>
         </w:tc>
@@ -16405,7 +16407,17 @@
           <w:sz w:val="36"/>
           <w:szCs w:val="36"/>
         </w:rPr>
-        <w:t>2.2</w:t>
+        <w:t>2.</w:t>
+      </w:r>
+      <w:r>
+        <w:rPr>
+          <w:b/>
+          <w:bCs/>
+          <w:color w:val="FF0000"/>
+          <w:sz w:val="36"/>
+          <w:szCs w:val="36"/>
+        </w:rPr>
+        <w:t>3</w:t>
       </w:r>
       <w:r>
         <w:rPr>
@@ -18625,7 +18637,17 @@
           <w:szCs w:val="36"/>
         </w:rPr>
         <w:lastRenderedPageBreak/>
-        <w:t>2.2</w:t>
+        <w:t>2.</w:t>
+      </w:r>
+      <w:r>
+        <w:rPr>
+          <w:b/>
+          <w:bCs/>
+          <w:color w:val="FF0000"/>
+          <w:sz w:val="36"/>
+          <w:szCs w:val="36"/>
+        </w:rPr>
+        <w:t>3</w:t>
       </w:r>
       <w:r>
         <w:rPr>
@@ -19824,6 +19846,195 @@
       <w:pPr>
         <w:pStyle w:val="NormaleWeb"/>
         <w:rPr>
+          <w:rFonts w:asciiTheme="minorHAnsi" w:hAnsiTheme="minorHAnsi" w:cstheme="minorHAnsi"/>
+        </w:rPr>
+      </w:pPr>
+      <w:r>
+        <w:rPr>
+          <w:rFonts w:asciiTheme="minorHAnsi" w:hAnsiTheme="minorHAnsi" w:cstheme="minorHAnsi"/>
+        </w:rPr>
+        <w:lastRenderedPageBreak/>
+        <w:t>Il diagramma di analisi permette una prima rappresentazione delle</w:t>
+      </w:r>
+      <w:r>
+        <w:rPr>
+          <w:rFonts w:asciiTheme="minorHAnsi" w:hAnsiTheme="minorHAnsi" w:cstheme="minorHAnsi"/>
+        </w:rPr>
+        <w:t xml:space="preserve"> classi di oggetti</w:t>
+      </w:r>
+      <w:r>
+        <w:rPr>
+          <w:rFonts w:asciiTheme="minorHAnsi" w:hAnsiTheme="minorHAnsi" w:cstheme="minorHAnsi"/>
+        </w:rPr>
+        <w:t xml:space="preserve"> individuate durante l’analisi, </w:t>
+      </w:r>
+      <w:r>
+        <w:rPr>
+          <w:rFonts w:asciiTheme="minorHAnsi" w:hAnsiTheme="minorHAnsi" w:cstheme="minorHAnsi"/>
+        </w:rPr>
+        <w:t xml:space="preserve">la loro </w:t>
+      </w:r>
+      <w:r>
+        <w:rPr>
+          <w:rFonts w:asciiTheme="minorHAnsi" w:hAnsiTheme="minorHAnsi" w:cstheme="minorHAnsi"/>
+        </w:rPr>
+        <w:t>individuazione è stata frutto delle tecniche di associazione tra ogni aspetto del negozio fisico con una rappresentazione a classi di oggetti</w:t>
+      </w:r>
+      <w:r>
+        <w:rPr>
+          <w:rFonts w:asciiTheme="minorHAnsi" w:hAnsiTheme="minorHAnsi" w:cstheme="minorHAnsi"/>
+        </w:rPr>
+        <w:t xml:space="preserve"> e l’interazione tra classi con altre classi</w:t>
+      </w:r>
+      <w:r>
+        <w:rPr>
+          <w:rFonts w:asciiTheme="minorHAnsi" w:hAnsiTheme="minorHAnsi" w:cstheme="minorHAnsi"/>
+        </w:rPr>
+        <w:t xml:space="preserve">. La suddivisione in macroaree </w:t>
+      </w:r>
+      <w:r>
+        <w:rPr>
+          <w:rFonts w:asciiTheme="minorHAnsi" w:hAnsiTheme="minorHAnsi" w:cstheme="minorHAnsi"/>
+          <w:i/>
+          <w:iCs/>
+        </w:rPr>
+        <w:t>Attività</w:t>
+      </w:r>
+      <w:r>
+        <w:rPr>
+          <w:rFonts w:asciiTheme="minorHAnsi" w:hAnsiTheme="minorHAnsi" w:cstheme="minorHAnsi"/>
+          <w:i/>
+          <w:iCs/>
+        </w:rPr>
+        <w:t xml:space="preserve"> &amp; Servizio </w:t>
+      </w:r>
+      <w:r>
+        <w:rPr>
+          <w:rFonts w:asciiTheme="minorHAnsi" w:hAnsiTheme="minorHAnsi" w:cstheme="minorHAnsi"/>
+        </w:rPr>
+        <w:t xml:space="preserve">è stata </w:t>
+      </w:r>
+      <w:r>
+        <w:rPr>
+          <w:rFonts w:asciiTheme="minorHAnsi" w:hAnsiTheme="minorHAnsi" w:cstheme="minorHAnsi"/>
+        </w:rPr>
+        <w:t>realizzata</w:t>
+      </w:r>
+      <w:r>
+        <w:rPr>
+          <w:rFonts w:asciiTheme="minorHAnsi" w:hAnsiTheme="minorHAnsi" w:cstheme="minorHAnsi"/>
+        </w:rPr>
+        <w:t xml:space="preserve"> valutando l’interazione tra le classi di oggetti e vedendo che gli oggetti appartenenti alla stessa macroarea sono maggiormente dipendenti tra essi. Sono state attribuite due definizioni diverse alle macroaree:</w:t>
+      </w:r>
+    </w:p>
+    <w:p>
+      <w:pPr>
+        <w:pStyle w:val="NormaleWeb"/>
+        <w:numPr>
+          <w:ilvl w:val="0"/>
+          <w:numId w:val="9"/>
+        </w:numPr>
+        <w:rPr>
+          <w:rFonts w:asciiTheme="minorHAnsi" w:hAnsiTheme="minorHAnsi" w:cstheme="minorHAnsi"/>
+          <w:i/>
+          <w:iCs/>
+        </w:rPr>
+      </w:pPr>
+      <w:r>
+        <w:rPr>
+          <w:rFonts w:asciiTheme="minorHAnsi" w:hAnsiTheme="minorHAnsi" w:cstheme="minorHAnsi"/>
+          <w:i/>
+          <w:iCs/>
+        </w:rPr>
+        <w:t>Attività</w:t>
+      </w:r>
+      <w:r>
+        <w:rPr>
+          <w:rFonts w:asciiTheme="minorHAnsi" w:hAnsiTheme="minorHAnsi" w:cstheme="minorHAnsi"/>
+          <w:i/>
+          <w:iCs/>
+        </w:rPr>
+        <w:t>:</w:t>
+      </w:r>
+      <w:r>
+        <w:rPr>
+          <w:rFonts w:asciiTheme="minorHAnsi" w:hAnsiTheme="minorHAnsi" w:cstheme="minorHAnsi"/>
+        </w:rPr>
+        <w:t xml:space="preserve"> rappresenta il negozio nel suo complesso di utilizzo da parte di utenti.</w:t>
+      </w:r>
+    </w:p>
+    <w:p>
+      <w:pPr>
+        <w:pStyle w:val="NormaleWeb"/>
+        <w:numPr>
+          <w:ilvl w:val="0"/>
+          <w:numId w:val="9"/>
+        </w:numPr>
+        <w:rPr>
+          <w:rFonts w:asciiTheme="minorHAnsi" w:hAnsiTheme="minorHAnsi" w:cstheme="minorHAnsi"/>
+          <w:i/>
+          <w:iCs/>
+        </w:rPr>
+      </w:pPr>
+      <w:r>
+        <w:rPr>
+          <w:rFonts w:asciiTheme="minorHAnsi" w:hAnsiTheme="minorHAnsi" w:cstheme="minorHAnsi"/>
+          <w:i/>
+          <w:iCs/>
+        </w:rPr>
+        <w:t>Servizio:</w:t>
+      </w:r>
+      <w:r>
+        <w:rPr>
+          <w:rFonts w:asciiTheme="minorHAnsi" w:hAnsiTheme="minorHAnsi" w:cstheme="minorHAnsi"/>
+        </w:rPr>
+        <w:t xml:space="preserve"> rappresenta a seconda degli aspetti fisici del negozio in questione i servizi che offre</w:t>
+      </w:r>
+      <w:r>
+        <w:rPr>
+          <w:rFonts w:asciiTheme="minorHAnsi" w:hAnsiTheme="minorHAnsi" w:cstheme="minorHAnsi"/>
+          <w:i/>
+          <w:iCs/>
+        </w:rPr>
+        <w:t>.</w:t>
+      </w:r>
+    </w:p>
+    <w:p>
+      <w:pPr>
+        <w:pStyle w:val="NormaleWeb"/>
+        <w:rPr>
+          <w:rFonts w:asciiTheme="minorHAnsi" w:hAnsiTheme="minorHAnsi" w:cstheme="minorHAnsi"/>
+        </w:rPr>
+      </w:pPr>
+      <w:r>
+        <w:rPr>
+          <w:rFonts w:asciiTheme="minorHAnsi" w:hAnsiTheme="minorHAnsi" w:cstheme="minorHAnsi"/>
+        </w:rPr>
+        <w:t xml:space="preserve">L’accesso ai membri interni alle classi di oggetti </w:t>
+      </w:r>
+      <w:r>
+        <w:rPr>
+          <w:rFonts w:asciiTheme="minorHAnsi" w:hAnsiTheme="minorHAnsi" w:cstheme="minorHAnsi"/>
+        </w:rPr>
+        <w:t>è stato reso pubblico</w:t>
+      </w:r>
+      <w:r>
+        <w:rPr>
+          <w:rFonts w:asciiTheme="minorHAnsi" w:hAnsiTheme="minorHAnsi" w:cstheme="minorHAnsi"/>
+        </w:rPr>
+        <w:t xml:space="preserve"> </w:t>
+      </w:r>
+      <w:r>
+        <w:rPr>
+          <w:rFonts w:asciiTheme="minorHAnsi" w:hAnsiTheme="minorHAnsi" w:cstheme="minorHAnsi"/>
+        </w:rPr>
+        <w:t>per assecondare le implicazioni derivanti dal vincolo del RNF1.</w:t>
+      </w:r>
+    </w:p>
+    <w:p>
+      <w:pPr>
+        <w:pStyle w:val="NormaleWeb"/>
+        <w:rPr>
           <w:b/>
           <w:bCs/>
           <w:color w:val="FF0000"/>
@@ -19839,7 +20050,6 @@
           <w:sz w:val="36"/>
           <w:szCs w:val="36"/>
         </w:rPr>
-        <w:lastRenderedPageBreak/>
         <w:t xml:space="preserve">3.1 </w:t>
       </w:r>
       <w:r>
@@ -19866,6 +20076,7 @@
     <w:p>
       <w:pPr>
         <w:pStyle w:val="NormaleWeb"/>
+        <w:jc w:val="center"/>
         <w:rPr>
           <w:b/>
           <w:bCs/>
@@ -19874,37 +20085,15 @@
           <w:szCs w:val="36"/>
         </w:rPr>
       </w:pPr>
-    </w:p>
-    <w:p>
-      <w:pPr>
-        <w:pStyle w:val="NormaleWeb"/>
-        <w:jc w:val="center"/>
+      <w:r>
         <w:rPr>
           <w:noProof/>
         </w:rPr>
-      </w:pPr>
-    </w:p>
-    <w:p>
-      <w:pPr>
-        <w:pStyle w:val="NormaleWeb"/>
-        <w:jc w:val="center"/>
-        <w:rPr>
-          <w:b/>
-          <w:bCs/>
-          <w:color w:val="FF0000"/>
-          <w:sz w:val="36"/>
-          <w:szCs w:val="36"/>
-        </w:rPr>
-      </w:pPr>
-      <w:r>
-        <w:rPr>
-          <w:noProof/>
-        </w:rPr>
         <w:drawing>
-          <wp:inline distT="0" distB="0" distL="0" distR="0" wp14:anchorId="31AB44A6" wp14:editId="08592C4C">
+          <wp:inline distT="0" distB="0" distL="0" distR="0" wp14:anchorId="52E279B7" wp14:editId="6207F107">
             <wp:extent cx="6120130" cy="4326255"/>
             <wp:effectExtent l="0" t="0" r="0" b="0"/>
-            <wp:docPr id="2" name="Immagine 2"/>
+            <wp:docPr id="10" name="Immagine 10"/>
             <wp:cNvGraphicFramePr>
               <a:graphicFrameLocks xmlns:a="http://schemas.openxmlformats.org/drawingml/2006/main" noChangeAspect="1"/>
             </wp:cNvGraphicFramePr>
@@ -20194,13 +20383,87 @@
       </w:pPr>
       <w:r>
         <w:rPr>
+          <w:rFonts w:asciiTheme="minorHAnsi" w:hAnsiTheme="minorHAnsi" w:cstheme="minorHAnsi"/>
+          <w:color w:val="000000" w:themeColor="text1"/>
+        </w:rPr>
+        <w:t xml:space="preserve">I diagrammi di sequenza modellano le interazioni tra oggetti e attori, rappresentano una specifica sequenza di interazione per svolgere una funzione, l’ordine in cui le interazioni avvengono dopo l’attivazione da parte di un attore che interagisce con il sistema è stabilito </w:t>
+      </w:r>
+      <w:r>
+        <w:rPr>
+          <w:rFonts w:asciiTheme="minorHAnsi" w:hAnsiTheme="minorHAnsi" w:cstheme="minorHAnsi"/>
+          <w:color w:val="000000" w:themeColor="text1"/>
+        </w:rPr>
+        <w:t>dai diagrammi, questo permetterà un’implementazione più agevole.</w:t>
+      </w:r>
+    </w:p>
+    <w:p>
+      <w:pPr>
+        <w:pStyle w:val="NormaleWeb"/>
+        <w:rPr>
           <w:b/>
           <w:bCs/>
           <w:color w:val="FF0000"/>
           <w:sz w:val="36"/>
           <w:szCs w:val="36"/>
         </w:rPr>
+      </w:pPr>
+      <w:r>
+        <w:rPr>
+          <w:b/>
+          <w:bCs/>
+          <w:color w:val="FF0000"/>
+          <w:sz w:val="36"/>
+          <w:szCs w:val="36"/>
+        </w:rPr>
         <w:t>3.3.1 BACKUP</w:t>
+      </w:r>
+    </w:p>
+    <w:p>
+      <w:pPr>
+        <w:pStyle w:val="NormaleWeb"/>
+        <w:jc w:val="both"/>
+        <w:rPr>
+          <w:b/>
+          <w:bCs/>
+          <w:color w:val="FF0000"/>
+          <w:sz w:val="36"/>
+          <w:szCs w:val="36"/>
+        </w:rPr>
+      </w:pPr>
+      <w:r>
+        <w:rPr>
+          <w:rFonts w:asciiTheme="minorHAnsi" w:hAnsiTheme="minorHAnsi" w:cstheme="minorHAnsi"/>
+          <w:color w:val="000000" w:themeColor="text1"/>
+        </w:rPr>
+        <w:t xml:space="preserve">Tale </w:t>
+      </w:r>
+      <w:r>
+        <w:rPr>
+          <w:rFonts w:asciiTheme="minorHAnsi" w:hAnsiTheme="minorHAnsi" w:cstheme="minorHAnsi"/>
+          <w:color w:val="000000" w:themeColor="text1"/>
+        </w:rPr>
+        <w:t>diagramm</w:t>
+      </w:r>
+      <w:r>
+        <w:rPr>
+          <w:rFonts w:asciiTheme="minorHAnsi" w:hAnsiTheme="minorHAnsi" w:cstheme="minorHAnsi"/>
+          <w:color w:val="000000" w:themeColor="text1"/>
+        </w:rPr>
+        <w:t>a modella l’interazione da parte del</w:t>
+      </w:r>
+      <w:r>
+        <w:rPr>
+          <w:rFonts w:asciiTheme="minorHAnsi" w:hAnsiTheme="minorHAnsi" w:cstheme="minorHAnsi"/>
+          <w:color w:val="000000" w:themeColor="text1"/>
+        </w:rPr>
+        <w:t>l’</w:t>
+      </w:r>
+      <w:r>
+        <w:rPr>
+          <w:rFonts w:asciiTheme="minorHAnsi" w:hAnsiTheme="minorHAnsi" w:cstheme="minorHAnsi"/>
+          <w:color w:val="000000" w:themeColor="text1"/>
+        </w:rPr>
+        <w:t>attore Tempo con la richiesta di effettuare un backup dei dati. L’interazione con il Database avviene nella breve linea di vita in cui vi è la copia dei dati in esso contenuti.</w:t>
       </w:r>
     </w:p>
     <w:p>
@@ -20323,6 +20586,32 @@
       </w:pPr>
       <w:r>
         <w:rPr>
+          <w:rFonts w:asciiTheme="minorHAnsi" w:hAnsiTheme="minorHAnsi" w:cstheme="minorHAnsi"/>
+          <w:color w:val="000000" w:themeColor="text1"/>
+        </w:rPr>
+        <w:t>Tale diagramma modella l’interazione</w:t>
+      </w:r>
+      <w:r>
+        <w:rPr>
+          <w:rFonts w:asciiTheme="minorHAnsi" w:hAnsiTheme="minorHAnsi" w:cstheme="minorHAnsi"/>
+          <w:color w:val="000000" w:themeColor="text1"/>
+        </w:rPr>
+        <w:t xml:space="preserve"> dell’attore Cliente Proprietario per controllare lo stato degli oggetti registrati nel sistema.</w:t>
+      </w:r>
+    </w:p>
+    <w:p>
+      <w:pPr>
+        <w:pStyle w:val="NormaleWeb"/>
+        <w:rPr>
+          <w:b/>
+          <w:bCs/>
+          <w:color w:val="FF0000"/>
+          <w:sz w:val="36"/>
+          <w:szCs w:val="36"/>
+        </w:rPr>
+      </w:pPr>
+      <w:r>
+        <w:rPr>
           <w:noProof/>
         </w:rPr>
         <w:lastRenderedPageBreak/>
@@ -20424,6 +20713,102 @@
     <w:p>
       <w:pPr>
         <w:pStyle w:val="NormaleWeb"/>
+        <w:rPr>
+          <w:b/>
+          <w:bCs/>
+          <w:color w:val="FF0000"/>
+          <w:sz w:val="36"/>
+          <w:szCs w:val="36"/>
+        </w:rPr>
+      </w:pPr>
+      <w:r>
+        <w:rPr>
+          <w:rFonts w:asciiTheme="minorHAnsi" w:hAnsiTheme="minorHAnsi" w:cstheme="minorHAnsi"/>
+          <w:color w:val="000000" w:themeColor="text1"/>
+        </w:rPr>
+        <w:t>Tale diagramm</w:t>
+      </w:r>
+      <w:r>
+        <w:rPr>
+          <w:rFonts w:asciiTheme="minorHAnsi" w:hAnsiTheme="minorHAnsi" w:cstheme="minorHAnsi"/>
+          <w:color w:val="000000" w:themeColor="text1"/>
+        </w:rPr>
+        <w:t>i</w:t>
+      </w:r>
+      <w:r>
+        <w:rPr>
+          <w:rFonts w:asciiTheme="minorHAnsi" w:hAnsiTheme="minorHAnsi" w:cstheme="minorHAnsi"/>
+          <w:color w:val="000000" w:themeColor="text1"/>
+        </w:rPr>
+        <w:t xml:space="preserve"> model</w:t>
+      </w:r>
+      <w:r>
+        <w:rPr>
+          <w:rFonts w:asciiTheme="minorHAnsi" w:hAnsiTheme="minorHAnsi" w:cstheme="minorHAnsi"/>
+          <w:color w:val="000000" w:themeColor="text1"/>
+        </w:rPr>
+        <w:t>l</w:t>
+      </w:r>
+      <w:r>
+        <w:rPr>
+          <w:rFonts w:asciiTheme="minorHAnsi" w:hAnsiTheme="minorHAnsi" w:cstheme="minorHAnsi"/>
+          <w:color w:val="000000" w:themeColor="text1"/>
+        </w:rPr>
+        <w:t>a</w:t>
+      </w:r>
+      <w:r>
+        <w:rPr>
+          <w:rFonts w:asciiTheme="minorHAnsi" w:hAnsiTheme="minorHAnsi" w:cstheme="minorHAnsi"/>
+          <w:color w:val="000000" w:themeColor="text1"/>
+        </w:rPr>
+        <w:t>no</w:t>
+      </w:r>
+      <w:r>
+        <w:rPr>
+          <w:rFonts w:asciiTheme="minorHAnsi" w:hAnsiTheme="minorHAnsi" w:cstheme="minorHAnsi"/>
+          <w:color w:val="000000" w:themeColor="text1"/>
+        </w:rPr>
+        <w:t xml:space="preserve"> </w:t>
+      </w:r>
+      <w:r>
+        <w:rPr>
+          <w:rFonts w:asciiTheme="minorHAnsi" w:hAnsiTheme="minorHAnsi" w:cstheme="minorHAnsi"/>
+          <w:color w:val="000000" w:themeColor="text1"/>
+        </w:rPr>
+        <w:t xml:space="preserve">le </w:t>
+      </w:r>
+      <w:r>
+        <w:rPr>
+          <w:rFonts w:asciiTheme="minorHAnsi" w:hAnsiTheme="minorHAnsi" w:cstheme="minorHAnsi"/>
+          <w:color w:val="000000" w:themeColor="text1"/>
+        </w:rPr>
+        <w:t xml:space="preserve">interazione </w:t>
+      </w:r>
+      <w:r>
+        <w:rPr>
+          <w:rFonts w:asciiTheme="minorHAnsi" w:hAnsiTheme="minorHAnsi" w:cstheme="minorHAnsi"/>
+          <w:color w:val="000000" w:themeColor="text1"/>
+        </w:rPr>
+        <w:t xml:space="preserve">CRUD </w:t>
+      </w:r>
+      <w:r>
+        <w:rPr>
+          <w:rFonts w:asciiTheme="minorHAnsi" w:hAnsiTheme="minorHAnsi" w:cstheme="minorHAnsi"/>
+          <w:color w:val="000000" w:themeColor="text1"/>
+        </w:rPr>
+        <w:t>dell</w:t>
+      </w:r>
+      <w:r>
+        <w:rPr>
+          <w:rFonts w:asciiTheme="minorHAnsi" w:hAnsiTheme="minorHAnsi" w:cstheme="minorHAnsi"/>
+          <w:color w:val="000000" w:themeColor="text1"/>
+        </w:rPr>
+        <w:t>’attore Amministratore con un prodotto presente nel sistema</w:t>
+      </w:r>
+    </w:p>
+    <w:p>
+      <w:pPr>
+        <w:pStyle w:val="NormaleWeb"/>
         <w:jc w:val="center"/>
         <w:rPr>
           <w:b/>
@@ -20870,6 +21255,47 @@
     <w:p>
       <w:pPr>
         <w:pStyle w:val="NormaleWeb"/>
+        <w:rPr>
+          <w:b/>
+          <w:bCs/>
+          <w:color w:val="FF0000"/>
+          <w:sz w:val="36"/>
+          <w:szCs w:val="36"/>
+          <w:u w:val="single"/>
+        </w:rPr>
+      </w:pPr>
+      <w:r>
+        <w:rPr>
+          <w:rFonts w:asciiTheme="minorHAnsi" w:hAnsiTheme="minorHAnsi" w:cstheme="minorHAnsi"/>
+          <w:color w:val="000000" w:themeColor="text1"/>
+        </w:rPr>
+        <w:t>Tale diagramma modella l’interazione dell’attore</w:t>
+      </w:r>
+      <w:r>
+        <w:rPr>
+          <w:rFonts w:asciiTheme="minorHAnsi" w:hAnsiTheme="minorHAnsi" w:cstheme="minorHAnsi"/>
+          <w:color w:val="000000" w:themeColor="text1"/>
+        </w:rPr>
+        <w:t xml:space="preserve"> User in </w:t>
+      </w:r>
+      <w:r>
+        <w:rPr>
+          <w:rFonts w:asciiTheme="minorHAnsi" w:hAnsiTheme="minorHAnsi" w:cstheme="minorHAnsi"/>
+          <w:color w:val="000000" w:themeColor="text1"/>
+        </w:rPr>
+        <w:t xml:space="preserve">possesso di un account </w:t>
+      </w:r>
+      <w:r>
+        <w:rPr>
+          <w:rFonts w:asciiTheme="minorHAnsi" w:hAnsiTheme="minorHAnsi" w:cstheme="minorHAnsi"/>
+          <w:color w:val="000000" w:themeColor="text1"/>
+        </w:rPr>
+        <w:t>per l’accesso ai servizi del sistema.</w:t>
+      </w:r>
+    </w:p>
+    <w:p>
+      <w:pPr>
+        <w:pStyle w:val="NormaleWeb"/>
         <w:jc w:val="center"/>
         <w:rPr>
           <w:b/>
@@ -20976,6 +21402,32 @@
     <w:p>
       <w:pPr>
         <w:pStyle w:val="NormaleWeb"/>
+        <w:rPr>
+          <w:b/>
+          <w:bCs/>
+          <w:color w:val="FF0000"/>
+          <w:sz w:val="36"/>
+          <w:szCs w:val="36"/>
+        </w:rPr>
+      </w:pPr>
+      <w:r>
+        <w:rPr>
+          <w:rFonts w:asciiTheme="minorHAnsi" w:hAnsiTheme="minorHAnsi" w:cstheme="minorHAnsi"/>
+          <w:color w:val="000000" w:themeColor="text1"/>
+        </w:rPr>
+        <w:t>Tale diagramma modella l’interazione dell’attore</w:t>
+      </w:r>
+      <w:r>
+        <w:rPr>
+          <w:rFonts w:asciiTheme="minorHAnsi" w:hAnsiTheme="minorHAnsi" w:cstheme="minorHAnsi"/>
+          <w:color w:val="000000" w:themeColor="text1"/>
+        </w:rPr>
+        <w:t xml:space="preserve"> Tempo con l’invio di una e-mail di notifica.</w:t>
+      </w:r>
+    </w:p>
+    <w:p>
+      <w:pPr>
+        <w:pStyle w:val="NormaleWeb"/>
         <w:jc w:val="center"/>
         <w:rPr>
           <w:b/>
@@ -21084,6 +21536,32 @@
     <w:p>
       <w:pPr>
         <w:pStyle w:val="NormaleWeb"/>
+        <w:rPr>
+          <w:b/>
+          <w:bCs/>
+          <w:color w:val="FF0000"/>
+          <w:sz w:val="36"/>
+          <w:szCs w:val="36"/>
+        </w:rPr>
+      </w:pPr>
+      <w:r>
+        <w:rPr>
+          <w:rFonts w:asciiTheme="minorHAnsi" w:hAnsiTheme="minorHAnsi" w:cstheme="minorHAnsi"/>
+          <w:color w:val="000000" w:themeColor="text1"/>
+        </w:rPr>
+        <w:t>Tale diagramma modella l’interazione dell’attore</w:t>
+      </w:r>
+      <w:r>
+        <w:rPr>
+          <w:rFonts w:asciiTheme="minorHAnsi" w:hAnsiTheme="minorHAnsi" w:cstheme="minorHAnsi"/>
+          <w:color w:val="000000" w:themeColor="text1"/>
+        </w:rPr>
+        <w:t xml:space="preserve"> Amministratore con il sistema per ricercare un Cliente-Proprietario registrato.</w:t>
+      </w:r>
+    </w:p>
+    <w:p>
+      <w:pPr>
+        <w:pStyle w:val="NormaleWeb"/>
         <w:jc w:val="center"/>
         <w:rPr>
           <w:b/>
@@ -21193,6 +21671,44 @@
     <w:p>
       <w:pPr>
         <w:pStyle w:val="NormaleWeb"/>
+        <w:rPr>
+          <w:b/>
+          <w:bCs/>
+          <w:color w:val="FF0000"/>
+          <w:sz w:val="36"/>
+          <w:szCs w:val="36"/>
+        </w:rPr>
+      </w:pPr>
+      <w:r>
+        <w:rPr>
+          <w:rFonts w:asciiTheme="minorHAnsi" w:hAnsiTheme="minorHAnsi" w:cstheme="minorHAnsi"/>
+          <w:color w:val="000000" w:themeColor="text1"/>
+        </w:rPr>
+        <w:t>Tale diagramma modella l’interazione dell’attore Amministratore con il sistema per</w:t>
+      </w:r>
+      <w:r>
+        <w:rPr>
+          <w:rFonts w:asciiTheme="minorHAnsi" w:hAnsiTheme="minorHAnsi" w:cstheme="minorHAnsi"/>
+          <w:color w:val="000000" w:themeColor="text1"/>
+        </w:rPr>
+        <w:t xml:space="preserve"> la ricerca di un prodotto.</w:t>
+      </w:r>
+    </w:p>
+    <w:p>
+      <w:pPr>
+        <w:pStyle w:val="NormaleWeb"/>
+        <w:rPr>
+          <w:b/>
+          <w:bCs/>
+          <w:color w:val="FF0000"/>
+          <w:sz w:val="36"/>
+          <w:szCs w:val="36"/>
+        </w:rPr>
+      </w:pPr>
+    </w:p>
+    <w:p>
+      <w:pPr>
+        <w:pStyle w:val="NormaleWeb"/>
         <w:jc w:val="center"/>
         <w:rPr>
           <w:b/>
@@ -21324,6 +21840,44 @@
     <w:p>
       <w:pPr>
         <w:pStyle w:val="NormaleWeb"/>
+        <w:rPr>
+          <w:b/>
+          <w:bCs/>
+          <w:color w:val="FF0000"/>
+          <w:sz w:val="36"/>
+          <w:szCs w:val="36"/>
+        </w:rPr>
+      </w:pPr>
+      <w:r>
+        <w:rPr>
+          <w:rFonts w:asciiTheme="minorHAnsi" w:hAnsiTheme="minorHAnsi" w:cstheme="minorHAnsi"/>
+          <w:color w:val="000000" w:themeColor="text1"/>
+        </w:rPr>
+        <w:t>Tale diagramma modella l’interazione dell’attore Amministratore con il sistema per</w:t>
+      </w:r>
+      <w:r>
+        <w:rPr>
+          <w:rFonts w:asciiTheme="minorHAnsi" w:hAnsiTheme="minorHAnsi" w:cstheme="minorHAnsi"/>
+          <w:color w:val="000000" w:themeColor="text1"/>
+        </w:rPr>
+        <w:t xml:space="preserve"> la vendita di un prodotto</w:t>
+      </w:r>
+    </w:p>
+    <w:p>
+      <w:pPr>
+        <w:pStyle w:val="NormaleWeb"/>
+        <w:rPr>
+          <w:b/>
+          <w:bCs/>
+          <w:color w:val="FF0000"/>
+          <w:sz w:val="36"/>
+          <w:szCs w:val="36"/>
+        </w:rPr>
+      </w:pPr>
+    </w:p>
+    <w:p>
+      <w:pPr>
+        <w:pStyle w:val="NormaleWeb"/>
         <w:jc w:val="center"/>
         <w:rPr>
           <w:b/>
@@ -21465,7 +22019,6 @@
     <w:p>
       <w:pPr>
         <w:pStyle w:val="NormaleWeb"/>
-        <w:jc w:val="center"/>
         <w:rPr>
           <w:b/>
           <w:bCs/>
@@ -21476,9 +22029,36 @@
       </w:pPr>
       <w:r>
         <w:rPr>
+          <w:rFonts w:asciiTheme="minorHAnsi" w:hAnsiTheme="minorHAnsi" w:cstheme="minorHAnsi"/>
+          <w:color w:val="000000" w:themeColor="text1"/>
+        </w:rPr>
+        <w:lastRenderedPageBreak/>
+        <w:t>Tale diagramma modella l’interazione dell’attore Amministratore con il sistema per</w:t>
+      </w:r>
+      <w:r>
+        <w:rPr>
+          <w:rFonts w:asciiTheme="minorHAnsi" w:hAnsiTheme="minorHAnsi" w:cstheme="minorHAnsi"/>
+          <w:color w:val="000000" w:themeColor="text1"/>
+        </w:rPr>
+        <w:t xml:space="preserve"> la visualizzazione di statistiche disponibili.</w:t>
+      </w:r>
+    </w:p>
+    <w:p>
+      <w:pPr>
+        <w:pStyle w:val="NormaleWeb"/>
+        <w:jc w:val="center"/>
+        <w:rPr>
+          <w:b/>
+          <w:bCs/>
+          <w:color w:val="FF0000"/>
+          <w:sz w:val="36"/>
+          <w:szCs w:val="36"/>
+        </w:rPr>
+      </w:pPr>
+      <w:r>
+        <w:rPr>
           <w:noProof/>
         </w:rPr>
-        <w:lastRenderedPageBreak/>
         <w:drawing>
           <wp:inline distT="0" distB="0" distL="0" distR="0" wp14:anchorId="54B06737" wp14:editId="0E748DEA">
             <wp:extent cx="5600000" cy="6695238"/>
@@ -21566,7 +22146,6 @@
           <w:color w:val="FF0000"/>
           <w:sz w:val="36"/>
           <w:szCs w:val="36"/>
-          <w:u w:val="single"/>
         </w:rPr>
       </w:pPr>
       <w:r>
@@ -21579,6 +22158,37 @@
         </w:rPr>
         <w:t>4 DIAGRAMMI DI PROGETTAZIONE</w:t>
       </w:r>
+    </w:p>
+    <w:p>
+      <w:pPr>
+        <w:pStyle w:val="NormaleWeb"/>
+        <w:rPr>
+          <w:rFonts w:asciiTheme="minorHAnsi" w:hAnsiTheme="minorHAnsi" w:cstheme="minorHAnsi"/>
+          <w:color w:val="000000" w:themeColor="text1"/>
+          <w:u w:val="single"/>
+        </w:rPr>
+      </w:pPr>
+      <w:r>
+        <w:rPr>
+          <w:rFonts w:asciiTheme="minorHAnsi" w:hAnsiTheme="minorHAnsi" w:cstheme="minorHAnsi"/>
+          <w:color w:val="000000" w:themeColor="text1"/>
+        </w:rPr>
+        <w:lastRenderedPageBreak/>
+        <w:t xml:space="preserve">Sono una raffinazione dei diagrammi delle classi di analisi infatti le seguono temporalmente. Procedendo con la progettazione </w:t>
+      </w:r>
+    </w:p>
+    <w:p>
+      <w:pPr>
+        <w:pStyle w:val="NormaleWeb"/>
+        <w:rPr>
+          <w:b/>
+          <w:bCs/>
+          <w:color w:val="FF0000"/>
+          <w:sz w:val="36"/>
+          <w:szCs w:val="36"/>
+          <w:u w:val="single"/>
+        </w:rPr>
+      </w:pPr>
     </w:p>
     <w:p>
       <w:pPr>
@@ -23805,7 +24415,6 @@
         <w:t xml:space="preserve"> è aggiornata alla versione di </w:t>
       </w:r>
       <w:proofErr w:type="spellStart"/>
-      <w:proofErr w:type="gramStart"/>
       <w:r>
         <w:rPr>
           <w:rFonts w:asciiTheme="minorHAnsi" w:hAnsiTheme="minorHAnsi" w:cstheme="minorHAnsi"/>
@@ -23815,7 +24424,6 @@
         <w:t>UsatoBeato</w:t>
       </w:r>
       <w:proofErr w:type="spellEnd"/>
-      <w:proofErr w:type="gramEnd"/>
       <w:r>
         <w:rPr>
           <w:rFonts w:asciiTheme="minorHAnsi" w:hAnsiTheme="minorHAnsi" w:cstheme="minorHAnsi"/>
@@ -24012,33 +24620,7 @@
           <w:sz w:val="22"/>
           <w:szCs w:val="22"/>
         </w:rPr>
-        <w:t>Tale vista è</w:t>
-      </w:r>
-      <w:r>
-        <w:rPr>
-          <w:rFonts w:asciiTheme="minorHAnsi" w:hAnsiTheme="minorHAnsi" w:cstheme="minorHAnsi"/>
-          <w:sz w:val="22"/>
-          <w:szCs w:val="22"/>
-        </w:rPr>
-        <w:t xml:space="preserve"> caricata all’avvio </w:t>
-      </w:r>
-      <w:proofErr w:type="gramStart"/>
-      <w:r>
-        <w:rPr>
-          <w:rFonts w:asciiTheme="minorHAnsi" w:hAnsiTheme="minorHAnsi" w:cstheme="minorHAnsi"/>
-          <w:sz w:val="22"/>
-          <w:szCs w:val="22"/>
-        </w:rPr>
-        <w:t>del eseguibile</w:t>
-      </w:r>
-      <w:proofErr w:type="gramEnd"/>
-      <w:r>
-        <w:rPr>
-          <w:rFonts w:asciiTheme="minorHAnsi" w:hAnsiTheme="minorHAnsi" w:cstheme="minorHAnsi"/>
-          <w:sz w:val="22"/>
-          <w:szCs w:val="22"/>
-        </w:rPr>
-        <w:t>, vi sono tre barre di attivazione per la selezione di filtri da applicare ai prodotti disponibili nel negozio.</w:t>
+        <w:t>Tale vista è caricata all’avvio del eseguibile, vi sono tre barre di attivazione per la selezione di filtri da applicare ai prodotti disponibili nel negozio.</w:t>
       </w:r>
     </w:p>
     <w:p>
@@ -24198,49 +24780,7 @@
           <w:sz w:val="22"/>
           <w:szCs w:val="22"/>
         </w:rPr>
-        <w:t>Nella</w:t>
-      </w:r>
-      <w:r>
-        <w:rPr>
-          <w:rFonts w:asciiTheme="minorHAnsi" w:hAnsiTheme="minorHAnsi" w:cstheme="minorHAnsi"/>
-          <w:sz w:val="22"/>
-          <w:szCs w:val="22"/>
-        </w:rPr>
-        <w:t xml:space="preserve"> vista </w:t>
-      </w:r>
-      <w:r>
-        <w:rPr>
-          <w:rFonts w:asciiTheme="minorHAnsi" w:hAnsiTheme="minorHAnsi" w:cstheme="minorHAnsi"/>
-          <w:sz w:val="22"/>
-          <w:szCs w:val="22"/>
-        </w:rPr>
-        <w:t xml:space="preserve">NUMERO che </w:t>
-      </w:r>
-      <w:r>
-        <w:rPr>
-          <w:rFonts w:asciiTheme="minorHAnsi" w:hAnsiTheme="minorHAnsi" w:cstheme="minorHAnsi"/>
-          <w:sz w:val="22"/>
-          <w:szCs w:val="22"/>
-        </w:rPr>
-        <w:t xml:space="preserve">è accessibile </w:t>
-      </w:r>
-      <w:proofErr w:type="gramStart"/>
-      <w:r>
-        <w:rPr>
-          <w:rFonts w:asciiTheme="minorHAnsi" w:hAnsiTheme="minorHAnsi" w:cstheme="minorHAnsi"/>
-          <w:sz w:val="22"/>
-          <w:szCs w:val="22"/>
-        </w:rPr>
-        <w:t>dal utente</w:t>
-      </w:r>
-      <w:proofErr w:type="gramEnd"/>
-      <w:r>
-        <w:rPr>
-          <w:rFonts w:asciiTheme="minorHAnsi" w:hAnsiTheme="minorHAnsi" w:cstheme="minorHAnsi"/>
-          <w:sz w:val="22"/>
-          <w:szCs w:val="22"/>
-        </w:rPr>
-        <w:t xml:space="preserve"> Amministratore, è possibile visualizzare le informazioni di un prodotto di interesse. </w:t>
+        <w:t xml:space="preserve">Nella vista NUMERO che è accessibile dal utente Amministratore, è possibile visualizzare le informazioni di un prodotto di interesse. </w:t>
       </w:r>
     </w:p>
     <w:p>
@@ -24354,39 +24894,7 @@
           <w:sz w:val="22"/>
           <w:szCs w:val="22"/>
         </w:rPr>
-        <w:t>Nella vista NUMERO che è accessibile dal</w:t>
-      </w:r>
-      <w:r>
-        <w:rPr>
-          <w:rFonts w:asciiTheme="minorHAnsi" w:hAnsiTheme="minorHAnsi" w:cstheme="minorHAnsi"/>
-          <w:sz w:val="22"/>
-          <w:szCs w:val="22"/>
-        </w:rPr>
-        <w:t>l’</w:t>
-      </w:r>
-      <w:r>
-        <w:rPr>
-          <w:rFonts w:asciiTheme="minorHAnsi" w:hAnsiTheme="minorHAnsi" w:cstheme="minorHAnsi"/>
-          <w:sz w:val="22"/>
-          <w:szCs w:val="22"/>
-        </w:rPr>
-        <w:t xml:space="preserve">utente Amministratore, è possibile visualizzare le informazioni di un </w:t>
-      </w:r>
-      <w:r>
-        <w:rPr>
-          <w:rFonts w:asciiTheme="minorHAnsi" w:hAnsiTheme="minorHAnsi" w:cstheme="minorHAnsi"/>
-          <w:sz w:val="22"/>
-          <w:szCs w:val="22"/>
-        </w:rPr>
-        <w:t>account registrato nel sistema come Cliente-Proprietario</w:t>
-      </w:r>
-      <w:r>
-        <w:rPr>
-          <w:rFonts w:asciiTheme="minorHAnsi" w:hAnsiTheme="minorHAnsi" w:cstheme="minorHAnsi"/>
-          <w:sz w:val="22"/>
-          <w:szCs w:val="22"/>
-        </w:rPr>
-        <w:t xml:space="preserve">. </w:t>
+        <w:t xml:space="preserve">Nella vista NUMERO che è accessibile dall’utente Amministratore, è possibile visualizzare le informazioni di un account registrato nel sistema come Cliente-Proprietario. </w:t>
       </w:r>
     </w:p>
     <w:p>
@@ -24521,39 +25029,7 @@
           <w:sz w:val="22"/>
           <w:szCs w:val="22"/>
         </w:rPr>
-        <w:t>Nella vista NUMERO che è accessibile dal</w:t>
-      </w:r>
-      <w:r>
-        <w:rPr>
-          <w:rFonts w:asciiTheme="minorHAnsi" w:hAnsiTheme="minorHAnsi" w:cstheme="minorHAnsi"/>
-          <w:sz w:val="22"/>
-          <w:szCs w:val="22"/>
-        </w:rPr>
-        <w:t>l’</w:t>
-      </w:r>
-      <w:r>
-        <w:rPr>
-          <w:rFonts w:asciiTheme="minorHAnsi" w:hAnsiTheme="minorHAnsi" w:cstheme="minorHAnsi"/>
-          <w:sz w:val="22"/>
-          <w:szCs w:val="22"/>
-        </w:rPr>
-        <w:t>utente Amministratore, è possibile visualizzare</w:t>
-      </w:r>
-      <w:r>
-        <w:rPr>
-          <w:rFonts w:asciiTheme="minorHAnsi" w:hAnsiTheme="minorHAnsi" w:cstheme="minorHAnsi"/>
-          <w:sz w:val="22"/>
-          <w:szCs w:val="22"/>
-        </w:rPr>
-        <w:t xml:space="preserve"> le statistiche disponibili per valutare l’andamento del negozio</w:t>
-      </w:r>
-      <w:r>
-        <w:rPr>
-          <w:rFonts w:asciiTheme="minorHAnsi" w:hAnsiTheme="minorHAnsi" w:cstheme="minorHAnsi"/>
-          <w:sz w:val="22"/>
-          <w:szCs w:val="22"/>
-        </w:rPr>
-        <w:t xml:space="preserve"> </w:t>
+        <w:t xml:space="preserve">Nella vista NUMERO che è accessibile dall’utente Amministratore, è possibile visualizzare le statistiche disponibili per valutare l’andamento del negozio </w:t>
       </w:r>
     </w:p>
     <w:p>
@@ -24689,23 +25165,7 @@
           <w:sz w:val="22"/>
           <w:szCs w:val="22"/>
         </w:rPr>
-        <w:t>Nella vista NUMERO che è accessibile dall’utente Amministratore, è possibile visualizzare</w:t>
-      </w:r>
-      <w:r>
-        <w:rPr>
-          <w:rFonts w:asciiTheme="minorHAnsi" w:hAnsiTheme="minorHAnsi" w:cstheme="minorHAnsi"/>
-          <w:sz w:val="22"/>
-          <w:szCs w:val="22"/>
-        </w:rPr>
-        <w:t xml:space="preserve"> la lista dei prodotti disponibili nel negozio.</w:t>
-      </w:r>
-      <w:r>
-        <w:rPr>
-          <w:rFonts w:asciiTheme="minorHAnsi" w:hAnsiTheme="minorHAnsi" w:cstheme="minorHAnsi"/>
-          <w:sz w:val="22"/>
-          <w:szCs w:val="22"/>
-        </w:rPr>
-        <w:t xml:space="preserve"> </w:t>
+        <w:t xml:space="preserve">Nella vista NUMERO che è accessibile dall’utente Amministratore, è possibile visualizzare la lista dei prodotti disponibili nel negozio. </w:t>
       </w:r>
     </w:p>
     <w:p>
@@ -24840,23 +25300,7 @@
           <w:sz w:val="22"/>
           <w:szCs w:val="22"/>
         </w:rPr>
-        <w:t>Nella vista NUMERO che è accessibile dall’utente Amministratore, è possibile</w:t>
-      </w:r>
-      <w:r>
-        <w:rPr>
-          <w:rFonts w:asciiTheme="minorHAnsi" w:hAnsiTheme="minorHAnsi" w:cstheme="minorHAnsi"/>
-          <w:sz w:val="22"/>
-          <w:szCs w:val="22"/>
-        </w:rPr>
-        <w:t xml:space="preserve"> effettuare l’operazione di backup.</w:t>
-      </w:r>
-      <w:r>
-        <w:rPr>
-          <w:rFonts w:asciiTheme="minorHAnsi" w:hAnsiTheme="minorHAnsi" w:cstheme="minorHAnsi"/>
-          <w:sz w:val="22"/>
-          <w:szCs w:val="22"/>
-        </w:rPr>
-        <w:t xml:space="preserve"> </w:t>
+        <w:t xml:space="preserve">Nella vista NUMERO che è accessibile dall’utente Amministratore, è possibile effettuare l’operazione di backup. </w:t>
       </w:r>
     </w:p>
     <w:p>
@@ -24979,23 +25423,7 @@
           <w:sz w:val="22"/>
           <w:szCs w:val="22"/>
         </w:rPr>
-        <w:t>Nella vista NUMERO che è accessibile dall’utente Amministratore, è possibile visualizzare l</w:t>
-      </w:r>
-      <w:r>
-        <w:rPr>
-          <w:rFonts w:asciiTheme="minorHAnsi" w:hAnsiTheme="minorHAnsi" w:cstheme="minorHAnsi"/>
-          <w:sz w:val="22"/>
-          <w:szCs w:val="22"/>
-        </w:rPr>
-        <w:t>a lista degli utenti registrati nel sistema</w:t>
-      </w:r>
-      <w:r>
-        <w:rPr>
-          <w:rFonts w:asciiTheme="minorHAnsi" w:hAnsiTheme="minorHAnsi" w:cstheme="minorHAnsi"/>
-          <w:sz w:val="22"/>
-          <w:szCs w:val="22"/>
-        </w:rPr>
-        <w:t xml:space="preserve"> </w:t>
+        <w:t xml:space="preserve">Nella vista NUMERO che è accessibile dall’utente Amministratore, è possibile visualizzare la lista degli utenti registrati nel sistema </w:t>
       </w:r>
     </w:p>
     <w:p>
@@ -25276,31 +25704,7 @@
           <w:sz w:val="22"/>
           <w:szCs w:val="22"/>
         </w:rPr>
-        <w:t>Nella vista NUMERO accessibile dall’utente</w:t>
-      </w:r>
-      <w:r>
-        <w:rPr>
-          <w:rFonts w:asciiTheme="minorHAnsi" w:hAnsiTheme="minorHAnsi" w:cstheme="minorHAnsi"/>
-          <w:sz w:val="22"/>
-          <w:szCs w:val="22"/>
-        </w:rPr>
-        <w:t xml:space="preserve"> Cliente-Proprietario</w:t>
-      </w:r>
-      <w:r>
-        <w:rPr>
-          <w:rFonts w:asciiTheme="minorHAnsi" w:hAnsiTheme="minorHAnsi" w:cstheme="minorHAnsi"/>
-          <w:sz w:val="22"/>
-          <w:szCs w:val="22"/>
-        </w:rPr>
-        <w:t>, è possibile</w:t>
-      </w:r>
-      <w:r>
-        <w:rPr>
-          <w:rFonts w:asciiTheme="minorHAnsi" w:hAnsiTheme="minorHAnsi" w:cstheme="minorHAnsi"/>
-          <w:sz w:val="22"/>
-          <w:szCs w:val="22"/>
-        </w:rPr>
-        <w:t xml:space="preserve"> visualizzare lo stato </w:t>
+        <w:t xml:space="preserve">Nella vista NUMERO accessibile dall’utente Cliente-Proprietario, è possibile visualizzare lo stato </w:t>
       </w:r>
       <w:r>
         <w:rPr>
@@ -25429,15 +25833,7 @@
           <w:sz w:val="22"/>
           <w:szCs w:val="22"/>
         </w:rPr>
-        <w:t xml:space="preserve">Nella vista NUMERO accessibile dall’utente Cliente-Proprietario, è possibile </w:t>
-      </w:r>
-      <w:r>
-        <w:rPr>
-          <w:rFonts w:asciiTheme="minorHAnsi" w:hAnsiTheme="minorHAnsi" w:cstheme="minorHAnsi"/>
-          <w:sz w:val="22"/>
-          <w:szCs w:val="22"/>
-        </w:rPr>
-        <w:t>visualizzare i propri dati.</w:t>
+        <w:t>Nella vista NUMERO accessibile dall’utente Cliente-Proprietario, è possibile visualizzare i propri dati.</w:t>
       </w:r>
     </w:p>
     <w:p>
@@ -25563,15 +25959,7 @@
           <w:sz w:val="22"/>
           <w:szCs w:val="22"/>
         </w:rPr>
-        <w:t xml:space="preserve">Nella vista NUMERO accessibile dall’utente Cliente-Proprietario, è possibile </w:t>
-      </w:r>
-      <w:r>
-        <w:rPr>
-          <w:rFonts w:asciiTheme="minorHAnsi" w:hAnsiTheme="minorHAnsi" w:cstheme="minorHAnsi"/>
-          <w:sz w:val="22"/>
-          <w:szCs w:val="22"/>
-        </w:rPr>
-        <w:t>vedere la lista degli oggetti disponibili all’interno del negozio.</w:t>
+        <w:t>Nella vista NUMERO accessibile dall’utente Cliente-Proprietario, è possibile vedere la lista degli oggetti disponibili all’interno del negozio.</w:t>
       </w:r>
     </w:p>
     <w:p>
@@ -26469,16 +26857,16 @@
     </w:lvl>
   </w:abstractNum>
   <w:abstractNum w:abstractNumId="2" w15:restartNumberingAfterBreak="0">
-    <w:nsid w:val="3B641DF2"/>
+    <w:nsid w:val="254C177F"/>
     <w:multiLevelType w:val="hybridMultilevel"/>
-    <w:tmpl w:val="16868004"/>
+    <w:tmpl w:val="18F246B8"/>
     <w:lvl w:ilvl="0" w:tplc="04100001">
       <w:start w:val="1"/>
       <w:numFmt w:val="bullet"/>
       <w:lvlText w:val=""/>
       <w:lvlJc w:val="left"/>
       <w:pPr>
-        <w:ind w:left="765" w:hanging="360"/>
+        <w:ind w:left="720" w:hanging="360"/>
       </w:pPr>
       <w:rPr>
         <w:rFonts w:ascii="Symbol" w:hAnsi="Symbol" w:hint="default"/>
@@ -26490,7 +26878,7 @@
       <w:lvlText w:val="o"/>
       <w:lvlJc w:val="left"/>
       <w:pPr>
-        <w:ind w:left="1485" w:hanging="360"/>
+        <w:ind w:left="1440" w:hanging="360"/>
       </w:pPr>
       <w:rPr>
         <w:rFonts w:ascii="Courier New" w:hAnsi="Courier New" w:cs="Courier New" w:hint="default"/>
@@ -26502,7 +26890,7 @@
       <w:lvlText w:val=""/>
       <w:lvlJc w:val="left"/>
       <w:pPr>
-        <w:ind w:left="2205" w:hanging="360"/>
+        <w:ind w:left="2160" w:hanging="360"/>
       </w:pPr>
       <w:rPr>
         <w:rFonts w:ascii="Wingdings" w:hAnsi="Wingdings" w:hint="default"/>
@@ -26514,7 +26902,7 @@
       <w:lvlText w:val=""/>
       <w:lvlJc w:val="left"/>
       <w:pPr>
-        <w:ind w:left="2925" w:hanging="360"/>
+        <w:ind w:left="2880" w:hanging="360"/>
       </w:pPr>
       <w:rPr>
         <w:rFonts w:ascii="Symbol" w:hAnsi="Symbol" w:hint="default"/>
@@ -26526,7 +26914,7 @@
       <w:lvlText w:val="o"/>
       <w:lvlJc w:val="left"/>
       <w:pPr>
-        <w:ind w:left="3645" w:hanging="360"/>
+        <w:ind w:left="3600" w:hanging="360"/>
       </w:pPr>
       <w:rPr>
         <w:rFonts w:ascii="Courier New" w:hAnsi="Courier New" w:cs="Courier New" w:hint="default"/>
@@ -26538,7 +26926,7 @@
       <w:lvlText w:val=""/>
       <w:lvlJc w:val="left"/>
       <w:pPr>
-        <w:ind w:left="4365" w:hanging="360"/>
+        <w:ind w:left="4320" w:hanging="360"/>
       </w:pPr>
       <w:rPr>
         <w:rFonts w:ascii="Wingdings" w:hAnsi="Wingdings" w:hint="default"/>
@@ -26550,7 +26938,7 @@
       <w:lvlText w:val=""/>
       <w:lvlJc w:val="left"/>
       <w:pPr>
-        <w:ind w:left="5085" w:hanging="360"/>
+        <w:ind w:left="5040" w:hanging="360"/>
       </w:pPr>
       <w:rPr>
         <w:rFonts w:ascii="Symbol" w:hAnsi="Symbol" w:hint="default"/>
@@ -26562,7 +26950,7 @@
       <w:lvlText w:val="o"/>
       <w:lvlJc w:val="left"/>
       <w:pPr>
-        <w:ind w:left="5805" w:hanging="360"/>
+        <w:ind w:left="5760" w:hanging="360"/>
       </w:pPr>
       <w:rPr>
         <w:rFonts w:ascii="Courier New" w:hAnsi="Courier New" w:cs="Courier New" w:hint="default"/>
@@ -26574,7 +26962,7 @@
       <w:lvlText w:val=""/>
       <w:lvlJc w:val="left"/>
       <w:pPr>
-        <w:ind w:left="6525" w:hanging="360"/>
+        <w:ind w:left="6480" w:hanging="360"/>
       </w:pPr>
       <w:rPr>
         <w:rFonts w:ascii="Wingdings" w:hAnsi="Wingdings" w:hint="default"/>
@@ -26582,16 +26970,16 @@
     </w:lvl>
   </w:abstractNum>
   <w:abstractNum w:abstractNumId="3" w15:restartNumberingAfterBreak="0">
-    <w:nsid w:val="455E6E0B"/>
+    <w:nsid w:val="3B641DF2"/>
     <w:multiLevelType w:val="hybridMultilevel"/>
-    <w:tmpl w:val="F61C54B4"/>
+    <w:tmpl w:val="16868004"/>
     <w:lvl w:ilvl="0" w:tplc="04100001">
       <w:start w:val="1"/>
       <w:numFmt w:val="bullet"/>
       <w:lvlText w:val=""/>
       <w:lvlJc w:val="left"/>
       <w:pPr>
-        <w:ind w:left="720" w:hanging="360"/>
+        <w:ind w:left="765" w:hanging="360"/>
       </w:pPr>
       <w:rPr>
         <w:rFonts w:ascii="Symbol" w:hAnsi="Symbol" w:hint="default"/>
@@ -26603,7 +26991,7 @@
       <w:lvlText w:val="o"/>
       <w:lvlJc w:val="left"/>
       <w:pPr>
-        <w:ind w:left="1440" w:hanging="360"/>
+        <w:ind w:left="1485" w:hanging="360"/>
       </w:pPr>
       <w:rPr>
         <w:rFonts w:ascii="Courier New" w:hAnsi="Courier New" w:cs="Courier New" w:hint="default"/>
@@ -26615,7 +27003,7 @@
       <w:lvlText w:val=""/>
       <w:lvlJc w:val="left"/>
       <w:pPr>
-        <w:ind w:left="2160" w:hanging="360"/>
+        <w:ind w:left="2205" w:hanging="360"/>
       </w:pPr>
       <w:rPr>
         <w:rFonts w:ascii="Wingdings" w:hAnsi="Wingdings" w:hint="default"/>
@@ -26627,7 +27015,7 @@
       <w:lvlText w:val=""/>
       <w:lvlJc w:val="left"/>
       <w:pPr>
-        <w:ind w:left="2880" w:hanging="360"/>
+        <w:ind w:left="2925" w:hanging="360"/>
       </w:pPr>
       <w:rPr>
         <w:rFonts w:ascii="Symbol" w:hAnsi="Symbol" w:hint="default"/>
@@ -26639,7 +27027,7 @@
       <w:lvlText w:val="o"/>
       <w:lvlJc w:val="left"/>
       <w:pPr>
-        <w:ind w:left="3600" w:hanging="360"/>
+        <w:ind w:left="3645" w:hanging="360"/>
       </w:pPr>
       <w:rPr>
         <w:rFonts w:ascii="Courier New" w:hAnsi="Courier New" w:cs="Courier New" w:hint="default"/>
@@ -26651,7 +27039,7 @@
       <w:lvlText w:val=""/>
       <w:lvlJc w:val="left"/>
       <w:pPr>
-        <w:ind w:left="4320" w:hanging="360"/>
+        <w:ind w:left="4365" w:hanging="360"/>
       </w:pPr>
       <w:rPr>
         <w:rFonts w:ascii="Wingdings" w:hAnsi="Wingdings" w:hint="default"/>
@@ -26663,7 +27051,7 @@
       <w:lvlText w:val=""/>
       <w:lvlJc w:val="left"/>
       <w:pPr>
-        <w:ind w:left="5040" w:hanging="360"/>
+        <w:ind w:left="5085" w:hanging="360"/>
       </w:pPr>
       <w:rPr>
         <w:rFonts w:ascii="Symbol" w:hAnsi="Symbol" w:hint="default"/>
@@ -26675,7 +27063,7 @@
       <w:lvlText w:val="o"/>
       <w:lvlJc w:val="left"/>
       <w:pPr>
-        <w:ind w:left="5760" w:hanging="360"/>
+        <w:ind w:left="5805" w:hanging="360"/>
       </w:pPr>
       <w:rPr>
         <w:rFonts w:ascii="Courier New" w:hAnsi="Courier New" w:cs="Courier New" w:hint="default"/>
@@ -26687,7 +27075,7 @@
       <w:lvlText w:val=""/>
       <w:lvlJc w:val="left"/>
       <w:pPr>
-        <w:ind w:left="6480" w:hanging="360"/>
+        <w:ind w:left="6525" w:hanging="360"/>
       </w:pPr>
       <w:rPr>
         <w:rFonts w:ascii="Wingdings" w:hAnsi="Wingdings" w:hint="default"/>
@@ -26695,6 +27083,119 @@
     </w:lvl>
   </w:abstractNum>
   <w:abstractNum w:abstractNumId="4" w15:restartNumberingAfterBreak="0">
+    <w:nsid w:val="455E6E0B"/>
+    <w:multiLevelType w:val="hybridMultilevel"/>
+    <w:tmpl w:val="F61C54B4"/>
+    <w:lvl w:ilvl="0" w:tplc="04100001">
+      <w:start w:val="1"/>
+      <w:numFmt w:val="bullet"/>
+      <w:lvlText w:val=""/>
+      <w:lvlJc w:val="left"/>
+      <w:pPr>
+        <w:ind w:left="720" w:hanging="360"/>
+      </w:pPr>
+      <w:rPr>
+        <w:rFonts w:ascii="Symbol" w:hAnsi="Symbol" w:hint="default"/>
+      </w:rPr>
+    </w:lvl>
+    <w:lvl w:ilvl="1" w:tplc="04100003" w:tentative="1">
+      <w:start w:val="1"/>
+      <w:numFmt w:val="bullet"/>
+      <w:lvlText w:val="o"/>
+      <w:lvlJc w:val="left"/>
+      <w:pPr>
+        <w:ind w:left="1440" w:hanging="360"/>
+      </w:pPr>
+      <w:rPr>
+        <w:rFonts w:ascii="Courier New" w:hAnsi="Courier New" w:cs="Courier New" w:hint="default"/>
+      </w:rPr>
+    </w:lvl>
+    <w:lvl w:ilvl="2" w:tplc="04100005" w:tentative="1">
+      <w:start w:val="1"/>
+      <w:numFmt w:val="bullet"/>
+      <w:lvlText w:val=""/>
+      <w:lvlJc w:val="left"/>
+      <w:pPr>
+        <w:ind w:left="2160" w:hanging="360"/>
+      </w:pPr>
+      <w:rPr>
+        <w:rFonts w:ascii="Wingdings" w:hAnsi="Wingdings" w:hint="default"/>
+      </w:rPr>
+    </w:lvl>
+    <w:lvl w:ilvl="3" w:tplc="04100001" w:tentative="1">
+      <w:start w:val="1"/>
+      <w:numFmt w:val="bullet"/>
+      <w:lvlText w:val=""/>
+      <w:lvlJc w:val="left"/>
+      <w:pPr>
+        <w:ind w:left="2880" w:hanging="360"/>
+      </w:pPr>
+      <w:rPr>
+        <w:rFonts w:ascii="Symbol" w:hAnsi="Symbol" w:hint="default"/>
+      </w:rPr>
+    </w:lvl>
+    <w:lvl w:ilvl="4" w:tplc="04100003" w:tentative="1">
+      <w:start w:val="1"/>
+      <w:numFmt w:val="bullet"/>
+      <w:lvlText w:val="o"/>
+      <w:lvlJc w:val="left"/>
+      <w:pPr>
+        <w:ind w:left="3600" w:hanging="360"/>
+      </w:pPr>
+      <w:rPr>
+        <w:rFonts w:ascii="Courier New" w:hAnsi="Courier New" w:cs="Courier New" w:hint="default"/>
+      </w:rPr>
+    </w:lvl>
+    <w:lvl w:ilvl="5" w:tplc="04100005" w:tentative="1">
+      <w:start w:val="1"/>
+      <w:numFmt w:val="bullet"/>
+      <w:lvlText w:val=""/>
+      <w:lvlJc w:val="left"/>
+      <w:pPr>
+        <w:ind w:left="4320" w:hanging="360"/>
+      </w:pPr>
+      <w:rPr>
+        <w:rFonts w:ascii="Wingdings" w:hAnsi="Wingdings" w:hint="default"/>
+      </w:rPr>
+    </w:lvl>
+    <w:lvl w:ilvl="6" w:tplc="04100001" w:tentative="1">
+      <w:start w:val="1"/>
+      <w:numFmt w:val="bullet"/>
+      <w:lvlText w:val=""/>
+      <w:lvlJc w:val="left"/>
+      <w:pPr>
+        <w:ind w:left="5040" w:hanging="360"/>
+      </w:pPr>
+      <w:rPr>
+        <w:rFonts w:ascii="Symbol" w:hAnsi="Symbol" w:hint="default"/>
+      </w:rPr>
+    </w:lvl>
+    <w:lvl w:ilvl="7" w:tplc="04100003" w:tentative="1">
+      <w:start w:val="1"/>
+      <w:numFmt w:val="bullet"/>
+      <w:lvlText w:val="o"/>
+      <w:lvlJc w:val="left"/>
+      <w:pPr>
+        <w:ind w:left="5760" w:hanging="360"/>
+      </w:pPr>
+      <w:rPr>
+        <w:rFonts w:ascii="Courier New" w:hAnsi="Courier New" w:cs="Courier New" w:hint="default"/>
+      </w:rPr>
+    </w:lvl>
+    <w:lvl w:ilvl="8" w:tplc="04100005" w:tentative="1">
+      <w:start w:val="1"/>
+      <w:numFmt w:val="bullet"/>
+      <w:lvlText w:val=""/>
+      <w:lvlJc w:val="left"/>
+      <w:pPr>
+        <w:ind w:left="6480" w:hanging="360"/>
+      </w:pPr>
+      <w:rPr>
+        <w:rFonts w:ascii="Wingdings" w:hAnsi="Wingdings" w:hint="default"/>
+      </w:rPr>
+    </w:lvl>
+  </w:abstractNum>
+  <w:abstractNum w:abstractNumId="5" w15:restartNumberingAfterBreak="0">
     <w:nsid w:val="4F9414F1"/>
     <w:multiLevelType w:val="hybridMultilevel"/>
     <w:tmpl w:val="2ECE1BE2"/>
@@ -26807,7 +27308,7 @@
       </w:rPr>
     </w:lvl>
   </w:abstractNum>
-  <w:abstractNum w:abstractNumId="5" w15:restartNumberingAfterBreak="0">
+  <w:abstractNum w:abstractNumId="6" w15:restartNumberingAfterBreak="0">
     <w:nsid w:val="55BE2EAE"/>
     <w:multiLevelType w:val="multilevel"/>
     <w:tmpl w:val="019C3CB4"/>
@@ -26920,7 +27421,7 @@
       </w:rPr>
     </w:lvl>
   </w:abstractNum>
-  <w:abstractNum w:abstractNumId="6" w15:restartNumberingAfterBreak="0">
+  <w:abstractNum w:abstractNumId="7" w15:restartNumberingAfterBreak="0">
     <w:nsid w:val="589D53BC"/>
     <w:multiLevelType w:val="multilevel"/>
     <w:tmpl w:val="42D2CB08"/>
@@ -27033,7 +27534,7 @@
       </w:rPr>
     </w:lvl>
   </w:abstractNum>
-  <w:abstractNum w:abstractNumId="7" w15:restartNumberingAfterBreak="0">
+  <w:abstractNum w:abstractNumId="8" w15:restartNumberingAfterBreak="0">
     <w:nsid w:val="6EF610CA"/>
     <w:multiLevelType w:val="hybridMultilevel"/>
     <w:tmpl w:val="8CA87FFA"/>
@@ -27150,24 +27651,27 @@
     <w:abstractNumId w:val="1"/>
   </w:num>
   <w:num w:numId="2" w16cid:durableId="1058163931">
+    <w:abstractNumId w:val="7"/>
+  </w:num>
+  <w:num w:numId="3" w16cid:durableId="420881366">
+    <w:abstractNumId w:val="8"/>
+  </w:num>
+  <w:num w:numId="4" w16cid:durableId="685793231">
     <w:abstractNumId w:val="6"/>
   </w:num>
-  <w:num w:numId="3" w16cid:durableId="420881366">
-    <w:abstractNumId w:val="7"/>
-  </w:num>
-  <w:num w:numId="4" w16cid:durableId="685793231">
-    <w:abstractNumId w:val="5"/>
-  </w:num>
   <w:num w:numId="5" w16cid:durableId="289172041">
-    <w:abstractNumId w:val="3"/>
+    <w:abstractNumId w:val="4"/>
   </w:num>
   <w:num w:numId="6" w16cid:durableId="1592543011">
-    <w:abstractNumId w:val="4"/>
+    <w:abstractNumId w:val="5"/>
   </w:num>
   <w:num w:numId="7" w16cid:durableId="12806581">
     <w:abstractNumId w:val="0"/>
   </w:num>
   <w:num w:numId="8" w16cid:durableId="600066991">
+    <w:abstractNumId w:val="3"/>
+  </w:num>
+  <w:num w:numId="9" w16cid:durableId="1158693906">
     <w:abstractNumId w:val="2"/>
   </w:num>
 </w:numbering>

</xml_diff>